<commit_message>
modify media convert function + manual nb. add media convert interface,  fixed pageTitle and rename relation archive to list
</commit_message>
<xml_diff>
--- a/modules/archive/assets/manual/mod-archive_CP.docx
+++ b/modules/archive/assets/manual/mod-archive_CP.docx
@@ -12695,7 +12695,7 @@
         <w:pStyle w:val="Caption"/>
         <w:jc w:val="center"/>
       </w:pPr>
-      <w:bookmarkStart w:id="28" w:name="_Toc485355411"/>
+      <w:bookmarkStart w:id="27" w:name="_Toc485355411"/>
       <w:r>
         <w:t xml:space="preserve">Gambar </w:t>
       </w:r>
@@ -12729,7 +12729,7 @@
       <w:r>
         <w:t xml:space="preserve"> Mode Single Archive Form</w:t>
       </w:r>
-      <w:bookmarkEnd w:id="28"/>
+      <w:bookmarkEnd w:id="27"/>
     </w:p>
     <w:p>
       <w:pPr>
@@ -12814,7 +12814,7 @@
         <w:pStyle w:val="Caption"/>
         <w:jc w:val="center"/>
       </w:pPr>
-      <w:bookmarkStart w:id="29" w:name="_Toc485355412"/>
+      <w:bookmarkStart w:id="28" w:name="_Toc485355412"/>
       <w:r>
         <w:t xml:space="preserve">Gambar </w:t>
       </w:r>
@@ -12854,7 +12854,7 @@
       <w:r>
         <w:t xml:space="preserve"> Archive Form</w:t>
       </w:r>
-      <w:bookmarkEnd w:id="29"/>
+      <w:bookmarkEnd w:id="28"/>
     </w:p>
     <w:p>
       <w:pPr>
@@ -12930,7 +12930,7 @@
         <w:pStyle w:val="Caption"/>
         <w:jc w:val="center"/>
       </w:pPr>
-      <w:bookmarkStart w:id="30" w:name="_Toc485355413"/>
+      <w:bookmarkStart w:id="29" w:name="_Toc485355413"/>
       <w:r>
         <w:t xml:space="preserve">Gambar </w:t>
       </w:r>
@@ -12964,7 +12964,7 @@
       <w:r>
         <w:t xml:space="preserve"> Detail</w:t>
       </w:r>
-      <w:bookmarkEnd w:id="30"/>
+      <w:bookmarkEnd w:id="29"/>
     </w:p>
     <w:p>
       <w:pPr>
@@ -13040,7 +13040,7 @@
         <w:pStyle w:val="Caption"/>
         <w:jc w:val="center"/>
       </w:pPr>
-      <w:bookmarkStart w:id="31" w:name="_Toc485355414"/>
+      <w:bookmarkStart w:id="30" w:name="_Toc485355414"/>
       <w:r>
         <w:t xml:space="preserve">Gambar </w:t>
       </w:r>
@@ -13074,7 +13074,7 @@
       <w:r>
         <w:t xml:space="preserve"> Import</w:t>
       </w:r>
-      <w:bookmarkEnd w:id="31"/>
+      <w:bookmarkEnd w:id="30"/>
     </w:p>
     <w:p>
       <w:pPr>
@@ -13140,8 +13140,8 @@
         <w:lastRenderedPageBreak/>
         <w:drawing>
           <wp:inline distT="0" distB="0" distL="0" distR="0" wp14:anchorId="11A01607" wp14:editId="4579BB9F">
-            <wp:extent cx="4177030" cy="3504420"/>
-            <wp:effectExtent l="0" t="0" r="0" b="1270"/>
+            <wp:extent cx="4114800" cy="4032937"/>
+            <wp:effectExtent l="0" t="0" r="0" b="5715"/>
             <wp:docPr id="28" name="Picture 28"/>
             <wp:cNvGraphicFramePr>
               <a:graphicFrameLocks xmlns:a="http://schemas.openxmlformats.org/drawingml/2006/main" noChangeAspect="1"/>
@@ -13168,7 +13168,7 @@
                   <pic:spPr>
                     <a:xfrm>
                       <a:off x="0" y="0"/>
-                      <a:ext cx="4177030" cy="3504420"/>
+                      <a:ext cx="4121369" cy="4039375"/>
                     </a:xfrm>
                     <a:prstGeom prst="rect">
                       <a:avLst/>
@@ -13186,7 +13186,7 @@
         <w:pStyle w:val="Caption"/>
         <w:jc w:val="center"/>
       </w:pPr>
-      <w:bookmarkStart w:id="32" w:name="_Toc485355415"/>
+      <w:bookmarkStart w:id="31" w:name="_Toc485355415"/>
       <w:r>
         <w:t xml:space="preserve">Gambar </w:t>
       </w:r>
@@ -13229,7 +13229,7 @@
       <w:r>
         <w:t xml:space="preserve"> Manage</w:t>
       </w:r>
-      <w:bookmarkEnd w:id="32"/>
+      <w:bookmarkEnd w:id="31"/>
     </w:p>
     <w:p>
       <w:pPr>
@@ -13256,7 +13256,7 @@
         <w:pStyle w:val="Caption"/>
         <w:keepNext/>
       </w:pPr>
-      <w:bookmarkStart w:id="33" w:name="_Toc485358955"/>
+      <w:bookmarkStart w:id="32" w:name="_Toc485358955"/>
       <w:r>
         <w:t xml:space="preserve">Table </w:t>
       </w:r>
@@ -13317,7 +13317,7 @@
         </w:rPr>
         <w:t xml:space="preserve"> Manage</w:t>
       </w:r>
-      <w:bookmarkEnd w:id="33"/>
+      <w:bookmarkEnd w:id="32"/>
     </w:p>
     <w:tbl>
       <w:tblPr>
@@ -13515,6 +13515,7 @@
               <w:rPr>
                 <w:i/>
               </w:rPr>
+              <w:lastRenderedPageBreak/>
               <w:t>Creation</w:t>
             </w:r>
           </w:p>
@@ -13555,7 +13556,6 @@
               <w:rPr>
                 <w:i/>
               </w:rPr>
-              <w:lastRenderedPageBreak/>
               <w:t>Creation Date</w:t>
             </w:r>
           </w:p>
@@ -14374,6 +14374,7 @@
         <w:rPr>
           <w:szCs w:val="20"/>
         </w:rPr>
+        <w:lastRenderedPageBreak/>
         <w:t xml:space="preserve">Fungsi ini terdapat pada </w:t>
       </w:r>
       <w:r>
@@ -14420,7 +14421,6 @@
         <w:rPr>
           <w:szCs w:val="20"/>
         </w:rPr>
-        <w:lastRenderedPageBreak/>
         <w:t>Hapus</w:t>
       </w:r>
       <w:r>
@@ -14576,7 +14576,7 @@
         <w:pStyle w:val="Caption"/>
         <w:keepNext/>
       </w:pPr>
-      <w:bookmarkStart w:id="34" w:name="_Toc485358956"/>
+      <w:bookmarkStart w:id="33" w:name="_Toc485358956"/>
       <w:r>
         <w:t xml:space="preserve">Table </w:t>
       </w:r>
@@ -14622,7 +14622,7 @@
       <w:r>
         <w:t xml:space="preserve"> Input Form</w:t>
       </w:r>
-      <w:bookmarkEnd w:id="34"/>
+      <w:bookmarkEnd w:id="33"/>
     </w:p>
     <w:tbl>
       <w:tblPr>
@@ -15046,8 +15046,8 @@
         <w:lastRenderedPageBreak/>
         <w:drawing>
           <wp:inline distT="0" distB="0" distL="0" distR="0" wp14:anchorId="3E96D336" wp14:editId="3B3187F9">
-            <wp:extent cx="4177030" cy="3183890"/>
-            <wp:effectExtent l="0" t="0" r="0" b="0"/>
+            <wp:extent cx="4127030" cy="3183890"/>
+            <wp:effectExtent l="0" t="0" r="6985" b="0"/>
             <wp:docPr id="30" name="Picture 30"/>
             <wp:cNvGraphicFramePr>
               <a:graphicFrameLocks xmlns:a="http://schemas.openxmlformats.org/drawingml/2006/main" noChangeAspect="1"/>
@@ -15074,7 +15074,7 @@
                   <pic:spPr>
                     <a:xfrm>
                       <a:off x="0" y="0"/>
-                      <a:ext cx="4177030" cy="3183890"/>
+                      <a:ext cx="4127030" cy="3183890"/>
                     </a:xfrm>
                     <a:prstGeom prst="rect">
                       <a:avLst/>
@@ -15092,7 +15092,7 @@
         <w:pStyle w:val="Caption"/>
         <w:jc w:val="center"/>
       </w:pPr>
-      <w:bookmarkStart w:id="35" w:name="_Toc485355416"/>
+      <w:bookmarkStart w:id="34" w:name="_Toc485355416"/>
       <w:r>
         <w:t xml:space="preserve">Gambar </w:t>
       </w:r>
@@ -15135,7 +15135,16 @@
       <w:r>
         <w:t xml:space="preserve"> Form</w:t>
       </w:r>
-      <w:bookmarkEnd w:id="35"/>
+      <w:bookmarkEnd w:id="34"/>
+    </w:p>
+    <w:p>
+      <w:pPr>
+        <w:spacing w:after="160" w:line="259" w:lineRule="auto"/>
+        <w:jc w:val="left"/>
+      </w:pPr>
+      <w:r>
+        <w:br w:type="page"/>
+      </w:r>
     </w:p>
     <w:p>
       <w:pPr>
@@ -15143,6 +15152,7 @@
         <w:ind w:firstLine="709"/>
       </w:pPr>
       <w:r>
+        <w:lastRenderedPageBreak/>
         <w:t>Tampilan halaman detail media convert dapat dilihat pada gambar dibawah ini:</w:t>
       </w:r>
     </w:p>
@@ -15156,10 +15166,9 @@
         <w:rPr>
           <w:noProof/>
         </w:rPr>
-        <w:lastRenderedPageBreak/>
         <w:drawing>
           <wp:inline distT="0" distB="0" distL="0" distR="0" wp14:anchorId="048D6BA1" wp14:editId="4066B2BD">
-            <wp:extent cx="4177030" cy="3183890"/>
+            <wp:extent cx="4177030" cy="3128427"/>
             <wp:effectExtent l="0" t="0" r="0" b="0"/>
             <wp:docPr id="49" name="Picture 49"/>
             <wp:cNvGraphicFramePr>
@@ -15173,7 +15182,7 @@
                     <pic:cNvPicPr/>
                   </pic:nvPicPr>
                   <pic:blipFill>
-                    <a:blip r:embed="rId20">
+                    <a:blip r:embed="rId21">
                       <a:extLst>
                         <a:ext uri="{28A0092B-C50C-407E-A947-70E740481C1C}">
                           <a14:useLocalDpi xmlns:a14="http://schemas.microsoft.com/office/drawing/2010/main" val="0"/>
@@ -15187,7 +15196,7 @@
                   <pic:spPr>
                     <a:xfrm>
                       <a:off x="0" y="0"/>
-                      <a:ext cx="4177030" cy="3183890"/>
+                      <a:ext cx="4177030" cy="3128427"/>
                     </a:xfrm>
                     <a:prstGeom prst="rect">
                       <a:avLst/>
@@ -15235,10 +15244,22 @@
     </w:p>
     <w:p>
       <w:pPr>
+        <w:spacing w:after="160" w:line="259" w:lineRule="auto"/>
+        <w:jc w:val="left"/>
+      </w:pPr>
+      <w:r>
+        <w:br w:type="page"/>
+      </w:r>
+    </w:p>
+    <w:p>
+      <w:pPr>
         <w:spacing w:before="120"/>
         <w:ind w:firstLine="709"/>
       </w:pPr>
-      <w:r>
+      <w:bookmarkStart w:id="35" w:name="_GoBack"/>
+      <w:bookmarkEnd w:id="35"/>
+      <w:r>
+        <w:lastRenderedPageBreak/>
         <w:t xml:space="preserve">Tampilan halaman hapus </w:t>
       </w:r>
       <w:r>
@@ -15261,10 +15282,9 @@
         <w:rPr>
           <w:noProof/>
         </w:rPr>
-        <w:lastRenderedPageBreak/>
         <w:drawing>
           <wp:inline distT="0" distB="0" distL="0" distR="0" wp14:anchorId="7A60B2F4" wp14:editId="6ABE3A2B">
-            <wp:extent cx="4177030" cy="2708275"/>
+            <wp:extent cx="4065275" cy="2708275"/>
             <wp:effectExtent l="0" t="0" r="0" b="0"/>
             <wp:docPr id="29" name="Picture 29"/>
             <wp:cNvGraphicFramePr>
@@ -15278,7 +15298,7 @@
                     <pic:cNvPicPr/>
                   </pic:nvPicPr>
                   <pic:blipFill>
-                    <a:blip r:embed="rId21" cstate="print">
+                    <a:blip r:embed="rId22">
                       <a:extLst>
                         <a:ext uri="{28A0092B-C50C-407E-A947-70E740481C1C}">
                           <a14:useLocalDpi xmlns:a14="http://schemas.microsoft.com/office/drawing/2010/main" val="0"/>
@@ -15292,7 +15312,7 @@
                   <pic:spPr>
                     <a:xfrm>
                       <a:off x="0" y="0"/>
-                      <a:ext cx="4177030" cy="2708275"/>
+                      <a:ext cx="4065275" cy="2708275"/>
                     </a:xfrm>
                     <a:prstGeom prst="rect">
                       <a:avLst/>
@@ -16323,7 +16343,7 @@
                     <pic:cNvPicPr/>
                   </pic:nvPicPr>
                   <pic:blipFill>
-                    <a:blip r:embed="rId22">
+                    <a:blip r:embed="rId23">
                       <a:extLst>
                         <a:ext uri="{28A0092B-C50C-407E-A947-70E740481C1C}">
                           <a14:useLocalDpi xmlns:a14="http://schemas.microsoft.com/office/drawing/2010/main" val="0"/>
@@ -16895,7 +16915,7 @@
                     <pic:cNvPicPr/>
                   </pic:nvPicPr>
                   <pic:blipFill>
-                    <a:blip r:embed="rId23">
+                    <a:blip r:embed="rId24">
                       <a:extLst>
                         <a:ext uri="{28A0092B-C50C-407E-A947-70E740481C1C}">
                           <a14:useLocalDpi xmlns:a14="http://schemas.microsoft.com/office/drawing/2010/main" val="0"/>
@@ -17561,7 +17581,7 @@
                     <pic:cNvPicPr/>
                   </pic:nvPicPr>
                   <pic:blipFill>
-                    <a:blip r:embed="rId24">
+                    <a:blip r:embed="rId25">
                       <a:extLst>
                         <a:ext uri="{28A0092B-C50C-407E-A947-70E740481C1C}">
                           <a14:useLocalDpi xmlns:a14="http://schemas.microsoft.com/office/drawing/2010/main" val="0"/>
@@ -18447,7 +18467,7 @@
                     <pic:cNvPicPr/>
                   </pic:nvPicPr>
                   <pic:blipFill>
-                    <a:blip r:embed="rId25">
+                    <a:blip r:embed="rId26">
                       <a:extLst>
                         <a:ext uri="{28A0092B-C50C-407E-A947-70E740481C1C}">
                           <a14:useLocalDpi xmlns:a14="http://schemas.microsoft.com/office/drawing/2010/main" val="0"/>
@@ -18867,7 +18887,7 @@
                     <pic:cNvPicPr/>
                   </pic:nvPicPr>
                   <pic:blipFill>
-                    <a:blip r:embed="rId26">
+                    <a:blip r:embed="rId27">
                       <a:extLst>
                         <a:ext uri="{28A0092B-C50C-407E-A947-70E740481C1C}">
                           <a14:useLocalDpi xmlns:a14="http://schemas.microsoft.com/office/drawing/2010/main" val="0"/>
@@ -19503,7 +19523,7 @@
                     <pic:cNvPicPr/>
                   </pic:nvPicPr>
                   <pic:blipFill>
-                    <a:blip r:embed="rId27">
+                    <a:blip r:embed="rId28">
                       <a:extLst>
                         <a:ext uri="{28A0092B-C50C-407E-A947-70E740481C1C}">
                           <a14:useLocalDpi xmlns:a14="http://schemas.microsoft.com/office/drawing/2010/main" val="0"/>
@@ -20435,7 +20455,7 @@
                     <pic:cNvPicPr/>
                   </pic:nvPicPr>
                   <pic:blipFill>
-                    <a:blip r:embed="rId28">
+                    <a:blip r:embed="rId29">
                       <a:extLst>
                         <a:ext uri="{28A0092B-C50C-407E-A947-70E740481C1C}">
                           <a14:useLocalDpi xmlns:a14="http://schemas.microsoft.com/office/drawing/2010/main" val="0"/>
@@ -21008,7 +21028,7 @@
                     <pic:cNvPicPr/>
                   </pic:nvPicPr>
                   <pic:blipFill>
-                    <a:blip r:embed="rId26">
+                    <a:blip r:embed="rId27">
                       <a:extLst>
                         <a:ext uri="{28A0092B-C50C-407E-A947-70E740481C1C}">
                           <a14:useLocalDpi xmlns:a14="http://schemas.microsoft.com/office/drawing/2010/main" val="0"/>
@@ -21649,7 +21669,7 @@
                     <pic:cNvPicPr/>
                   </pic:nvPicPr>
                   <pic:blipFill>
-                    <a:blip r:embed="rId29">
+                    <a:blip r:embed="rId30">
                       <a:extLst>
                         <a:ext uri="{28A0092B-C50C-407E-A947-70E740481C1C}">
                           <a14:useLocalDpi xmlns:a14="http://schemas.microsoft.com/office/drawing/2010/main" val="0"/>
@@ -22901,7 +22921,7 @@
                     <pic:cNvPicPr/>
                   </pic:nvPicPr>
                   <pic:blipFill>
-                    <a:blip r:embed="rId30">
+                    <a:blip r:embed="rId31">
                       <a:extLst>
                         <a:ext uri="{28A0092B-C50C-407E-A947-70E740481C1C}">
                           <a14:useLocalDpi xmlns:a14="http://schemas.microsoft.com/office/drawing/2010/main" val="0"/>
@@ -23445,7 +23465,7 @@
                     <pic:cNvPicPr/>
                   </pic:nvPicPr>
                   <pic:blipFill>
-                    <a:blip r:embed="rId31">
+                    <a:blip r:embed="rId32">
                       <a:extLst>
                         <a:ext uri="{28A0092B-C50C-407E-A947-70E740481C1C}">
                           <a14:useLocalDpi xmlns:a14="http://schemas.microsoft.com/office/drawing/2010/main" val="0"/>
@@ -24684,7 +24704,7 @@
                     <pic:cNvPicPr/>
                   </pic:nvPicPr>
                   <pic:blipFill>
-                    <a:blip r:embed="rId32">
+                    <a:blip r:embed="rId33">
                       <a:extLst>
                         <a:ext uri="{28A0092B-C50C-407E-A947-70E740481C1C}">
                           <a14:useLocalDpi xmlns:a14="http://schemas.microsoft.com/office/drawing/2010/main" val="0"/>
@@ -25598,7 +25618,7 @@
                     <pic:cNvPicPr/>
                   </pic:nvPicPr>
                   <pic:blipFill>
-                    <a:blip r:embed="rId22">
+                    <a:blip r:embed="rId23">
                       <a:extLst>
                         <a:ext uri="{28A0092B-C50C-407E-A947-70E740481C1C}">
                           <a14:useLocalDpi xmlns:a14="http://schemas.microsoft.com/office/drawing/2010/main" val="0"/>
@@ -25996,7 +26016,7 @@
                     <pic:cNvPicPr/>
                   </pic:nvPicPr>
                   <pic:blipFill>
-                    <a:blip r:embed="rId23">
+                    <a:blip r:embed="rId24">
                       <a:extLst>
                         <a:ext uri="{28A0092B-C50C-407E-A947-70E740481C1C}">
                           <a14:useLocalDpi xmlns:a14="http://schemas.microsoft.com/office/drawing/2010/main" val="0"/>
@@ -26577,7 +26597,7 @@
                     <pic:cNvPicPr/>
                   </pic:nvPicPr>
                   <pic:blipFill>
-                    <a:blip r:embed="rId24">
+                    <a:blip r:embed="rId25">
                       <a:extLst>
                         <a:ext uri="{28A0092B-C50C-407E-A947-70E740481C1C}">
                           <a14:useLocalDpi xmlns:a14="http://schemas.microsoft.com/office/drawing/2010/main" val="0"/>
@@ -27484,7 +27504,7 @@
                     <pic:cNvPicPr/>
                   </pic:nvPicPr>
                   <pic:blipFill>
-                    <a:blip r:embed="rId22">
+                    <a:blip r:embed="rId23">
                       <a:extLst>
                         <a:ext uri="{28A0092B-C50C-407E-A947-70E740481C1C}">
                           <a14:useLocalDpi xmlns:a14="http://schemas.microsoft.com/office/drawing/2010/main" val="0"/>
@@ -27882,7 +27902,7 @@
                     <pic:cNvPicPr/>
                   </pic:nvPicPr>
                   <pic:blipFill>
-                    <a:blip r:embed="rId23">
+                    <a:blip r:embed="rId24">
                       <a:extLst>
                         <a:ext uri="{28A0092B-C50C-407E-A947-70E740481C1C}">
                           <a14:useLocalDpi xmlns:a14="http://schemas.microsoft.com/office/drawing/2010/main" val="0"/>
@@ -28466,7 +28486,7 @@
                     <pic:cNvPicPr/>
                   </pic:nvPicPr>
                   <pic:blipFill>
-                    <a:blip r:embed="rId24">
+                    <a:blip r:embed="rId25">
                       <a:extLst>
                         <a:ext uri="{28A0092B-C50C-407E-A947-70E740481C1C}">
                           <a14:useLocalDpi xmlns:a14="http://schemas.microsoft.com/office/drawing/2010/main" val="0"/>
@@ -28534,7 +28554,7 @@
       </w:r>
     </w:p>
     <w:sectPr>
-      <w:footerReference w:type="default" r:id="rId33"/>
+      <w:footerReference w:type="default" r:id="rId34"/>
       <w:pgSz w:w="8392" w:h="11907" w:code="11"/>
       <w:pgMar w:top="680" w:right="680" w:bottom="851" w:left="1134" w:header="720" w:footer="397" w:gutter="0"/>
       <w:cols w:space="720"/>
@@ -29150,8 +29170,6 @@
         </w:rPr>
         <w:t>alih media, Bahasa dan tulis</w:t>
       </w:r>
-      <w:bookmarkStart w:id="27" w:name="_GoBack"/>
-      <w:bookmarkEnd w:id="27"/>
     </w:p>
   </w:footnote>
 </w:footnotes>
@@ -31778,7 +31796,7 @@
 </file>
 
 <file path=customXml/itemProps1.xml><?xml version="1.0" encoding="utf-8"?>
-<ds:datastoreItem xmlns:ds="http://schemas.openxmlformats.org/officeDocument/2006/customXml" ds:itemID="{F3CBBC48-22F1-4FC6-95D7-344BAC64A0B0}">
+<ds:datastoreItem xmlns:ds="http://schemas.openxmlformats.org/officeDocument/2006/customXml" ds:itemID="{B1D4FAA3-294A-4D0D-876D-872DA38FC67D}">
   <ds:schemaRefs>
     <ds:schemaRef ds:uri="http://schemas.openxmlformats.org/officeDocument/2006/bibliography"/>
   </ds:schemaRefs>

</xml_diff>

<commit_message>
modify stories function + manual nb. add stories interface, modify pageTitle
</commit_message>
<xml_diff>
--- a/modules/archive/assets/manual/mod-archive_CP.docx
+++ b/modules/archive/assets/manual/mod-archive_CP.docx
@@ -5056,7 +5056,15 @@
         <w:ind w:firstLine="709"/>
       </w:pPr>
       <w:r>
-        <w:t xml:space="preserve">Setelah Anda berhasil melakukan otentifikasi login, maka Anda akan diarahkan kehalaman </w:t>
+        <w:t xml:space="preserve">Setelah Anda berhasil melakukan otentifikasi login, maka Anda </w:t>
+      </w:r>
+      <w:proofErr w:type="gramStart"/>
+      <w:r>
+        <w:t>akan</w:t>
+      </w:r>
+      <w:proofErr w:type="gramEnd"/>
+      <w:r>
+        <w:t xml:space="preserve"> diarahkan kehalaman </w:t>
       </w:r>
       <w:r>
         <w:rPr>
@@ -5067,12 +5075,14 @@
       <w:r>
         <w:t xml:space="preserve">. Melalui halaman </w:t>
       </w:r>
+      <w:proofErr w:type="gramStart"/>
       <w:r>
         <w:rPr>
           <w:i/>
         </w:rPr>
         <w:t>backoffice</w:t>
       </w:r>
+      <w:proofErr w:type="gramEnd"/>
       <w:r>
         <w:t xml:space="preserve"> Anda dapat mengakses fitur-fitur yang terdapat pada aplikasi seperti melakukan pengaturan terhadap aplikasi dan module-module yang terdapat didalamnya dan melakukan kelola terhadap konten-konten yang akan ditayangkan pada halaman aplikasi untuk dapat dilihat oleh pengunjung dengan menggunakan menu-menu yang telah disediakan.</w:t>
       </w:r>
@@ -5082,7 +5092,15 @@
         <w:ind w:firstLine="709"/>
       </w:pPr>
       <w:r>
-        <w:t>Menu-menu yang dapat Anda gunakan untuk mengakses fitur-fitur pada halaman backoffice terdiri dari 4 (empat) macam, yaitu:</w:t>
+        <w:t xml:space="preserve">Menu-menu yang dapat Anda gunakan untuk mengakses fitur-fitur pada halaman </w:t>
+      </w:r>
+      <w:proofErr w:type="gramStart"/>
+      <w:r>
+        <w:t>backoffice</w:t>
+      </w:r>
+      <w:proofErr w:type="gramEnd"/>
+      <w:r>
+        <w:t xml:space="preserve"> terdiri dari 4 (empat) macam, yaitu:</w:t>
       </w:r>
     </w:p>
     <w:p>
@@ -5142,7 +5160,15 @@
         <w:ind w:left="284"/>
       </w:pPr>
       <w:r>
-        <w:t xml:space="preserve">Mainmenu akan tayang pada seluruh halaman </w:t>
+        <w:t xml:space="preserve">Mainmenu </w:t>
+      </w:r>
+      <w:proofErr w:type="gramStart"/>
+      <w:r>
+        <w:t>akan</w:t>
+      </w:r>
+      <w:proofErr w:type="gramEnd"/>
+      <w:r>
+        <w:t xml:space="preserve"> tayang pada seluruh halaman </w:t>
       </w:r>
       <w:r>
         <w:rPr>
@@ -5178,7 +5204,15 @@
         <w:t>Settings</w:t>
       </w:r>
       <w:r>
-        <w:t xml:space="preserve">. Menu lainnya yang terdapat pada mainmenu akan menyesuaikan dengan </w:t>
+        <w:t xml:space="preserve">. Menu lainnya yang terdapat pada mainmenu </w:t>
+      </w:r>
+      <w:proofErr w:type="gramStart"/>
+      <w:r>
+        <w:t>akan</w:t>
+      </w:r>
+      <w:proofErr w:type="gramEnd"/>
+      <w:r>
+        <w:t xml:space="preserve"> menyesuaikan dengan </w:t>
       </w:r>
       <w:r>
         <w:rPr>
@@ -5339,12 +5373,14 @@
         <w:lastRenderedPageBreak/>
         <w:t xml:space="preserve">Tampilan struktur menu pada halaman </w:t>
       </w:r>
+      <w:proofErr w:type="gramStart"/>
       <w:r>
         <w:rPr>
           <w:i/>
         </w:rPr>
         <w:t>backoffice</w:t>
       </w:r>
+      <w:proofErr w:type="gramEnd"/>
       <w:r>
         <w:t xml:space="preserve"> dapat dilihat pada gambar dibawah ini:</w:t>
       </w:r>
@@ -5646,7 +5682,15 @@
         <w:t>pada</w:t>
       </w:r>
       <w:r>
-        <w:t xml:space="preserve"> organisasi, baik itu instansi pemerintah, swasta maupun perorangan, senantiasa menciptakan arsip. Arsip yang tercipta tersebut bisa saja berupa naskah dalam bentuk corak yang beragam, baik itu dalam bentuk kertas, kartografi dan kearsitekturan, audiovisual (foto, video, film, kaset dan sejenisnya) serta elektronik maupun digital. Semua naskah dalam bentuk corak apa pun tersebut berdasarkan fungsi dan nilai kegunaannya perlu disimpan dan dikelola secara efektif dan efisien sehingga pada suatu saat dapat diketemukan kembali secara cepat, tepat, utuh dan lengkap.</w:t>
+        <w:t xml:space="preserve"> organisasi, baik itu instansi pemerintah, swasta maupun perorangan, senantiasa menciptakan arsip. Arsip yang tercipta tersebut bisa saja berupa naskah dalam bentuk corak yang beragam, baik itu dalam bentuk kertas, kartografi dan kearsitekturan, audiovisual (foto, video, film, kaset dan sejenisnya) serta elektronik maupun digital. Semua naskah dalam bentuk corak </w:t>
+      </w:r>
+      <w:proofErr w:type="gramStart"/>
+      <w:r>
+        <w:t>apa</w:t>
+      </w:r>
+      <w:proofErr w:type="gramEnd"/>
+      <w:r>
+        <w:t xml:space="preserve"> pun tersebut berdasarkan fungsi dan nilai kegunaannya perlu disimpan dan dikelola secara efektif dan efisien sehingga pada suatu saat dapat diketemukan kembali secara cepat, tepat, utuh dan lengkap.</w:t>
       </w:r>
     </w:p>
     <w:p>
@@ -8569,7 +8613,21 @@
         <w:rPr>
           <w:szCs w:val="20"/>
         </w:rPr>
-        <w:t xml:space="preserve">Pada dasarnya fungsi ini sama dengan fungsi tambah </w:t>
+        <w:t xml:space="preserve">Pada dasarnya fungsi ini </w:t>
+      </w:r>
+      <w:proofErr w:type="gramStart"/>
+      <w:r>
+        <w:rPr>
+          <w:szCs w:val="20"/>
+        </w:rPr>
+        <w:t>sama</w:t>
+      </w:r>
+      <w:proofErr w:type="gramEnd"/>
+      <w:r>
+        <w:rPr>
+          <w:szCs w:val="20"/>
+        </w:rPr>
+        <w:t xml:space="preserve"> dengan fungsi tambah </w:t>
       </w:r>
       <w:r>
         <w:rPr>
@@ -8609,7 +8667,21 @@
         <w:rPr>
           <w:szCs w:val="20"/>
         </w:rPr>
-        <w:t xml:space="preserve">Yang membedakan yaitu pada fungsi ini cara menambahkan data karya menggunakan fasilitas </w:t>
+        <w:t xml:space="preserve">Yang membedakan yaitu pada fungsi ini </w:t>
+      </w:r>
+      <w:proofErr w:type="gramStart"/>
+      <w:r>
+        <w:rPr>
+          <w:szCs w:val="20"/>
+        </w:rPr>
+        <w:t>cara</w:t>
+      </w:r>
+      <w:proofErr w:type="gramEnd"/>
+      <w:r>
+        <w:rPr>
+          <w:szCs w:val="20"/>
+        </w:rPr>
+        <w:t xml:space="preserve"> menambahkan data karya menggunakan fasilitas </w:t>
       </w:r>
       <w:r>
         <w:rPr>
@@ -11682,7 +11754,21 @@
         <w:rPr>
           <w:szCs w:val="20"/>
         </w:rPr>
-        <w:t xml:space="preserve">Pada dasarnya fungsi ini sama dengan fungsi tambah </w:t>
+        <w:t xml:space="preserve">Pada dasarnya fungsi ini </w:t>
+      </w:r>
+      <w:proofErr w:type="gramStart"/>
+      <w:r>
+        <w:rPr>
+          <w:szCs w:val="20"/>
+        </w:rPr>
+        <w:t>sama</w:t>
+      </w:r>
+      <w:proofErr w:type="gramEnd"/>
+      <w:r>
+        <w:rPr>
+          <w:szCs w:val="20"/>
+        </w:rPr>
+        <w:t xml:space="preserve"> dengan fungsi tambah </w:t>
       </w:r>
       <w:r>
         <w:rPr>
@@ -11815,7 +11901,15 @@
         <w:t>senarai alih media, Bahasa dan tulis</w:t>
       </w:r>
       <w:r>
-        <w:t>, yaitu:</w:t>
+        <w:t xml:space="preserve">, </w:t>
+      </w:r>
+      <w:proofErr w:type="gramStart"/>
+      <w:r>
+        <w:t>yaitu</w:t>
+      </w:r>
+      <w:proofErr w:type="gramEnd"/>
+      <w:r>
+        <w:t>:</w:t>
       </w:r>
     </w:p>
     <w:p>
@@ -15523,7 +15617,15 @@
         <w:t xml:space="preserve">lokasi </w:t>
       </w:r>
       <w:r>
-        <w:t>yang akan digunakan untuk pengelompokkan arsip-arsip pada senarai dan melakukan kelola terhadap daftar tersebut</w:t>
+        <w:t xml:space="preserve">yang </w:t>
+      </w:r>
+      <w:proofErr w:type="gramStart"/>
+      <w:r>
+        <w:t>akan</w:t>
+      </w:r>
+      <w:proofErr w:type="gramEnd"/>
+      <w:r>
+        <w:t xml:space="preserve"> digunakan untuk pengelompokkan arsip-arsip pada senarai dan melakukan kelola terhadap daftar tersebut</w:t>
       </w:r>
       <w:r>
         <w:t xml:space="preserve">. </w:t>
@@ -15535,6 +15637,9 @@
       </w:pPr>
       <w:r>
         <w:t xml:space="preserve">Data yang dapat Anda lihat pada tabel kelola </w:t>
+      </w:r>
+      <w:r>
+        <w:t xml:space="preserve">data </w:t>
       </w:r>
       <w:r>
         <w:t>lokasi</w:t>
@@ -15843,7 +15948,19 @@
               <w:spacing w:line="240" w:lineRule="auto"/>
             </w:pPr>
             <w:r>
-              <w:t>Kolom ini berisi informasi jumlah senarai arsip pada lokasi.</w:t>
+              <w:t xml:space="preserve">Kolom ini berisi informasi jumlah senarai arsip </w:t>
+            </w:r>
+            <w:r>
+              <w:t xml:space="preserve">yang termasuk kelompok </w:t>
+            </w:r>
+            <w:r>
+              <w:t>pada lokasi</w:t>
+            </w:r>
+            <w:r>
+              <w:t xml:space="preserve"> tertentu</w:t>
+            </w:r>
+            <w:r>
+              <w:t>.</w:t>
             </w:r>
           </w:p>
           <w:p>
@@ -15879,6 +15996,7 @@
               </w:rPr>
               <w:t xml:space="preserve">pada kolom </w:t>
             </w:r>
+            <w:proofErr w:type="gramStart"/>
             <w:r>
               <w:rPr>
                 <w:i/>
@@ -15891,7 +16009,15 @@
                 <w:i/>
                 <w:sz w:val="18"/>
               </w:rPr>
-              <w:t xml:space="preserve"> jika Anda ingin melihat daftar </w:t>
+              <w:t xml:space="preserve"> jika</w:t>
+            </w:r>
+            <w:proofErr w:type="gramEnd"/>
+            <w:r>
+              <w:rPr>
+                <w:i/>
+                <w:sz w:val="18"/>
+              </w:rPr>
+              <w:t xml:space="preserve"> Anda ingin melihat daftar </w:t>
             </w:r>
             <w:r>
               <w:rPr>
@@ -15932,7 +16058,19 @@
               <w:spacing w:line="240" w:lineRule="auto"/>
             </w:pPr>
             <w:r>
-              <w:t>Kolom ini berisi informasi jumlah senarai alih media, Bahasa dan tulis pada lokasi.</w:t>
+              <w:t xml:space="preserve">Kolom ini berisi informasi jumlah senarai alih media, Bahasa dan tulis </w:t>
+            </w:r>
+            <w:r>
+              <w:t xml:space="preserve">yang termasuk kelompok </w:t>
+            </w:r>
+            <w:r>
+              <w:t>pada lokasi</w:t>
+            </w:r>
+            <w:r>
+              <w:t xml:space="preserve"> tertentu</w:t>
+            </w:r>
+            <w:r>
+              <w:t>.</w:t>
             </w:r>
           </w:p>
           <w:p>
@@ -16131,7 +16269,13 @@
               <w:t xml:space="preserve">Kolom ini berisi informasi status tayang </w:t>
             </w:r>
             <w:r>
-              <w:t>data lokasi yang akan digunakan untuk pengelompokkan arsip-arsip pada senarai.</w:t>
+              <w:t xml:space="preserve">data lokasi yang akan digunakan untuk </w:t>
+            </w:r>
+            <w:r>
+              <w:t xml:space="preserve">mengelompokkan </w:t>
+            </w:r>
+            <w:r>
+              <w:t>arsip-arsip pada senarai.</w:t>
             </w:r>
           </w:p>
           <w:p>
@@ -16287,6 +16431,7 @@
               <w:spacing w:line="240" w:lineRule="auto"/>
             </w:pPr>
             <w:r>
+              <w:lastRenderedPageBreak/>
               <w:t xml:space="preserve">Terdapat 3 (tiga) </w:t>
             </w:r>
             <w:r>
@@ -16350,7 +16495,6 @@
               <w:rPr>
                 <w:i/>
               </w:rPr>
-              <w:lastRenderedPageBreak/>
               <w:t xml:space="preserve">View </w:t>
             </w:r>
             <w:r>
@@ -16710,13 +16854,7 @@
         <w:rPr>
           <w:szCs w:val="20"/>
         </w:rPr>
-        <w:t>Lokasi</w:t>
-      </w:r>
-      <w:r>
-        <w:rPr>
-          <w:szCs w:val="20"/>
-        </w:rPr>
-        <w:t xml:space="preserve"> </w:t>
+        <w:t xml:space="preserve">Lokasi </w:t>
       </w:r>
       <w:r>
         <w:rPr>
@@ -16821,19 +16959,14 @@
         <w:rPr>
           <w:szCs w:val="20"/>
         </w:rPr>
+        <w:lastRenderedPageBreak/>
         <w:t xml:space="preserve">Lihat </w:t>
       </w:r>
       <w:r>
         <w:rPr>
           <w:szCs w:val="20"/>
         </w:rPr>
-        <w:t>Lokasi</w:t>
-      </w:r>
-      <w:r>
-        <w:rPr>
-          <w:szCs w:val="20"/>
-        </w:rPr>
-        <w:t xml:space="preserve"> </w:t>
+        <w:t xml:space="preserve">Lokasi </w:t>
       </w:r>
       <w:r>
         <w:rPr>
@@ -16875,7 +17008,6 @@
         <w:rPr>
           <w:szCs w:val="20"/>
         </w:rPr>
-        <w:lastRenderedPageBreak/>
         <w:t xml:space="preserve">Fungsi ini terdapat pada </w:t>
       </w:r>
       <w:r>
@@ -16927,13 +17059,7 @@
         <w:rPr>
           <w:szCs w:val="20"/>
         </w:rPr>
-        <w:t>Lokasi</w:t>
-      </w:r>
-      <w:r>
-        <w:rPr>
-          <w:szCs w:val="20"/>
-        </w:rPr>
-        <w:t xml:space="preserve"> </w:t>
+        <w:t xml:space="preserve">Lokasi </w:t>
       </w:r>
       <w:r>
         <w:rPr>
@@ -17534,10 +17660,7 @@
               <w:t>type</w:t>
             </w:r>
             <w:r>
-              <w:t xml:space="preserve"> </w:t>
-            </w:r>
-            <w:r>
-              <w:t>pada formulir kelola senarai arsip</w:t>
+              <w:t xml:space="preserve"> pada formulir kelola senarai arsip</w:t>
             </w:r>
           </w:p>
         </w:tc>
@@ -17578,7 +17701,7 @@
               <w:t xml:space="preserve"> status </w:t>
             </w:r>
             <w:r>
-              <w:t>aktif</w:t>
+              <w:t>tayang</w:t>
             </w:r>
             <w:r>
               <w:t xml:space="preserve"> </w:t>
@@ -17679,7 +17802,23 @@
                 <w:i/>
                 <w:sz w:val="18"/>
               </w:rPr>
-              <w:t>, begitu juga sebaliknya.</w:t>
+              <w:t xml:space="preserve">, </w:t>
+            </w:r>
+            <w:proofErr w:type="gramStart"/>
+            <w:r>
+              <w:rPr>
+                <w:i/>
+                <w:sz w:val="18"/>
+              </w:rPr>
+              <w:t>begitu</w:t>
+            </w:r>
+            <w:proofErr w:type="gramEnd"/>
+            <w:r>
+              <w:rPr>
+                <w:i/>
+                <w:sz w:val="18"/>
+              </w:rPr>
+              <w:t xml:space="preserve"> juga sebaliknya.</w:t>
             </w:r>
           </w:p>
         </w:tc>
@@ -17807,7 +17946,16 @@
         <w:ind w:firstLine="709"/>
       </w:pPr>
       <w:r>
-        <w:t xml:space="preserve">Lokasi (tempat, organisasi atau lembaga) merupakan salah satu dari unsur yang digunakan untuk pengelompokkan arsip-arsip pada senarai. Pada fitur ini Anda dapat melihat daftar lokasi yang akan digunakan untuk pengelompokkan arsip-arsip pada senarai dan melakukan kelola terhadap daftar tersebut. </w:t>
+        <w:t>F</w:t>
+      </w:r>
+      <w:r>
+        <w:t xml:space="preserve">itur ini Anda dapat </w:t>
+      </w:r>
+      <w:r>
+        <w:t>gunakan untuk melakukan kelola terhadap data masa (waktu) pembuatan sebuah arsip yang merupakan salah satu unsur yang digunakan untuk mengelompokkan arsip-arsip pada senarai arsip.</w:t>
+      </w:r>
+      <w:r>
+        <w:t xml:space="preserve"> </w:t>
       </w:r>
     </w:p>
     <w:p>
@@ -17818,7 +17966,7 @@
         <w:t xml:space="preserve">Data yang dapat Anda lihat pada tabel kelola </w:t>
       </w:r>
       <w:r>
-        <w:t>lokasi</w:t>
+        <w:t>data masa</w:t>
       </w:r>
       <w:r>
         <w:t>, yaitu:</w:t>
@@ -17833,31 +17981,21 @@
       <w:r>
         <w:t xml:space="preserve">Table </w:t>
       </w:r>
-      <w:r>
-        <w:fldChar w:fldCharType="begin"/>
-      </w:r>
-      <w:r>
-        <w:instrText xml:space="preserve"> SEQ Table \* ARABIC </w:instrText>
-      </w:r>
-      <w:r>
-        <w:fldChar w:fldCharType="separate"/>
-      </w:r>
-      <w:r>
-        <w:rPr>
-          <w:noProof/>
-        </w:rPr>
-        <w:t>10</w:t>
-      </w:r>
-      <w:r>
-        <w:rPr>
-          <w:noProof/>
-        </w:rPr>
-        <w:fldChar w:fldCharType="end"/>
-      </w:r>
-      <w:r>
-        <w:t xml:space="preserve"> Archive Locations</w:t>
+      <w:fldSimple w:instr=" SEQ Table \* ARABIC ">
+        <w:r>
+          <w:rPr>
+            <w:noProof/>
+          </w:rPr>
+          <w:t>10</w:t>
+        </w:r>
+      </w:fldSimple>
+      <w:r>
+        <w:t xml:space="preserve"> Archive </w:t>
       </w:r>
       <w:bookmarkEnd w:id="47"/>
+      <w:r>
+        <w:t>Stories</w:t>
+      </w:r>
     </w:p>
     <w:tbl>
       <w:tblPr>
@@ -17951,7 +18089,13 @@
               <w:t xml:space="preserve">Nomor urut </w:t>
             </w:r>
             <w:r>
-              <w:t xml:space="preserve">data lokasi </w:t>
+              <w:t xml:space="preserve">data </w:t>
+            </w:r>
+            <w:r>
+              <w:t>masa</w:t>
+            </w:r>
+            <w:r>
+              <w:t xml:space="preserve"> </w:t>
             </w:r>
             <w:r>
               <w:t>berdasarkan data terbaru yang dibuat</w:t>
@@ -17978,7 +18122,6 @@
               <w:rPr>
                 <w:i/>
               </w:rPr>
-              <w:lastRenderedPageBreak/>
               <w:t>Name</w:t>
             </w:r>
           </w:p>
@@ -17992,7 +18135,16 @@
               <w:spacing w:line="240" w:lineRule="auto"/>
             </w:pPr>
             <w:r>
-              <w:t>Kolom ini berisi informasi nama lokasi yang digunakan untuk pengelompokkan arsip-arsip pada senarai</w:t>
+              <w:t xml:space="preserve">Kolom ini berisi informasi nama </w:t>
+            </w:r>
+            <w:r>
+              <w:t>masa</w:t>
+            </w:r>
+            <w:r>
+              <w:t xml:space="preserve"> yang digunakan untuk pengelompokkan arsip-arsip pada senarai</w:t>
+            </w:r>
+            <w:r>
+              <w:t xml:space="preserve"> arsip</w:t>
             </w:r>
           </w:p>
         </w:tc>
@@ -18013,6 +18165,7 @@
               <w:rPr>
                 <w:i/>
               </w:rPr>
+              <w:lastRenderedPageBreak/>
               <w:t>Code</w:t>
             </w:r>
           </w:p>
@@ -18026,7 +18179,16 @@
               <w:spacing w:line="240" w:lineRule="auto"/>
             </w:pPr>
             <w:r>
-              <w:t>Kolom ini berisi informasi nama kode pada data lokasi yang akan digunakan untuk pengelompokkan arsip-arsip pada senarai</w:t>
+              <w:t xml:space="preserve">Kolom ini berisi informasi nama kode pada data </w:t>
+            </w:r>
+            <w:r>
+              <w:t>masa</w:t>
+            </w:r>
+            <w:r>
+              <w:t xml:space="preserve"> yang akan digunakan untuk pengelompokkan arsip-arsip pada senarai</w:t>
+            </w:r>
+            <w:r>
+              <w:t xml:space="preserve"> arsip</w:t>
             </w:r>
           </w:p>
         </w:tc>
@@ -18060,7 +18222,10 @@
               <w:spacing w:line="240" w:lineRule="auto"/>
             </w:pPr>
             <w:r>
-              <w:t>Kolom ini berisi informasi user pembuat data lokasi</w:t>
+              <w:t xml:space="preserve">Kolom ini berisi informasi user pembuat data </w:t>
+            </w:r>
+            <w:r>
+              <w:t>masa</w:t>
             </w:r>
           </w:p>
         </w:tc>
@@ -18094,7 +18259,10 @@
               <w:spacing w:line="240" w:lineRule="auto"/>
             </w:pPr>
             <w:r>
-              <w:t>Kolom ini berisi informasi tanggal pembuatan data lokasi</w:t>
+              <w:t xml:space="preserve">Kolom ini berisi informasi tanggal pembuatan data </w:t>
+            </w:r>
+            <w:r>
+              <w:t>masa</w:t>
             </w:r>
           </w:p>
         </w:tc>
@@ -18128,7 +18296,24 @@
               <w:spacing w:line="240" w:lineRule="auto"/>
             </w:pPr>
             <w:r>
-              <w:t>Kolom ini berisi informasi jumlah senarai arsip pada lokasi.</w:t>
+              <w:t xml:space="preserve">Kolom ini berisi informasi jumlah senarai arsip </w:t>
+            </w:r>
+            <w:r>
+              <w:t xml:space="preserve">yeng termasuk </w:t>
+            </w:r>
+            <w:bookmarkStart w:id="48" w:name="_GoBack"/>
+            <w:bookmarkEnd w:id="48"/>
+            <w:r>
+              <w:t xml:space="preserve">kelompok </w:t>
+            </w:r>
+            <w:r>
+              <w:t xml:space="preserve">pada </w:t>
+            </w:r>
+            <w:r>
+              <w:t>masa tertentu</w:t>
+            </w:r>
+            <w:r>
+              <w:t>.</w:t>
             </w:r>
           </w:p>
           <w:p>
@@ -18164,6 +18349,7 @@
               </w:rPr>
               <w:t xml:space="preserve">pada kolom </w:t>
             </w:r>
+            <w:proofErr w:type="gramStart"/>
             <w:r>
               <w:rPr>
                 <w:i/>
@@ -18176,14 +18362,36 @@
                 <w:i/>
                 <w:sz w:val="18"/>
               </w:rPr>
-              <w:t xml:space="preserve"> jika Anda ingin melihat daftar </w:t>
-            </w:r>
-            <w:r>
-              <w:rPr>
-                <w:i/>
-                <w:sz w:val="18"/>
-              </w:rPr>
-              <w:t>senarai arsip yang termasuk pada kelompok lokasi tertentu.</w:t>
+              <w:t xml:space="preserve"> jika</w:t>
+            </w:r>
+            <w:proofErr w:type="gramEnd"/>
+            <w:r>
+              <w:rPr>
+                <w:i/>
+                <w:sz w:val="18"/>
+              </w:rPr>
+              <w:t xml:space="preserve"> Anda ingin melihat daftar </w:t>
+            </w:r>
+            <w:r>
+              <w:rPr>
+                <w:i/>
+                <w:sz w:val="18"/>
+              </w:rPr>
+              <w:t xml:space="preserve">senarai arsip yang termasuk pada kelompok </w:t>
+            </w:r>
+            <w:r>
+              <w:rPr>
+                <w:i/>
+                <w:sz w:val="18"/>
+              </w:rPr>
+              <w:t>masa</w:t>
+            </w:r>
+            <w:r>
+              <w:rPr>
+                <w:i/>
+                <w:sz w:val="18"/>
+              </w:rPr>
+              <w:t xml:space="preserve"> tertentu.</w:t>
             </w:r>
           </w:p>
         </w:tc>
@@ -18204,7 +18412,7 @@
               <w:rPr>
                 <w:i/>
               </w:rPr>
-              <w:t>Alih</w:t>
+              <w:t>Publish</w:t>
             </w:r>
           </w:p>
         </w:tc>
@@ -18217,12 +18425,36 @@
               <w:spacing w:line="240" w:lineRule="auto"/>
             </w:pPr>
             <w:r>
-              <w:t>Kolom ini berisi informasi jumlah senarai alih media, Bahasa dan tulis pada lokasi.</w:t>
-            </w:r>
-          </w:p>
-          <w:p>
-            <w:pPr>
-              <w:spacing w:line="240" w:lineRule="auto"/>
+              <w:t xml:space="preserve">Kolom ini berisi informasi status tayang </w:t>
+            </w:r>
+            <w:r>
+              <w:t xml:space="preserve">data </w:t>
+            </w:r>
+            <w:r>
+              <w:t>masa</w:t>
+            </w:r>
+            <w:r>
+              <w:t xml:space="preserve"> yang akan digunakan untuk </w:t>
+            </w:r>
+            <w:r>
+              <w:t>mengelompokkan</w:t>
+            </w:r>
+            <w:r>
+              <w:t xml:space="preserve"> arsip-arsip pada senarai</w:t>
+            </w:r>
+            <w:r>
+              <w:t xml:space="preserve"> arsip</w:t>
+            </w:r>
+            <w:r>
+              <w:t>.</w:t>
+            </w:r>
+          </w:p>
+          <w:p>
+            <w:pPr>
+              <w:spacing w:line="240" w:lineRule="auto"/>
+              <w:rPr>
+                <w:i/>
+              </w:rPr>
             </w:pPr>
             <w:r>
               <w:rPr>
@@ -18237,42 +18469,91 @@
                 <w:i/>
                 <w:sz w:val="18"/>
               </w:rPr>
-              <w:t xml:space="preserve"> klik jumlah </w:t>
-            </w:r>
-            <w:r>
-              <w:rPr>
-                <w:i/>
-                <w:sz w:val="18"/>
-              </w:rPr>
-              <w:t xml:space="preserve">alih </w:t>
-            </w:r>
-            <w:r>
-              <w:rPr>
-                <w:i/>
-                <w:sz w:val="18"/>
-              </w:rPr>
-              <w:t xml:space="preserve">pada kolom </w:t>
-            </w:r>
-            <w:r>
-              <w:rPr>
-                <w:i/>
-                <w:sz w:val="18"/>
-              </w:rPr>
-              <w:t>ALIH</w:t>
-            </w:r>
-            <w:r>
-              <w:rPr>
-                <w:i/>
-                <w:sz w:val="18"/>
-              </w:rPr>
-              <w:t xml:space="preserve"> jika Anda ingin melihat daftar </w:t>
-            </w:r>
-            <w:r>
-              <w:rPr>
-                <w:i/>
-                <w:sz w:val="18"/>
-              </w:rPr>
-              <w:t>senarai alih media, Bahasa dan tulis yang termasuk pada kelompok lokasi tertentu</w:t>
+              <w:t xml:space="preserve"> Pada kolom ini Anda dapat memperbarui status </w:t>
+            </w:r>
+            <w:r>
+              <w:rPr>
+                <w:i/>
+                <w:sz w:val="18"/>
+              </w:rPr>
+              <w:t>tayang</w:t>
+            </w:r>
+            <w:r>
+              <w:rPr>
+                <w:i/>
+                <w:sz w:val="18"/>
+              </w:rPr>
+              <w:t xml:space="preserve"> </w:t>
+            </w:r>
+            <w:r>
+              <w:rPr>
+                <w:i/>
+                <w:sz w:val="18"/>
+              </w:rPr>
+              <w:t xml:space="preserve">data </w:t>
+            </w:r>
+            <w:r>
+              <w:rPr>
+                <w:i/>
+                <w:sz w:val="18"/>
+              </w:rPr>
+              <w:t>masa</w:t>
+            </w:r>
+            <w:r>
+              <w:rPr>
+                <w:i/>
+                <w:sz w:val="18"/>
+              </w:rPr>
+              <w:t xml:space="preserve"> dengan menggunakan fungsi quickupdate. Klik icon yang terdapat pada kolom </w:t>
+            </w:r>
+            <w:r>
+              <w:rPr>
+                <w:i/>
+                <w:sz w:val="18"/>
+              </w:rPr>
+              <w:t>PUBLISH</w:t>
+            </w:r>
+            <w:r>
+              <w:rPr>
+                <w:i/>
+                <w:sz w:val="18"/>
+              </w:rPr>
+              <w:t xml:space="preserve"> untuk merubah status </w:t>
+            </w:r>
+            <w:r>
+              <w:rPr>
+                <w:i/>
+                <w:sz w:val="18"/>
+              </w:rPr>
+              <w:t>tayang</w:t>
+            </w:r>
+            <w:r>
+              <w:rPr>
+                <w:i/>
+                <w:sz w:val="18"/>
+              </w:rPr>
+              <w:t xml:space="preserve"> </w:t>
+            </w:r>
+            <w:r>
+              <w:rPr>
+                <w:i/>
+                <w:sz w:val="18"/>
+              </w:rPr>
+              <w:t xml:space="preserve">data </w:t>
+            </w:r>
+            <w:r>
+              <w:rPr>
+                <w:i/>
+                <w:sz w:val="18"/>
+              </w:rPr>
+              <w:t>masa</w:t>
+            </w:r>
+            <w:r>
+              <w:rPr>
+                <w:i/>
+                <w:sz w:val="18"/>
+              </w:rPr>
+              <w:t>.</w:t>
             </w:r>
           </w:p>
         </w:tc>
@@ -18293,7 +18574,7 @@
               <w:rPr>
                 <w:i/>
               </w:rPr>
-              <w:t>Story</w:t>
+              <w:t>Options</w:t>
             </w:r>
           </w:p>
         </w:tc>
@@ -18306,240 +18587,6 @@
               <w:spacing w:line="240" w:lineRule="auto"/>
             </w:pPr>
             <w:r>
-              <w:t xml:space="preserve">Kolom ini berisi informasi status </w:t>
-            </w:r>
-            <w:r>
-              <w:rPr>
-                <w:i/>
-              </w:rPr>
-              <w:t>required</w:t>
-            </w:r>
-            <w:r>
-              <w:t xml:space="preserve"> input </w:t>
-            </w:r>
-            <w:r>
-              <w:rPr>
-                <w:i/>
-              </w:rPr>
-              <w:t>story</w:t>
-            </w:r>
-            <w:r>
-              <w:t xml:space="preserve"> pada formulir senarai arsip</w:t>
-            </w:r>
-          </w:p>
-        </w:tc>
-      </w:tr>
-      <w:tr>
-        <w:tc>
-          <w:tcPr>
-            <w:tcW w:w="1555" w:type="dxa"/>
-          </w:tcPr>
-          <w:p>
-            <w:pPr>
-              <w:spacing w:line="240" w:lineRule="auto"/>
-              <w:rPr>
-                <w:i/>
-              </w:rPr>
-            </w:pPr>
-            <w:r>
-              <w:rPr>
-                <w:i/>
-              </w:rPr>
-              <w:t>Type</w:t>
-            </w:r>
-          </w:p>
-        </w:tc>
-        <w:tc>
-          <w:tcPr>
-            <w:tcW w:w="4961" w:type="dxa"/>
-          </w:tcPr>
-          <w:p>
-            <w:pPr>
-              <w:spacing w:line="240" w:lineRule="auto"/>
-            </w:pPr>
-            <w:r>
-              <w:t xml:space="preserve">Kolom ini berisi informasi status </w:t>
-            </w:r>
-            <w:r>
-              <w:rPr>
-                <w:i/>
-              </w:rPr>
-              <w:t>required</w:t>
-            </w:r>
-            <w:r>
-              <w:t xml:space="preserve"> input </w:t>
-            </w:r>
-            <w:r>
-              <w:rPr>
-                <w:i/>
-              </w:rPr>
-              <w:t>type</w:t>
-            </w:r>
-            <w:r>
-              <w:t xml:space="preserve"> pada formulir senarai arsip</w:t>
-            </w:r>
-          </w:p>
-        </w:tc>
-      </w:tr>
-      <w:tr>
-        <w:tc>
-          <w:tcPr>
-            <w:tcW w:w="1555" w:type="dxa"/>
-          </w:tcPr>
-          <w:p>
-            <w:pPr>
-              <w:spacing w:line="240" w:lineRule="auto"/>
-              <w:rPr>
-                <w:i/>
-              </w:rPr>
-            </w:pPr>
-            <w:r>
-              <w:rPr>
-                <w:i/>
-              </w:rPr>
-              <w:t>Publish</w:t>
-            </w:r>
-          </w:p>
-        </w:tc>
-        <w:tc>
-          <w:tcPr>
-            <w:tcW w:w="4961" w:type="dxa"/>
-          </w:tcPr>
-          <w:p>
-            <w:pPr>
-              <w:spacing w:line="240" w:lineRule="auto"/>
-            </w:pPr>
-            <w:r>
-              <w:t xml:space="preserve">Kolom ini berisi informasi status tayang </w:t>
-            </w:r>
-            <w:r>
-              <w:t>data lokasi yang akan digunakan untuk pengelompokkan arsip-arsip pada senarai.</w:t>
-            </w:r>
-          </w:p>
-          <w:p>
-            <w:pPr>
-              <w:spacing w:line="240" w:lineRule="auto"/>
-              <w:rPr>
-                <w:i/>
-              </w:rPr>
-            </w:pPr>
-            <w:r>
-              <w:rPr>
-                <w:b/>
-                <w:i/>
-                <w:sz w:val="18"/>
-              </w:rPr>
-              <w:t>Catatan:</w:t>
-            </w:r>
-            <w:r>
-              <w:rPr>
-                <w:i/>
-                <w:sz w:val="18"/>
-              </w:rPr>
-              <w:t xml:space="preserve"> Pada kolom ini Anda dapat memperbarui status </w:t>
-            </w:r>
-            <w:r>
-              <w:rPr>
-                <w:i/>
-                <w:sz w:val="18"/>
-              </w:rPr>
-              <w:t>tayang</w:t>
-            </w:r>
-            <w:r>
-              <w:rPr>
-                <w:i/>
-                <w:sz w:val="18"/>
-              </w:rPr>
-              <w:t xml:space="preserve"> </w:t>
-            </w:r>
-            <w:r>
-              <w:rPr>
-                <w:i/>
-                <w:sz w:val="18"/>
-              </w:rPr>
-              <w:t>data lokasi</w:t>
-            </w:r>
-            <w:r>
-              <w:rPr>
-                <w:i/>
-                <w:sz w:val="18"/>
-              </w:rPr>
-              <w:t xml:space="preserve"> dengan menggunakan fungsi quickupdate. Klik icon yang terdapat pada kolom </w:t>
-            </w:r>
-            <w:r>
-              <w:rPr>
-                <w:i/>
-                <w:sz w:val="18"/>
-              </w:rPr>
-              <w:t>PUBLISH</w:t>
-            </w:r>
-            <w:r>
-              <w:rPr>
-                <w:i/>
-                <w:sz w:val="18"/>
-              </w:rPr>
-              <w:t xml:space="preserve"> untuk merubah status </w:t>
-            </w:r>
-            <w:r>
-              <w:rPr>
-                <w:i/>
-                <w:sz w:val="18"/>
-              </w:rPr>
-              <w:t>tayang</w:t>
-            </w:r>
-            <w:r>
-              <w:rPr>
-                <w:i/>
-                <w:sz w:val="18"/>
-              </w:rPr>
-              <w:t xml:space="preserve"> </w:t>
-            </w:r>
-            <w:r>
-              <w:rPr>
-                <w:i/>
-                <w:sz w:val="18"/>
-              </w:rPr>
-              <w:t>data lokasi</w:t>
-            </w:r>
-            <w:r>
-              <w:rPr>
-                <w:i/>
-                <w:sz w:val="18"/>
-              </w:rPr>
-              <w:t>.</w:t>
-            </w:r>
-          </w:p>
-        </w:tc>
-      </w:tr>
-      <w:tr>
-        <w:tc>
-          <w:tcPr>
-            <w:tcW w:w="1555" w:type="dxa"/>
-          </w:tcPr>
-          <w:p>
-            <w:pPr>
-              <w:spacing w:line="240" w:lineRule="auto"/>
-              <w:rPr>
-                <w:i/>
-              </w:rPr>
-            </w:pPr>
-            <w:r>
-              <w:rPr>
-                <w:i/>
-              </w:rPr>
-              <w:t>Options</w:t>
-            </w:r>
-          </w:p>
-        </w:tc>
-        <w:tc>
-          <w:tcPr>
-            <w:tcW w:w="4961" w:type="dxa"/>
-          </w:tcPr>
-          <w:p>
-            <w:pPr>
-              <w:spacing w:line="240" w:lineRule="auto"/>
-            </w:pPr>
-            <w:r>
               <w:t xml:space="preserve">Kolom ini berisi </w:t>
             </w:r>
             <w:r>
@@ -18558,7 +18605,10 @@
               <w:t xml:space="preserve"> melakukan kelola terhadap data </w:t>
             </w:r>
             <w:r>
-              <w:t xml:space="preserve">lokasi. </w:t>
+              <w:t>masa</w:t>
+            </w:r>
+            <w:r>
+              <w:t xml:space="preserve">. </w:t>
             </w:r>
           </w:p>
           <w:p>
@@ -18629,17 +18679,19 @@
               <w:rPr>
                 <w:i/>
               </w:rPr>
-              <w:lastRenderedPageBreak/>
               <w:t xml:space="preserve">View </w:t>
             </w:r>
             <w:r>
               <w:rPr>
                 <w:i/>
               </w:rPr>
-              <w:t>Location</w:t>
-            </w:r>
-            <w:r>
-              <w:t>, action ini dapat Anda gunakan untuk melihat informasi lengkap tentang data lokasi</w:t>
+              <w:t>Story</w:t>
+            </w:r>
+            <w:r>
+              <w:t xml:space="preserve">, action ini dapat Anda gunakan untuk melihat informasi lengkap tentang data </w:t>
+            </w:r>
+            <w:r>
+              <w:t>masa</w:t>
             </w:r>
           </w:p>
           <w:p>
@@ -18663,10 +18715,13 @@
               <w:rPr>
                 <w:i/>
               </w:rPr>
-              <w:t>Location</w:t>
-            </w:r>
-            <w:r>
-              <w:t>, action ini dapat Anda gunakan untuk memperbarui data lokasi</w:t>
+              <w:t>Story</w:t>
+            </w:r>
+            <w:r>
+              <w:t xml:space="preserve">, action ini dapat Anda gunakan untuk memperbarui data </w:t>
+            </w:r>
+            <w:r>
+              <w:t>masa</w:t>
             </w:r>
           </w:p>
           <w:p>
@@ -18689,10 +18744,13 @@
               <w:rPr>
                 <w:i/>
               </w:rPr>
-              <w:t>Location</w:t>
-            </w:r>
-            <w:r>
-              <w:t>, action ini dapat Anda gunakan untuk menghapus data lokasi</w:t>
+              <w:t>Story</w:t>
+            </w:r>
+            <w:r>
+              <w:t xml:space="preserve">, action ini dapat Anda gunakan untuk menghapus data </w:t>
+            </w:r>
+            <w:r>
+              <w:t>masa</w:t>
             </w:r>
           </w:p>
         </w:tc>
@@ -18704,8 +18762,13 @@
         <w:ind w:firstLine="709"/>
       </w:pPr>
       <w:r>
-        <w:lastRenderedPageBreak/>
-        <w:t>Tampilan halaman kelola data lokasi dapat dilihat pada gambar dibawah ini:</w:t>
+        <w:t xml:space="preserve">Tampilan halaman kelola data </w:t>
+      </w:r>
+      <w:r>
+        <w:t>masa</w:t>
+      </w:r>
+      <w:r>
+        <w:t xml:space="preserve"> dapat dilihat pada gambar dibawah ini:</w:t>
       </w:r>
     </w:p>
     <w:p>
@@ -18721,9 +18784,10 @@
         <w:rPr>
           <w:noProof/>
         </w:rPr>
+        <w:lastRenderedPageBreak/>
         <w:drawing>
           <wp:inline distT="0" distB="0" distL="0" distR="0" wp14:anchorId="6842631C" wp14:editId="55E10F60">
-            <wp:extent cx="4177030" cy="1831638"/>
+            <wp:extent cx="4157849" cy="2009553"/>
             <wp:effectExtent l="0" t="0" r="0" b="0"/>
             <wp:docPr id="4" name="Picture 4"/>
             <wp:cNvGraphicFramePr>
@@ -18751,7 +18815,7 @@
                   <pic:spPr>
                     <a:xfrm>
                       <a:off x="0" y="0"/>
-                      <a:ext cx="4177030" cy="1831638"/>
+                      <a:ext cx="4164153" cy="2012600"/>
                     </a:xfrm>
                     <a:prstGeom prst="rect">
                       <a:avLst/>
@@ -18769,35 +18833,25 @@
         <w:pStyle w:val="Caption"/>
         <w:jc w:val="center"/>
       </w:pPr>
-      <w:bookmarkStart w:id="48" w:name="_Toc485384915"/>
+      <w:bookmarkStart w:id="49" w:name="_Toc485384915"/>
       <w:r>
         <w:t xml:space="preserve">Gambar </w:t>
       </w:r>
-      <w:r>
-        <w:fldChar w:fldCharType="begin"/>
-      </w:r>
-      <w:r>
-        <w:instrText xml:space="preserve"> SEQ Gambar \* ARABIC </w:instrText>
-      </w:r>
-      <w:r>
-        <w:fldChar w:fldCharType="separate"/>
-      </w:r>
-      <w:r>
-        <w:rPr>
-          <w:noProof/>
-        </w:rPr>
-        <w:t>18</w:t>
-      </w:r>
-      <w:r>
-        <w:rPr>
-          <w:noProof/>
-        </w:rPr>
-        <w:fldChar w:fldCharType="end"/>
-      </w:r>
-      <w:r>
-        <w:t xml:space="preserve"> Archive Locations</w:t>
-      </w:r>
-      <w:bookmarkEnd w:id="48"/>
+      <w:fldSimple w:instr=" SEQ Gambar \* ARABIC ">
+        <w:r>
+          <w:rPr>
+            <w:noProof/>
+          </w:rPr>
+          <w:t>18</w:t>
+        </w:r>
+      </w:fldSimple>
+      <w:r>
+        <w:t xml:space="preserve"> Archive </w:t>
+      </w:r>
+      <w:bookmarkEnd w:id="49"/>
+      <w:r>
+        <w:t>Stories</w:t>
+      </w:r>
     </w:p>
     <w:p>
       <w:pPr>
@@ -18810,7 +18864,19 @@
         <w:rPr>
           <w:szCs w:val="20"/>
         </w:rPr>
-        <w:t>Terdapat beberapa fungsi pada fitur ini yang dapat Anda gunakan untuk melakukan kelola data lokasi, yaitu:</w:t>
+        <w:t xml:space="preserve">Terdapat beberapa fungsi pada fitur ini yang dapat Anda gunakan untuk melakukan kelola data </w:t>
+      </w:r>
+      <w:r>
+        <w:rPr>
+          <w:szCs w:val="20"/>
+        </w:rPr>
+        <w:t>masa</w:t>
+      </w:r>
+      <w:r>
+        <w:rPr>
+          <w:szCs w:val="20"/>
+        </w:rPr>
+        <w:t>, yaitu:</w:t>
       </w:r>
     </w:p>
     <w:p>
@@ -18818,7 +18884,7 @@
         <w:pStyle w:val="ListParagraph"/>
         <w:numPr>
           <w:ilvl w:val="0"/>
-          <w:numId w:val="11"/>
+          <w:numId w:val="17"/>
         </w:numPr>
         <w:ind w:left="284" w:hanging="284"/>
         <w:contextualSpacing w:val="0"/>
@@ -18830,7 +18896,19 @@
         <w:rPr>
           <w:szCs w:val="20"/>
         </w:rPr>
-        <w:t>Tambah Lokasi (</w:t>
+        <w:t xml:space="preserve">Tambah </w:t>
+      </w:r>
+      <w:r>
+        <w:rPr>
+          <w:szCs w:val="20"/>
+        </w:rPr>
+        <w:t>Masa</w:t>
+      </w:r>
+      <w:r>
+        <w:rPr>
+          <w:szCs w:val="20"/>
+        </w:rPr>
+        <w:t xml:space="preserve"> (</w:t>
       </w:r>
       <w:r>
         <w:rPr>
@@ -18844,7 +18922,7 @@
           <w:i/>
           <w:szCs w:val="20"/>
         </w:rPr>
-        <w:t>Location</w:t>
+        <w:t>Story</w:t>
       </w:r>
       <w:r>
         <w:rPr>
@@ -18892,7 +18970,31 @@
         <w:rPr>
           <w:szCs w:val="20"/>
         </w:rPr>
-        <w:t>da dapat menambahkan data lokasi baru dengan menggunakan formulir kelola data lokasi.</w:t>
+        <w:t xml:space="preserve">da dapat menambahkan data </w:t>
+      </w:r>
+      <w:r>
+        <w:rPr>
+          <w:szCs w:val="20"/>
+        </w:rPr>
+        <w:t>masa</w:t>
+      </w:r>
+      <w:r>
+        <w:rPr>
+          <w:szCs w:val="20"/>
+        </w:rPr>
+        <w:t xml:space="preserve"> baru dengan menggunakan formulir kelola data </w:t>
+      </w:r>
+      <w:r>
+        <w:rPr>
+          <w:szCs w:val="20"/>
+        </w:rPr>
+        <w:t>masa</w:t>
+      </w:r>
+      <w:r>
+        <w:rPr>
+          <w:szCs w:val="20"/>
+        </w:rPr>
+        <w:t>.</w:t>
       </w:r>
     </w:p>
     <w:p>
@@ -18900,7 +19002,7 @@
         <w:pStyle w:val="ListParagraph"/>
         <w:numPr>
           <w:ilvl w:val="0"/>
-          <w:numId w:val="11"/>
+          <w:numId w:val="17"/>
         </w:numPr>
         <w:ind w:left="284" w:hanging="284"/>
         <w:contextualSpacing w:val="0"/>
@@ -18912,7 +19014,19 @@
         <w:rPr>
           <w:szCs w:val="20"/>
         </w:rPr>
-        <w:t>Perbarui Lokasi (</w:t>
+        <w:t xml:space="preserve">Perbarui </w:t>
+      </w:r>
+      <w:r>
+        <w:rPr>
+          <w:szCs w:val="20"/>
+        </w:rPr>
+        <w:t>Masa</w:t>
+      </w:r>
+      <w:r>
+        <w:rPr>
+          <w:szCs w:val="20"/>
+        </w:rPr>
+        <w:t xml:space="preserve"> (</w:t>
       </w:r>
       <w:r>
         <w:rPr>
@@ -18926,7 +19040,7 @@
           <w:i/>
           <w:szCs w:val="20"/>
         </w:rPr>
-        <w:t>Location</w:t>
+        <w:t>Story</w:t>
       </w:r>
       <w:r>
         <w:rPr>
@@ -18961,7 +19075,31 @@
         <w:rPr>
           <w:szCs w:val="20"/>
         </w:rPr>
-        <w:t>, Anda dapat memperbarui data lokasi yang sudah ada pada aplikasi dengan menggunakan formulir kelola data lokasi.</w:t>
+        <w:t xml:space="preserve">, Anda dapat memperbarui data </w:t>
+      </w:r>
+      <w:r>
+        <w:rPr>
+          <w:szCs w:val="20"/>
+        </w:rPr>
+        <w:t>masa</w:t>
+      </w:r>
+      <w:r>
+        <w:rPr>
+          <w:szCs w:val="20"/>
+        </w:rPr>
+        <w:t xml:space="preserve"> yang sudah ada pada aplikasi dengan menggunakan formulir kelola data </w:t>
+      </w:r>
+      <w:r>
+        <w:rPr>
+          <w:szCs w:val="20"/>
+        </w:rPr>
+        <w:t>masa</w:t>
+      </w:r>
+      <w:r>
+        <w:rPr>
+          <w:szCs w:val="20"/>
+        </w:rPr>
+        <w:t>.</w:t>
       </w:r>
     </w:p>
     <w:p>
@@ -18969,7 +19107,7 @@
         <w:pStyle w:val="ListParagraph"/>
         <w:numPr>
           <w:ilvl w:val="0"/>
-          <w:numId w:val="11"/>
+          <w:numId w:val="17"/>
         </w:numPr>
         <w:ind w:left="284" w:hanging="284"/>
         <w:contextualSpacing w:val="0"/>
@@ -18981,7 +19119,19 @@
         <w:rPr>
           <w:szCs w:val="20"/>
         </w:rPr>
-        <w:t>Lihat Lokasi (</w:t>
+        <w:t xml:space="preserve">Lihat </w:t>
+      </w:r>
+      <w:r>
+        <w:rPr>
+          <w:szCs w:val="20"/>
+        </w:rPr>
+        <w:t>Masa</w:t>
+      </w:r>
+      <w:r>
+        <w:rPr>
+          <w:szCs w:val="20"/>
+        </w:rPr>
+        <w:t xml:space="preserve"> (</w:t>
       </w:r>
       <w:r>
         <w:rPr>
@@ -18995,7 +19145,7 @@
           <w:i/>
           <w:szCs w:val="20"/>
         </w:rPr>
-        <w:t>Location</w:t>
+        <w:t>Story</w:t>
       </w:r>
       <w:r>
         <w:rPr>
@@ -19017,7 +19167,6 @@
         <w:rPr>
           <w:szCs w:val="20"/>
         </w:rPr>
-        <w:lastRenderedPageBreak/>
         <w:t xml:space="preserve">Fungsi ini terdapat pada </w:t>
       </w:r>
       <w:r>
@@ -19031,7 +19180,19 @@
         <w:rPr>
           <w:szCs w:val="20"/>
         </w:rPr>
-        <w:t>, Anda dapat melihat detail data lokasi yang terdapat pada aplikasi menggunakan fungsi ini.</w:t>
+        <w:t xml:space="preserve">, Anda dapat melihat detail data </w:t>
+      </w:r>
+      <w:r>
+        <w:rPr>
+          <w:szCs w:val="20"/>
+        </w:rPr>
+        <w:t>masa</w:t>
+      </w:r>
+      <w:r>
+        <w:rPr>
+          <w:szCs w:val="20"/>
+        </w:rPr>
+        <w:t xml:space="preserve"> yang terdapat pada aplikasi menggunakan fungsi ini.</w:t>
       </w:r>
     </w:p>
     <w:p>
@@ -19039,7 +19200,7 @@
         <w:pStyle w:val="ListParagraph"/>
         <w:numPr>
           <w:ilvl w:val="0"/>
-          <w:numId w:val="11"/>
+          <w:numId w:val="17"/>
         </w:numPr>
         <w:ind w:left="284" w:hanging="284"/>
         <w:contextualSpacing w:val="0"/>
@@ -19051,7 +19212,19 @@
         <w:rPr>
           <w:szCs w:val="20"/>
         </w:rPr>
-        <w:t>Hapus Lokasi (</w:t>
+        <w:t xml:space="preserve">Hapus </w:t>
+      </w:r>
+      <w:r>
+        <w:rPr>
+          <w:szCs w:val="20"/>
+        </w:rPr>
+        <w:t>Masa</w:t>
+      </w:r>
+      <w:r>
+        <w:rPr>
+          <w:szCs w:val="20"/>
+        </w:rPr>
+        <w:t xml:space="preserve"> (</w:t>
       </w:r>
       <w:r>
         <w:rPr>
@@ -19065,7 +19238,7 @@
           <w:i/>
           <w:szCs w:val="20"/>
         </w:rPr>
-        <w:t>Location</w:t>
+        <w:t>Story</w:t>
       </w:r>
       <w:r>
         <w:rPr>
@@ -19098,7 +19271,19 @@
         <w:rPr>
           <w:szCs w:val="20"/>
         </w:rPr>
-        <w:t>, Anda dapat menghapus data lokasi dengan menggunakan fungsi ini.</w:t>
+        <w:t xml:space="preserve">, Anda dapat menghapus data </w:t>
+      </w:r>
+      <w:r>
+        <w:rPr>
+          <w:szCs w:val="20"/>
+        </w:rPr>
+        <w:t>masa</w:t>
+      </w:r>
+      <w:r>
+        <w:rPr>
+          <w:szCs w:val="20"/>
+        </w:rPr>
+        <w:t xml:space="preserve"> dengan menggunakan fungsi ini.</w:t>
       </w:r>
     </w:p>
     <w:p>
@@ -19107,7 +19292,13 @@
         <w:ind w:firstLine="709"/>
       </w:pPr>
       <w:r>
-        <w:t>Tampilan halaman detail data lokasi dapat dilihat pada gambar dibawah ini:</w:t>
+        <w:t xml:space="preserve">Tampilan halaman detail data </w:t>
+      </w:r>
+      <w:r>
+        <w:t>masa</w:t>
+      </w:r>
+      <w:r>
+        <w:t xml:space="preserve"> dapat dilihat pada gambar dibawah ini:</w:t>
       </w:r>
     </w:p>
     <w:p>
@@ -19119,10 +19310,11 @@
         <w:rPr>
           <w:noProof/>
         </w:rPr>
+        <w:lastRenderedPageBreak/>
         <w:drawing>
           <wp:inline distT="0" distB="0" distL="0" distR="0" wp14:anchorId="3617A66D" wp14:editId="44586130">
-            <wp:extent cx="4177030" cy="3148837"/>
-            <wp:effectExtent l="0" t="0" r="0" b="0"/>
+            <wp:extent cx="4114800" cy="3405949"/>
+            <wp:effectExtent l="0" t="0" r="0" b="4445"/>
             <wp:docPr id="5" name="Picture 5"/>
             <wp:cNvGraphicFramePr>
               <a:graphicFrameLocks xmlns:a="http://schemas.openxmlformats.org/drawingml/2006/main" noChangeAspect="1"/>
@@ -19149,7 +19341,7 @@
                   <pic:spPr>
                     <a:xfrm>
                       <a:off x="0" y="0"/>
-                      <a:ext cx="4177030" cy="3148837"/>
+                      <a:ext cx="4119570" cy="3409898"/>
                     </a:xfrm>
                     <a:prstGeom prst="rect">
                       <a:avLst/>
@@ -19167,33 +19359,23 @@
         <w:pStyle w:val="Caption"/>
         <w:jc w:val="center"/>
       </w:pPr>
-      <w:bookmarkStart w:id="49" w:name="_Toc485384916"/>
+      <w:bookmarkStart w:id="50" w:name="_Toc485384916"/>
       <w:r>
         <w:t xml:space="preserve">Gambar </w:t>
       </w:r>
-      <w:r>
-        <w:fldChar w:fldCharType="begin"/>
-      </w:r>
-      <w:r>
-        <w:instrText xml:space="preserve"> SEQ Gambar \* ARABIC </w:instrText>
-      </w:r>
-      <w:r>
-        <w:fldChar w:fldCharType="separate"/>
-      </w:r>
-      <w:r>
-        <w:rPr>
-          <w:noProof/>
-        </w:rPr>
-        <w:t>19</w:t>
-      </w:r>
-      <w:r>
-        <w:rPr>
-          <w:noProof/>
-        </w:rPr>
-        <w:fldChar w:fldCharType="end"/>
-      </w:r>
-      <w:r>
-        <w:t xml:space="preserve"> Archive Location</w:t>
+      <w:fldSimple w:instr=" SEQ Gambar \* ARABIC ">
+        <w:r>
+          <w:rPr>
+            <w:noProof/>
+          </w:rPr>
+          <w:t>19</w:t>
+        </w:r>
+      </w:fldSimple>
+      <w:r>
+        <w:t xml:space="preserve"> Archive </w:t>
+      </w:r>
+      <w:r>
+        <w:t>Story</w:t>
       </w:r>
       <w:r>
         <w:t xml:space="preserve"> </w:t>
@@ -19201,20 +19383,35 @@
       <w:r>
         <w:t>Detail</w:t>
       </w:r>
-      <w:bookmarkEnd w:id="49"/>
+      <w:bookmarkEnd w:id="50"/>
     </w:p>
     <w:p>
       <w:pPr>
         <w:ind w:firstLine="709"/>
       </w:pPr>
       <w:r>
-        <w:t xml:space="preserve">Untuk menambahkan atau menyunting data lokasi Anda dapat menggunakan fasilitas formulir kelola data lokasi. </w:t>
+        <w:t xml:space="preserve">Untuk menambahkan atau menyunting data </w:t>
+      </w:r>
+      <w:r>
+        <w:t>masa</w:t>
+      </w:r>
+      <w:r>
+        <w:t xml:space="preserve"> Anda dapat menggunakan fasilitas formulir kelola data </w:t>
+      </w:r>
+      <w:r>
+        <w:t>masa</w:t>
+      </w:r>
+      <w:r>
+        <w:t xml:space="preserve">. </w:t>
       </w:r>
       <w:r>
         <w:t xml:space="preserve">Input yang terdapat pada formulir </w:t>
       </w:r>
       <w:r>
-        <w:t>kelola data lokasi</w:t>
+        <w:t xml:space="preserve">kelola data </w:t>
+      </w:r>
+      <w:r>
+        <w:t>masa</w:t>
       </w:r>
       <w:r>
         <w:t xml:space="preserve"> ini, yaitu:</w:t>
@@ -19225,36 +19422,31 @@
         <w:pStyle w:val="Caption"/>
         <w:keepNext/>
       </w:pPr>
-      <w:bookmarkStart w:id="50" w:name="_Toc485384941"/>
-      <w:r>
-        <w:lastRenderedPageBreak/>
+      <w:bookmarkStart w:id="51" w:name="_Toc485384941"/>
+      <w:r>
         <w:t xml:space="preserve">Table </w:t>
       </w:r>
-      <w:r>
-        <w:fldChar w:fldCharType="begin"/>
-      </w:r>
-      <w:r>
-        <w:instrText xml:space="preserve"> SEQ Table \* ARABIC </w:instrText>
-      </w:r>
-      <w:r>
-        <w:fldChar w:fldCharType="separate"/>
-      </w:r>
-      <w:r>
-        <w:rPr>
-          <w:noProof/>
-        </w:rPr>
-        <w:t>11</w:t>
-      </w:r>
-      <w:r>
-        <w:rPr>
-          <w:noProof/>
-        </w:rPr>
-        <w:fldChar w:fldCharType="end"/>
-      </w:r>
-      <w:r>
-        <w:t xml:space="preserve"> Archive Location Input Form</w:t>
-      </w:r>
-      <w:bookmarkEnd w:id="50"/>
+      <w:fldSimple w:instr=" SEQ Table \* ARABIC ">
+        <w:r>
+          <w:rPr>
+            <w:noProof/>
+          </w:rPr>
+          <w:t>11</w:t>
+        </w:r>
+      </w:fldSimple>
+      <w:r>
+        <w:t xml:space="preserve"> Archive </w:t>
+      </w:r>
+      <w:r>
+        <w:t>Story</w:t>
+      </w:r>
+      <w:r>
+        <w:t xml:space="preserve"> </w:t>
+      </w:r>
+      <w:r>
+        <w:t>Input Form</w:t>
+      </w:r>
+      <w:bookmarkEnd w:id="51"/>
     </w:p>
     <w:tbl>
       <w:tblPr>
@@ -19353,7 +19545,10 @@
               <w:spacing w:line="240" w:lineRule="auto"/>
             </w:pPr>
             <w:r>
-              <w:t>Isikan input ini dengan kode yang akan digunakan sebagai ganti penulisan lokasi</w:t>
+              <w:t xml:space="preserve">Isikan input ini dengan kode yang akan digunakan sebagai ganti penulisan </w:t>
+            </w:r>
+            <w:r>
+              <w:t>masa</w:t>
             </w:r>
           </w:p>
           <w:p>
@@ -19383,7 +19578,14 @@
                 <w:i/>
                 <w:sz w:val="18"/>
               </w:rPr>
-              <w:t>pembuatan nomor panggil pada senarai arsip dan senarai alih media, Bahasa dan tulis</w:t>
+              <w:t>pembuatan nomor panggil pada senarai arsi</w:t>
+            </w:r>
+            <w:r>
+              <w:rPr>
+                <w:i/>
+                <w:sz w:val="18"/>
+              </w:rPr>
+              <w:t>p.</w:t>
             </w:r>
           </w:p>
         </w:tc>
@@ -19431,13 +19633,16 @@
               <w:t xml:space="preserve">nama </w:t>
             </w:r>
             <w:r>
-              <w:t>lokasi</w:t>
+              <w:t>masa</w:t>
             </w:r>
             <w:r>
               <w:t xml:space="preserve"> yang digunakan untuk mengelompokkan</w:t>
             </w:r>
             <w:r>
               <w:t xml:space="preserve"> arsip-arsip pada senarai</w:t>
+            </w:r>
+            <w:r>
+              <w:t xml:space="preserve"> arsip</w:t>
             </w:r>
             <w:r>
               <w:t xml:space="preserve">. </w:t>
@@ -19462,6 +19667,7 @@
               <w:rPr>
                 <w:i/>
               </w:rPr>
+              <w:lastRenderedPageBreak/>
               <w:t>Description</w:t>
             </w:r>
             <w:r>
@@ -19491,7 +19697,13 @@
               </w:rPr>
             </w:pPr>
             <w:r>
-              <w:t>Input ini berisi informasi keterangan tentang data lokasi yang akan Anda tambahkan atau sunting</w:t>
+              <w:t xml:space="preserve">Input ini berisi informasi keterangan tentang data </w:t>
+            </w:r>
+            <w:r>
+              <w:t>masa</w:t>
+            </w:r>
+            <w:r>
+              <w:t xml:space="preserve"> yang akan Anda tambahkan atau sunting</w:t>
             </w:r>
           </w:p>
         </w:tc>
@@ -19513,7 +19725,7 @@
               <w:rPr>
                 <w:i/>
               </w:rPr>
-              <w:t>Story</w:t>
+              <w:t>Publish</w:t>
             </w:r>
           </w:p>
         </w:tc>
@@ -19526,172 +19738,93 @@
               <w:spacing w:line="240" w:lineRule="auto"/>
             </w:pPr>
             <w:r>
-              <w:t xml:space="preserve">Input ini berisi informasi status </w:t>
-            </w:r>
-            <w:r>
-              <w:rPr>
-                <w:i/>
-              </w:rPr>
-              <w:t>required</w:t>
-            </w:r>
-            <w:r>
-              <w:t xml:space="preserve"> input </w:t>
-            </w:r>
-            <w:r>
-              <w:rPr>
-                <w:i/>
-              </w:rPr>
-              <w:t>story</w:t>
-            </w:r>
-            <w:r>
+              <w:t>Input ini berisi</w:t>
+            </w:r>
+            <w:r>
+              <w:t xml:space="preserve"> status </w:t>
+            </w:r>
+            <w:r>
+              <w:t>tayang</w:t>
+            </w:r>
+            <w:r>
+              <w:t xml:space="preserve"> </w:t>
+            </w:r>
+            <w:r>
+              <w:t xml:space="preserve">data </w:t>
+            </w:r>
+            <w:r>
+              <w:t>masa</w:t>
+            </w:r>
+            <w:r>
+              <w:t xml:space="preserve"> </w:t>
+            </w:r>
+            <w:r>
+              <w:t xml:space="preserve">pada aplikasi. </w:t>
+            </w:r>
+          </w:p>
+          <w:p>
+            <w:pPr>
+              <w:spacing w:line="240" w:lineRule="auto"/>
+              <w:rPr>
+                <w:i/>
+              </w:rPr>
+            </w:pPr>
+            <w:r>
+              <w:rPr>
+                <w:b/>
+                <w:i/>
+                <w:sz w:val="18"/>
+              </w:rPr>
+              <w:t>Catatan:</w:t>
+            </w:r>
+            <w:r>
+              <w:rPr>
+                <w:i/>
+                <w:sz w:val="18"/>
+              </w:rPr>
+              <w:t xml:space="preserve"> Checklist jika Anda ingin menayangkan </w:t>
+            </w:r>
+            <w:r>
+              <w:rPr>
+                <w:i/>
+                <w:sz w:val="18"/>
+              </w:rPr>
+              <w:t>masa</w:t>
+            </w:r>
+            <w:r>
+              <w:rPr>
+                <w:i/>
+                <w:sz w:val="18"/>
+              </w:rPr>
+              <w:t xml:space="preserve"> </w:t>
+            </w:r>
+            <w:r>
+              <w:rPr>
+                <w:i/>
+                <w:sz w:val="18"/>
+              </w:rPr>
+              <w:t>yang Anda buat</w:t>
+            </w:r>
+            <w:r>
+              <w:rPr>
+                <w:i/>
+                <w:sz w:val="18"/>
+              </w:rPr>
+              <w:t xml:space="preserve"> pada input </w:t>
+            </w:r>
+            <w:r>
+              <w:rPr>
+                <w:i/>
+                <w:sz w:val="18"/>
+              </w:rPr>
+              <w:t>masa</w:t>
+            </w:r>
+            <w:r>
+              <w:rPr>
+                <w:i/>
+                <w:sz w:val="18"/>
+              </w:rPr>
               <w:t xml:space="preserve"> pada formulir kelola senarai arsip</w:t>
-            </w:r>
-          </w:p>
-        </w:tc>
-      </w:tr>
-      <w:tr>
-        <w:tc>
-          <w:tcPr>
-            <w:tcW w:w="1555" w:type="dxa"/>
-          </w:tcPr>
-          <w:p>
-            <w:pPr>
-              <w:spacing w:line="240" w:lineRule="auto"/>
-              <w:jc w:val="left"/>
-              <w:rPr>
-                <w:i/>
-              </w:rPr>
-            </w:pPr>
-            <w:r>
-              <w:rPr>
-                <w:i/>
-              </w:rPr>
-              <w:t>Type</w:t>
-            </w:r>
-          </w:p>
-        </w:tc>
-        <w:tc>
-          <w:tcPr>
-            <w:tcW w:w="4961" w:type="dxa"/>
-          </w:tcPr>
-          <w:p>
-            <w:pPr>
-              <w:spacing w:line="240" w:lineRule="auto"/>
-            </w:pPr>
-            <w:r>
-              <w:t xml:space="preserve">Input ini berisi informasi status </w:t>
-            </w:r>
-            <w:r>
-              <w:rPr>
-                <w:i/>
-              </w:rPr>
-              <w:t>required</w:t>
-            </w:r>
-            <w:r>
-              <w:t xml:space="preserve"> input </w:t>
-            </w:r>
-            <w:r>
-              <w:rPr>
-                <w:i/>
-              </w:rPr>
-              <w:t>type</w:t>
-            </w:r>
-            <w:r>
-              <w:t xml:space="preserve"> pada formulir kelola senarai arsip</w:t>
-            </w:r>
-          </w:p>
-        </w:tc>
-      </w:tr>
-      <w:tr>
-        <w:tc>
-          <w:tcPr>
-            <w:tcW w:w="1555" w:type="dxa"/>
-          </w:tcPr>
-          <w:p>
-            <w:pPr>
-              <w:spacing w:line="240" w:lineRule="auto"/>
-              <w:jc w:val="left"/>
-              <w:rPr>
-                <w:i/>
-              </w:rPr>
-            </w:pPr>
-            <w:r>
-              <w:rPr>
-                <w:i/>
-              </w:rPr>
-              <w:t>Publish</w:t>
-            </w:r>
-          </w:p>
-        </w:tc>
-        <w:tc>
-          <w:tcPr>
-            <w:tcW w:w="4961" w:type="dxa"/>
-          </w:tcPr>
-          <w:p>
-            <w:pPr>
-              <w:spacing w:line="240" w:lineRule="auto"/>
-            </w:pPr>
-            <w:r>
-              <w:t>Input ini berisi</w:t>
-            </w:r>
-            <w:r>
-              <w:t xml:space="preserve"> status </w:t>
-            </w:r>
-            <w:r>
-              <w:t>aktif</w:t>
-            </w:r>
-            <w:r>
-              <w:t xml:space="preserve"> </w:t>
-            </w:r>
-            <w:r>
-              <w:t xml:space="preserve">data lokasi </w:t>
-            </w:r>
-            <w:r>
-              <w:t xml:space="preserve">pada aplikasi. </w:t>
-            </w:r>
-          </w:p>
-          <w:p>
-            <w:pPr>
-              <w:spacing w:line="240" w:lineRule="auto"/>
-              <w:rPr>
-                <w:i/>
-              </w:rPr>
-            </w:pPr>
-            <w:r>
-              <w:rPr>
-                <w:b/>
-                <w:i/>
-                <w:sz w:val="18"/>
-              </w:rPr>
-              <w:t>Catatan:</w:t>
-            </w:r>
-            <w:r>
-              <w:rPr>
-                <w:i/>
-                <w:sz w:val="18"/>
-              </w:rPr>
-              <w:t xml:space="preserve"> Checklist jika Anda ingin menayangkan </w:t>
-            </w:r>
-            <w:r>
-              <w:rPr>
-                <w:i/>
-                <w:sz w:val="18"/>
-              </w:rPr>
-              <w:t xml:space="preserve">lokasi </w:t>
-            </w:r>
-            <w:r>
-              <w:rPr>
-                <w:i/>
-                <w:sz w:val="18"/>
-              </w:rPr>
-              <w:t>yang Anda buat</w:t>
-            </w:r>
-            <w:r>
-              <w:rPr>
-                <w:i/>
-                <w:sz w:val="18"/>
-              </w:rPr>
-              <w:t xml:space="preserve"> pada input lokasi pada formulir kelola senarai arsip dan senarai alih media, Bahasa dan tulis</w:t>
             </w:r>
             <w:r>
               <w:rPr>
@@ -19710,7 +19843,13 @@
         <w:ind w:firstLine="709"/>
       </w:pPr>
       <w:r>
-        <w:t>Tampilan halaman formulir kelola data lokasi dapat dilihat pada gambar dibawah ini:</w:t>
+        <w:t xml:space="preserve">Tampilan halaman formulir kelola data </w:t>
+      </w:r>
+      <w:r>
+        <w:t>masa</w:t>
+      </w:r>
+      <w:r>
+        <w:t xml:space="preserve"> dapat dilihat pada gambar dibawah ini:</w:t>
       </w:r>
     </w:p>
     <w:p>
@@ -19722,11 +19861,10 @@
         <w:rPr>
           <w:noProof/>
         </w:rPr>
-        <w:lastRenderedPageBreak/>
         <w:drawing>
           <wp:inline distT="0" distB="0" distL="0" distR="0" wp14:anchorId="0D95541E" wp14:editId="34C8C908">
-            <wp:extent cx="4177030" cy="3253105"/>
-            <wp:effectExtent l="0" t="0" r="0" b="4445"/>
+            <wp:extent cx="4177030" cy="2752657"/>
+            <wp:effectExtent l="0" t="0" r="0" b="0"/>
             <wp:docPr id="6" name="Picture 6"/>
             <wp:cNvGraphicFramePr>
               <a:graphicFrameLocks xmlns:a="http://schemas.openxmlformats.org/drawingml/2006/main" noChangeAspect="1"/>
@@ -19753,7 +19891,7 @@
                   <pic:spPr>
                     <a:xfrm>
                       <a:off x="0" y="0"/>
-                      <a:ext cx="4177030" cy="3253105"/>
+                      <a:ext cx="4177030" cy="2752657"/>
                     </a:xfrm>
                     <a:prstGeom prst="rect">
                       <a:avLst/>
@@ -19771,52 +19909,56 @@
         <w:pStyle w:val="Caption"/>
         <w:jc w:val="center"/>
       </w:pPr>
-      <w:bookmarkStart w:id="51" w:name="_Toc485384917"/>
+      <w:bookmarkStart w:id="52" w:name="_Toc485384917"/>
       <w:r>
         <w:t xml:space="preserve">Gambar </w:t>
       </w:r>
-      <w:r>
-        <w:fldChar w:fldCharType="begin"/>
-      </w:r>
-      <w:r>
-        <w:instrText xml:space="preserve"> SEQ Gambar \* ARABIC </w:instrText>
-      </w:r>
-      <w:r>
-        <w:fldChar w:fldCharType="separate"/>
-      </w:r>
-      <w:r>
-        <w:rPr>
-          <w:noProof/>
-        </w:rPr>
-        <w:t>20</w:t>
-      </w:r>
-      <w:r>
-        <w:rPr>
-          <w:noProof/>
-        </w:rPr>
-        <w:fldChar w:fldCharType="end"/>
-      </w:r>
-      <w:r>
-        <w:t xml:space="preserve"> Archive Location Form</w:t>
-      </w:r>
-      <w:bookmarkEnd w:id="51"/>
+      <w:fldSimple w:instr=" SEQ Gambar \* ARABIC ">
+        <w:r>
+          <w:rPr>
+            <w:noProof/>
+          </w:rPr>
+          <w:t>20</w:t>
+        </w:r>
+      </w:fldSimple>
+      <w:r>
+        <w:t xml:space="preserve"> Archive </w:t>
+      </w:r>
+      <w:r>
+        <w:t>Story</w:t>
+      </w:r>
+      <w:r>
+        <w:t xml:space="preserve"> </w:t>
+      </w:r>
+      <w:r>
+        <w:t>Form</w:t>
+      </w:r>
+      <w:bookmarkEnd w:id="52"/>
     </w:p>
     <w:p>
       <w:pPr>
         <w:pStyle w:val="Heading3"/>
       </w:pPr>
-      <w:bookmarkStart w:id="52" w:name="_Toc485384962"/>
+      <w:bookmarkStart w:id="53" w:name="_Toc485384962"/>
       <w:r>
         <w:t>Types</w:t>
       </w:r>
-      <w:bookmarkEnd w:id="52"/>
+      <w:bookmarkEnd w:id="53"/>
     </w:p>
     <w:p>
       <w:pPr>
         <w:ind w:firstLine="709"/>
       </w:pPr>
       <w:r>
-        <w:t xml:space="preserve">Lokasi (tempat, organisasi atau lembaga) merupakan salah satu dari unsur yang digunakan untuk pengelompokkan arsip-arsip pada senarai. Pada fitur ini Anda dapat melihat daftar lokasi yang akan digunakan untuk pengelompokkan arsip-arsip pada senarai dan melakukan kelola terhadap daftar tersebut. </w:t>
+        <w:t xml:space="preserve">Lokasi (tempat, organisasi atau lembaga) merupakan salah satu dari unsur yang digunakan untuk pengelompokkan arsip-arsip pada senarai. Pada fitur ini Anda dapat melihat daftar lokasi yang </w:t>
+      </w:r>
+      <w:proofErr w:type="gramStart"/>
+      <w:r>
+        <w:t>akan</w:t>
+      </w:r>
+      <w:proofErr w:type="gramEnd"/>
+      <w:r>
+        <w:t xml:space="preserve"> digunakan untuk pengelompokkan arsip-arsip pada senarai dan melakukan kelola terhadap daftar tersebut. </w:t>
       </w:r>
     </w:p>
     <w:p>
@@ -19838,35 +19980,23 @@
         <w:pStyle w:val="Caption"/>
         <w:keepNext/>
       </w:pPr>
-      <w:bookmarkStart w:id="53" w:name="_Toc485384942"/>
-      <w:r>
+      <w:bookmarkStart w:id="54" w:name="_Toc485384942"/>
+      <w:r>
+        <w:lastRenderedPageBreak/>
         <w:t xml:space="preserve">Table </w:t>
       </w:r>
-      <w:r>
-        <w:fldChar w:fldCharType="begin"/>
-      </w:r>
-      <w:r>
-        <w:instrText xml:space="preserve"> SEQ Table \* ARABIC </w:instrText>
-      </w:r>
-      <w:r>
-        <w:fldChar w:fldCharType="separate"/>
-      </w:r>
-      <w:r>
-        <w:rPr>
-          <w:noProof/>
-        </w:rPr>
-        <w:t>12</w:t>
-      </w:r>
-      <w:r>
-        <w:rPr>
-          <w:noProof/>
-        </w:rPr>
-        <w:fldChar w:fldCharType="end"/>
-      </w:r>
+      <w:fldSimple w:instr=" SEQ Table \* ARABIC ">
+        <w:r>
+          <w:rPr>
+            <w:noProof/>
+          </w:rPr>
+          <w:t>12</w:t>
+        </w:r>
+      </w:fldSimple>
       <w:r>
         <w:t xml:space="preserve"> Archive Locations</w:t>
       </w:r>
-      <w:bookmarkEnd w:id="53"/>
+      <w:bookmarkEnd w:id="54"/>
     </w:p>
     <w:tbl>
       <w:tblPr>
@@ -20021,7 +20151,6 @@
               <w:rPr>
                 <w:i/>
               </w:rPr>
-              <w:lastRenderedPageBreak/>
               <w:t>Code</w:t>
             </w:r>
           </w:p>
@@ -20173,6 +20302,7 @@
               </w:rPr>
               <w:t xml:space="preserve">pada kolom </w:t>
             </w:r>
+            <w:proofErr w:type="gramStart"/>
             <w:r>
               <w:rPr>
                 <w:i/>
@@ -20185,7 +20315,15 @@
                 <w:i/>
                 <w:sz w:val="18"/>
               </w:rPr>
-              <w:t xml:space="preserve"> jika Anda ingin melihat daftar </w:t>
+              <w:t xml:space="preserve"> jika</w:t>
+            </w:r>
+            <w:proofErr w:type="gramEnd"/>
+            <w:r>
+              <w:rPr>
+                <w:i/>
+                <w:sz w:val="18"/>
+              </w:rPr>
+              <w:t xml:space="preserve"> Anda ingin melihat daftar </w:t>
             </w:r>
             <w:r>
               <w:rPr>
@@ -20536,6 +20674,7 @@
               <w:rPr>
                 <w:i/>
               </w:rPr>
+              <w:lastRenderedPageBreak/>
               <w:t>Options</w:t>
             </w:r>
           </w:p>
@@ -20665,7 +20804,6 @@
               <w:rPr>
                 <w:i/>
               </w:rPr>
-              <w:lastRenderedPageBreak/>
               <w:t xml:space="preserve">Edit </w:t>
             </w:r>
             <w:r>
@@ -20713,7 +20851,6 @@
         <w:ind w:firstLine="709"/>
       </w:pPr>
       <w:r>
-        <w:lastRenderedPageBreak/>
         <w:t>Tampilan halaman kelola data lokasi dapat dilihat pada gambar dibawah ini:</w:t>
       </w:r>
     </w:p>
@@ -20746,7 +20883,7 @@
                     <pic:cNvPicPr/>
                   </pic:nvPicPr>
                   <pic:blipFill>
-                    <a:blip r:embed="rId26">
+                    <a:blip r:embed="rId29">
                       <a:extLst>
                         <a:ext uri="{28A0092B-C50C-407E-A947-70E740481C1C}">
                           <a14:useLocalDpi xmlns:a14="http://schemas.microsoft.com/office/drawing/2010/main" val="0"/>
@@ -20778,35 +20915,22 @@
         <w:pStyle w:val="Caption"/>
         <w:jc w:val="center"/>
       </w:pPr>
-      <w:bookmarkStart w:id="54" w:name="_Toc485384918"/>
+      <w:bookmarkStart w:id="55" w:name="_Toc485384918"/>
       <w:r>
         <w:t xml:space="preserve">Gambar </w:t>
       </w:r>
-      <w:r>
-        <w:fldChar w:fldCharType="begin"/>
-      </w:r>
-      <w:r>
-        <w:instrText xml:space="preserve"> SEQ Gambar \* ARABIC </w:instrText>
-      </w:r>
-      <w:r>
-        <w:fldChar w:fldCharType="separate"/>
-      </w:r>
-      <w:r>
-        <w:rPr>
-          <w:noProof/>
-        </w:rPr>
-        <w:t>21</w:t>
-      </w:r>
-      <w:r>
-        <w:rPr>
-          <w:noProof/>
-        </w:rPr>
-        <w:fldChar w:fldCharType="end"/>
-      </w:r>
+      <w:fldSimple w:instr=" SEQ Gambar \* ARABIC ">
+        <w:r>
+          <w:rPr>
+            <w:noProof/>
+          </w:rPr>
+          <w:t>21</w:t>
+        </w:r>
+      </w:fldSimple>
       <w:r>
         <w:t xml:space="preserve"> Archive Locations</w:t>
       </w:r>
-      <w:bookmarkEnd w:id="54"/>
+      <w:bookmarkEnd w:id="55"/>
     </w:p>
     <w:p>
       <w:pPr>
@@ -20827,7 +20951,7 @@
         <w:pStyle w:val="ListParagraph"/>
         <w:numPr>
           <w:ilvl w:val="0"/>
-          <w:numId w:val="11"/>
+          <w:numId w:val="17"/>
         </w:numPr>
         <w:ind w:left="284" w:hanging="284"/>
         <w:contextualSpacing w:val="0"/>
@@ -20909,7 +21033,7 @@
         <w:pStyle w:val="ListParagraph"/>
         <w:numPr>
           <w:ilvl w:val="0"/>
-          <w:numId w:val="11"/>
+          <w:numId w:val="17"/>
         </w:numPr>
         <w:ind w:left="284" w:hanging="284"/>
         <w:contextualSpacing w:val="0"/>
@@ -20957,6 +21081,7 @@
         <w:rPr>
           <w:szCs w:val="20"/>
         </w:rPr>
+        <w:lastRenderedPageBreak/>
         <w:t xml:space="preserve">Fungsi ini terdapat pada </w:t>
       </w:r>
       <w:r>
@@ -20978,7 +21103,7 @@
         <w:pStyle w:val="ListParagraph"/>
         <w:numPr>
           <w:ilvl w:val="0"/>
-          <w:numId w:val="11"/>
+          <w:numId w:val="17"/>
         </w:numPr>
         <w:ind w:left="284" w:hanging="284"/>
         <w:contextualSpacing w:val="0"/>
@@ -21047,7 +21172,7 @@
         <w:pStyle w:val="ListParagraph"/>
         <w:numPr>
           <w:ilvl w:val="0"/>
-          <w:numId w:val="11"/>
+          <w:numId w:val="17"/>
         </w:numPr>
         <w:ind w:left="284" w:hanging="284"/>
         <w:contextualSpacing w:val="0"/>
@@ -21093,7 +21218,6 @@
         <w:rPr>
           <w:szCs w:val="20"/>
         </w:rPr>
-        <w:lastRenderedPageBreak/>
         <w:t xml:space="preserve">Fungsi ini terdapat pada </w:t>
       </w:r>
       <w:r>
@@ -21144,7 +21268,7 @@
                     <pic:cNvPicPr/>
                   </pic:nvPicPr>
                   <pic:blipFill>
-                    <a:blip r:embed="rId27">
+                    <a:blip r:embed="rId30">
                       <a:extLst>
                         <a:ext uri="{28A0092B-C50C-407E-A947-70E740481C1C}">
                           <a14:useLocalDpi xmlns:a14="http://schemas.microsoft.com/office/drawing/2010/main" val="0"/>
@@ -21176,31 +21300,18 @@
         <w:pStyle w:val="Caption"/>
         <w:jc w:val="center"/>
       </w:pPr>
-      <w:bookmarkStart w:id="55" w:name="_Toc485384919"/>
+      <w:bookmarkStart w:id="56" w:name="_Toc485384919"/>
       <w:r>
         <w:t xml:space="preserve">Gambar </w:t>
       </w:r>
-      <w:r>
-        <w:fldChar w:fldCharType="begin"/>
-      </w:r>
-      <w:r>
-        <w:instrText xml:space="preserve"> SEQ Gambar \* ARABIC </w:instrText>
-      </w:r>
-      <w:r>
-        <w:fldChar w:fldCharType="separate"/>
-      </w:r>
-      <w:r>
-        <w:rPr>
-          <w:noProof/>
-        </w:rPr>
-        <w:t>22</w:t>
-      </w:r>
-      <w:r>
-        <w:rPr>
-          <w:noProof/>
-        </w:rPr>
-        <w:fldChar w:fldCharType="end"/>
-      </w:r>
+      <w:fldSimple w:instr=" SEQ Gambar \* ARABIC ">
+        <w:r>
+          <w:rPr>
+            <w:noProof/>
+          </w:rPr>
+          <w:t>22</w:t>
+        </w:r>
+      </w:fldSimple>
       <w:r>
         <w:t xml:space="preserve"> Archive Location</w:t>
       </w:r>
@@ -21210,7 +21321,7 @@
       <w:r>
         <w:t>Detail</w:t>
       </w:r>
-      <w:bookmarkEnd w:id="55"/>
+      <w:bookmarkEnd w:id="56"/>
     </w:p>
     <w:p>
       <w:pPr>
@@ -21234,35 +21345,23 @@
         <w:pStyle w:val="Caption"/>
         <w:keepNext/>
       </w:pPr>
-      <w:bookmarkStart w:id="56" w:name="_Toc485384943"/>
-      <w:r>
+      <w:bookmarkStart w:id="57" w:name="_Toc485384943"/>
+      <w:r>
+        <w:lastRenderedPageBreak/>
         <w:t xml:space="preserve">Table </w:t>
       </w:r>
-      <w:r>
-        <w:fldChar w:fldCharType="begin"/>
-      </w:r>
-      <w:r>
-        <w:instrText xml:space="preserve"> SEQ Table \* ARABIC </w:instrText>
-      </w:r>
-      <w:r>
-        <w:fldChar w:fldCharType="separate"/>
-      </w:r>
-      <w:r>
-        <w:rPr>
-          <w:noProof/>
-        </w:rPr>
-        <w:t>13</w:t>
-      </w:r>
-      <w:r>
-        <w:rPr>
-          <w:noProof/>
-        </w:rPr>
-        <w:fldChar w:fldCharType="end"/>
-      </w:r>
+      <w:fldSimple w:instr=" SEQ Table \* ARABIC ">
+        <w:r>
+          <w:rPr>
+            <w:noProof/>
+          </w:rPr>
+          <w:t>13</w:t>
+        </w:r>
+      </w:fldSimple>
       <w:r>
         <w:t xml:space="preserve"> Archive Location Input Form</w:t>
       </w:r>
-      <w:bookmarkEnd w:id="56"/>
+      <w:bookmarkEnd w:id="57"/>
     </w:p>
     <w:tbl>
       <w:tblPr>
@@ -21377,7 +21476,6 @@
                 <w:i/>
                 <w:sz w:val="18"/>
               </w:rPr>
-              <w:lastRenderedPageBreak/>
               <w:t>Catatan:</w:t>
             </w:r>
             <w:r>
@@ -21414,7 +21512,6 @@
               <w:rPr>
                 <w:i/>
               </w:rPr>
-              <w:lastRenderedPageBreak/>
               <w:t xml:space="preserve">Name </w:t>
             </w:r>
             <w:r>
@@ -21708,7 +21805,23 @@
                 <w:i/>
                 <w:sz w:val="18"/>
               </w:rPr>
-              <w:t>, begitu juga sebaliknya.</w:t>
+              <w:t xml:space="preserve">, </w:t>
+            </w:r>
+            <w:proofErr w:type="gramStart"/>
+            <w:r>
+              <w:rPr>
+                <w:i/>
+                <w:sz w:val="18"/>
+              </w:rPr>
+              <w:t>begitu</w:t>
+            </w:r>
+            <w:proofErr w:type="gramEnd"/>
+            <w:r>
+              <w:rPr>
+                <w:i/>
+                <w:sz w:val="18"/>
+              </w:rPr>
+              <w:t xml:space="preserve"> juga sebaliknya.</w:t>
             </w:r>
           </w:p>
         </w:tc>
@@ -21749,7 +21862,7 @@
                     <pic:cNvPicPr/>
                   </pic:nvPicPr>
                   <pic:blipFill>
-                    <a:blip r:embed="rId28">
+                    <a:blip r:embed="rId31">
                       <a:extLst>
                         <a:ext uri="{28A0092B-C50C-407E-A947-70E740481C1C}">
                           <a14:useLocalDpi xmlns:a14="http://schemas.microsoft.com/office/drawing/2010/main" val="0"/>
@@ -21781,52 +21894,47 @@
         <w:pStyle w:val="Caption"/>
         <w:jc w:val="center"/>
       </w:pPr>
-      <w:bookmarkStart w:id="57" w:name="_Toc485384920"/>
+      <w:bookmarkStart w:id="58" w:name="_Toc485384920"/>
       <w:r>
         <w:t xml:space="preserve">Gambar </w:t>
       </w:r>
-      <w:r>
-        <w:fldChar w:fldCharType="begin"/>
-      </w:r>
-      <w:r>
-        <w:instrText xml:space="preserve"> SEQ Gambar \* ARABIC </w:instrText>
-      </w:r>
-      <w:r>
-        <w:fldChar w:fldCharType="separate"/>
-      </w:r>
-      <w:r>
-        <w:rPr>
-          <w:noProof/>
-        </w:rPr>
-        <w:t>23</w:t>
-      </w:r>
-      <w:r>
-        <w:rPr>
-          <w:noProof/>
-        </w:rPr>
-        <w:fldChar w:fldCharType="end"/>
-      </w:r>
+      <w:fldSimple w:instr=" SEQ Gambar \* ARABIC ">
+        <w:r>
+          <w:rPr>
+            <w:noProof/>
+          </w:rPr>
+          <w:t>23</w:t>
+        </w:r>
+      </w:fldSimple>
       <w:r>
         <w:t xml:space="preserve"> Archive Location Form</w:t>
       </w:r>
-      <w:bookmarkEnd w:id="57"/>
+      <w:bookmarkEnd w:id="58"/>
     </w:p>
     <w:p>
       <w:pPr>
         <w:pStyle w:val="Heading3"/>
       </w:pPr>
-      <w:bookmarkStart w:id="58" w:name="_Toc485384963"/>
+      <w:bookmarkStart w:id="59" w:name="_Toc485384963"/>
       <w:r>
         <w:t>Categories</w:t>
       </w:r>
-      <w:bookmarkEnd w:id="58"/>
+      <w:bookmarkEnd w:id="59"/>
     </w:p>
     <w:p>
       <w:pPr>
         <w:ind w:firstLine="709"/>
       </w:pPr>
       <w:r>
-        <w:t xml:space="preserve">Lokasi (tempat, organisasi atau lembaga) merupakan salah satu dari unsur yang digunakan untuk pengelompokkan arsip-arsip pada senarai. Pada fitur ini Anda dapat melihat daftar lokasi yang akan digunakan untuk pengelompokkan arsip-arsip pada senarai dan melakukan kelola terhadap daftar tersebut. </w:t>
+        <w:t xml:space="preserve">Lokasi (tempat, organisasi atau lembaga) merupakan salah satu dari unsur yang digunakan untuk pengelompokkan arsip-arsip pada senarai. Pada fitur ini Anda dapat melihat daftar lokasi yang </w:t>
+      </w:r>
+      <w:proofErr w:type="gramStart"/>
+      <w:r>
+        <w:t>akan</w:t>
+      </w:r>
+      <w:proofErr w:type="gramEnd"/>
+      <w:r>
+        <w:t xml:space="preserve"> digunakan untuk pengelompokkan arsip-arsip pada senarai dan melakukan kelola terhadap daftar tersebut. </w:t>
       </w:r>
     </w:p>
     <w:p>
@@ -21848,35 +21956,22 @@
         <w:pStyle w:val="Caption"/>
         <w:keepNext/>
       </w:pPr>
-      <w:bookmarkStart w:id="59" w:name="_Toc485384944"/>
+      <w:bookmarkStart w:id="60" w:name="_Toc485384944"/>
       <w:r>
         <w:t xml:space="preserve">Table </w:t>
       </w:r>
-      <w:r>
-        <w:fldChar w:fldCharType="begin"/>
-      </w:r>
-      <w:r>
-        <w:instrText xml:space="preserve"> SEQ Table \* ARABIC </w:instrText>
-      </w:r>
-      <w:r>
-        <w:fldChar w:fldCharType="separate"/>
-      </w:r>
-      <w:r>
-        <w:rPr>
-          <w:noProof/>
-        </w:rPr>
-        <w:t>14</w:t>
-      </w:r>
-      <w:r>
-        <w:rPr>
-          <w:noProof/>
-        </w:rPr>
-        <w:fldChar w:fldCharType="end"/>
-      </w:r>
+      <w:fldSimple w:instr=" SEQ Table \* ARABIC ">
+        <w:r>
+          <w:rPr>
+            <w:noProof/>
+          </w:rPr>
+          <w:t>14</w:t>
+        </w:r>
+      </w:fldSimple>
       <w:r>
         <w:t xml:space="preserve"> Archive Locations</w:t>
       </w:r>
-      <w:bookmarkEnd w:id="59"/>
+      <w:bookmarkEnd w:id="60"/>
     </w:p>
     <w:tbl>
       <w:tblPr>
@@ -22183,6 +22278,7 @@
               </w:rPr>
               <w:t xml:space="preserve">pada kolom </w:t>
             </w:r>
+            <w:proofErr w:type="gramStart"/>
             <w:r>
               <w:rPr>
                 <w:i/>
@@ -22195,7 +22291,15 @@
                 <w:i/>
                 <w:sz w:val="18"/>
               </w:rPr>
-              <w:t xml:space="preserve"> jika Anda ingin melihat daftar </w:t>
+              <w:t xml:space="preserve"> jika</w:t>
+            </w:r>
+            <w:proofErr w:type="gramEnd"/>
+            <w:r>
+              <w:rPr>
+                <w:i/>
+                <w:sz w:val="18"/>
+              </w:rPr>
+              <w:t xml:space="preserve"> Anda ingin melihat daftar </w:t>
             </w:r>
             <w:r>
               <w:rPr>
@@ -22756,7 +22860,7 @@
                     <pic:cNvPicPr/>
                   </pic:nvPicPr>
                   <pic:blipFill>
-                    <a:blip r:embed="rId26">
+                    <a:blip r:embed="rId29">
                       <a:extLst>
                         <a:ext uri="{28A0092B-C50C-407E-A947-70E740481C1C}">
                           <a14:useLocalDpi xmlns:a14="http://schemas.microsoft.com/office/drawing/2010/main" val="0"/>
@@ -22788,35 +22892,22 @@
         <w:pStyle w:val="Caption"/>
         <w:jc w:val="center"/>
       </w:pPr>
-      <w:bookmarkStart w:id="60" w:name="_Toc485384921"/>
+      <w:bookmarkStart w:id="61" w:name="_Toc485384921"/>
       <w:r>
         <w:t xml:space="preserve">Gambar </w:t>
       </w:r>
-      <w:r>
-        <w:fldChar w:fldCharType="begin"/>
-      </w:r>
-      <w:r>
-        <w:instrText xml:space="preserve"> SEQ Gambar \* ARABIC </w:instrText>
-      </w:r>
-      <w:r>
-        <w:fldChar w:fldCharType="separate"/>
-      </w:r>
-      <w:r>
-        <w:rPr>
-          <w:noProof/>
-        </w:rPr>
-        <w:t>24</w:t>
-      </w:r>
-      <w:r>
-        <w:rPr>
-          <w:noProof/>
-        </w:rPr>
-        <w:fldChar w:fldCharType="end"/>
-      </w:r>
+      <w:fldSimple w:instr=" SEQ Gambar \* ARABIC ">
+        <w:r>
+          <w:rPr>
+            <w:noProof/>
+          </w:rPr>
+          <w:t>24</w:t>
+        </w:r>
+      </w:fldSimple>
       <w:r>
         <w:t xml:space="preserve"> Archive Locations</w:t>
       </w:r>
-      <w:bookmarkEnd w:id="60"/>
+      <w:bookmarkEnd w:id="61"/>
     </w:p>
     <w:p>
       <w:pPr>
@@ -22837,7 +22928,7 @@
         <w:pStyle w:val="ListParagraph"/>
         <w:numPr>
           <w:ilvl w:val="0"/>
-          <w:numId w:val="11"/>
+          <w:numId w:val="17"/>
         </w:numPr>
         <w:ind w:left="284" w:hanging="284"/>
         <w:contextualSpacing w:val="0"/>
@@ -22919,7 +23010,7 @@
         <w:pStyle w:val="ListParagraph"/>
         <w:numPr>
           <w:ilvl w:val="0"/>
-          <w:numId w:val="11"/>
+          <w:numId w:val="17"/>
         </w:numPr>
         <w:ind w:left="284" w:hanging="284"/>
         <w:contextualSpacing w:val="0"/>
@@ -22988,7 +23079,7 @@
         <w:pStyle w:val="ListParagraph"/>
         <w:numPr>
           <w:ilvl w:val="0"/>
-          <w:numId w:val="11"/>
+          <w:numId w:val="17"/>
         </w:numPr>
         <w:ind w:left="284" w:hanging="284"/>
         <w:contextualSpacing w:val="0"/>
@@ -23057,7 +23148,7 @@
         <w:pStyle w:val="ListParagraph"/>
         <w:numPr>
           <w:ilvl w:val="0"/>
-          <w:numId w:val="11"/>
+          <w:numId w:val="17"/>
         </w:numPr>
         <w:ind w:left="284" w:hanging="284"/>
         <w:contextualSpacing w:val="0"/>
@@ -23154,7 +23245,7 @@
                     <pic:cNvPicPr/>
                   </pic:nvPicPr>
                   <pic:blipFill>
-                    <a:blip r:embed="rId27">
+                    <a:blip r:embed="rId30">
                       <a:extLst>
                         <a:ext uri="{28A0092B-C50C-407E-A947-70E740481C1C}">
                           <a14:useLocalDpi xmlns:a14="http://schemas.microsoft.com/office/drawing/2010/main" val="0"/>
@@ -23186,31 +23277,18 @@
         <w:pStyle w:val="Caption"/>
         <w:jc w:val="center"/>
       </w:pPr>
-      <w:bookmarkStart w:id="61" w:name="_Toc485384922"/>
+      <w:bookmarkStart w:id="62" w:name="_Toc485384922"/>
       <w:r>
         <w:t xml:space="preserve">Gambar </w:t>
       </w:r>
-      <w:r>
-        <w:fldChar w:fldCharType="begin"/>
-      </w:r>
-      <w:r>
-        <w:instrText xml:space="preserve"> SEQ Gambar \* ARABIC </w:instrText>
-      </w:r>
-      <w:r>
-        <w:fldChar w:fldCharType="separate"/>
-      </w:r>
-      <w:r>
-        <w:rPr>
-          <w:noProof/>
-        </w:rPr>
-        <w:t>25</w:t>
-      </w:r>
-      <w:r>
-        <w:rPr>
-          <w:noProof/>
-        </w:rPr>
-        <w:fldChar w:fldCharType="end"/>
-      </w:r>
+      <w:fldSimple w:instr=" SEQ Gambar \* ARABIC ">
+        <w:r>
+          <w:rPr>
+            <w:noProof/>
+          </w:rPr>
+          <w:t>25</w:t>
+        </w:r>
+      </w:fldSimple>
       <w:r>
         <w:t xml:space="preserve"> Archive Location</w:t>
       </w:r>
@@ -23220,7 +23298,7 @@
       <w:r>
         <w:t>Detail</w:t>
       </w:r>
-      <w:bookmarkEnd w:id="61"/>
+      <w:bookmarkEnd w:id="62"/>
     </w:p>
     <w:p>
       <w:pPr>
@@ -23244,35 +23322,22 @@
         <w:pStyle w:val="Caption"/>
         <w:keepNext/>
       </w:pPr>
-      <w:bookmarkStart w:id="62" w:name="_Toc485384945"/>
+      <w:bookmarkStart w:id="63" w:name="_Toc485384945"/>
       <w:r>
         <w:t xml:space="preserve">Table </w:t>
       </w:r>
-      <w:r>
-        <w:fldChar w:fldCharType="begin"/>
-      </w:r>
-      <w:r>
-        <w:instrText xml:space="preserve"> SEQ Table \* ARABIC </w:instrText>
-      </w:r>
-      <w:r>
-        <w:fldChar w:fldCharType="separate"/>
-      </w:r>
-      <w:r>
-        <w:rPr>
-          <w:noProof/>
-        </w:rPr>
-        <w:t>15</w:t>
-      </w:r>
-      <w:r>
-        <w:rPr>
-          <w:noProof/>
-        </w:rPr>
-        <w:fldChar w:fldCharType="end"/>
-      </w:r>
+      <w:fldSimple w:instr=" SEQ Table \* ARABIC ">
+        <w:r>
+          <w:rPr>
+            <w:noProof/>
+          </w:rPr>
+          <w:t>15</w:t>
+        </w:r>
+      </w:fldSimple>
       <w:r>
         <w:t xml:space="preserve"> Archive Location Input Form</w:t>
       </w:r>
-      <w:bookmarkEnd w:id="62"/>
+      <w:bookmarkEnd w:id="63"/>
     </w:p>
     <w:tbl>
       <w:tblPr>
@@ -23718,7 +23783,23 @@
                 <w:i/>
                 <w:sz w:val="18"/>
               </w:rPr>
-              <w:t>, begitu juga sebaliknya.</w:t>
+              <w:t xml:space="preserve">, </w:t>
+            </w:r>
+            <w:proofErr w:type="gramStart"/>
+            <w:r>
+              <w:rPr>
+                <w:i/>
+                <w:sz w:val="18"/>
+              </w:rPr>
+              <w:t>begitu</w:t>
+            </w:r>
+            <w:proofErr w:type="gramEnd"/>
+            <w:r>
+              <w:rPr>
+                <w:i/>
+                <w:sz w:val="18"/>
+              </w:rPr>
+              <w:t xml:space="preserve"> juga sebaliknya.</w:t>
             </w:r>
           </w:p>
         </w:tc>
@@ -23759,7 +23840,7 @@
                     <pic:cNvPicPr/>
                   </pic:nvPicPr>
                   <pic:blipFill>
-                    <a:blip r:embed="rId28">
+                    <a:blip r:embed="rId31">
                       <a:extLst>
                         <a:ext uri="{28A0092B-C50C-407E-A947-70E740481C1C}">
                           <a14:useLocalDpi xmlns:a14="http://schemas.microsoft.com/office/drawing/2010/main" val="0"/>
@@ -23791,35 +23872,22 @@
         <w:pStyle w:val="Caption"/>
         <w:jc w:val="center"/>
       </w:pPr>
-      <w:bookmarkStart w:id="63" w:name="_Toc485384923"/>
+      <w:bookmarkStart w:id="64" w:name="_Toc485384923"/>
       <w:r>
         <w:t xml:space="preserve">Gambar </w:t>
       </w:r>
-      <w:r>
-        <w:fldChar w:fldCharType="begin"/>
-      </w:r>
-      <w:r>
-        <w:instrText xml:space="preserve"> SEQ Gambar \* ARABIC </w:instrText>
-      </w:r>
-      <w:r>
-        <w:fldChar w:fldCharType="separate"/>
-      </w:r>
-      <w:r>
-        <w:rPr>
-          <w:noProof/>
-        </w:rPr>
-        <w:t>26</w:t>
-      </w:r>
-      <w:r>
-        <w:rPr>
-          <w:noProof/>
-        </w:rPr>
-        <w:fldChar w:fldCharType="end"/>
-      </w:r>
+      <w:fldSimple w:instr=" SEQ Gambar \* ARABIC ">
+        <w:r>
+          <w:rPr>
+            <w:noProof/>
+          </w:rPr>
+          <w:t>26</w:t>
+        </w:r>
+      </w:fldSimple>
       <w:r>
         <w:t xml:space="preserve"> Archive Location Form</w:t>
       </w:r>
-      <w:bookmarkEnd w:id="63"/>
+      <w:bookmarkEnd w:id="64"/>
     </w:p>
     <w:p>
       <w:pPr>
@@ -23832,7 +23900,7 @@
           <w:szCs w:val="26"/>
         </w:rPr>
       </w:pPr>
-      <w:bookmarkStart w:id="64" w:name="_Toc485384964"/>
+      <w:bookmarkStart w:id="65" w:name="_Toc485384964"/>
       <w:bookmarkEnd w:id="0"/>
       <w:bookmarkEnd w:id="7"/>
       <w:r>
@@ -23847,7 +23915,7 @@
         <w:lastRenderedPageBreak/>
         <w:t>Settings</w:t>
       </w:r>
-      <w:bookmarkEnd w:id="64"/>
+      <w:bookmarkEnd w:id="65"/>
     </w:p>
     <w:p>
       <w:pPr>
@@ -23923,7 +23991,21 @@
         <w:rPr>
           <w:szCs w:val="20"/>
         </w:rPr>
-        <w:t>. Input ini akan secara otomatis terisi dengan nomor lisensi module setalah anda melakukan install module.</w:t>
+        <w:t xml:space="preserve">. Input ini </w:t>
+      </w:r>
+      <w:proofErr w:type="gramStart"/>
+      <w:r>
+        <w:rPr>
+          <w:szCs w:val="20"/>
+        </w:rPr>
+        <w:t>akan</w:t>
+      </w:r>
+      <w:proofErr w:type="gramEnd"/>
+      <w:r>
+        <w:rPr>
+          <w:szCs w:val="20"/>
+        </w:rPr>
+        <w:t xml:space="preserve"> secara otomatis terisi dengan nomor lisensi module setalah anda melakukan install module.</w:t>
       </w:r>
     </w:p>
     <w:p>
@@ -24173,7 +24255,15 @@
         <w:t>archive</w:t>
       </w:r>
       <w:r>
-        <w:t xml:space="preserve"> yang akan dimunculkan pada </w:t>
+        <w:t xml:space="preserve"> yang </w:t>
+      </w:r>
+      <w:proofErr w:type="gramStart"/>
+      <w:r>
+        <w:t>akan</w:t>
+      </w:r>
+      <w:proofErr w:type="gramEnd"/>
+      <w:r>
+        <w:t xml:space="preserve"> dimunculkan pada </w:t>
       </w:r>
       <w:r>
         <w:rPr>
@@ -24239,7 +24329,15 @@
         <w:t>archive</w:t>
       </w:r>
       <w:r>
-        <w:t xml:space="preserve"> yang akan dimunculkan pada </w:t>
+        <w:t xml:space="preserve"> yang </w:t>
+      </w:r>
+      <w:proofErr w:type="gramStart"/>
+      <w:r>
+        <w:t>akan</w:t>
+      </w:r>
+      <w:proofErr w:type="gramEnd"/>
+      <w:r>
+        <w:t xml:space="preserve"> dimunculkan pada </w:t>
       </w:r>
       <w:r>
         <w:rPr>
@@ -24384,7 +24482,7 @@
                     <pic:cNvPicPr/>
                   </pic:nvPicPr>
                   <pic:blipFill>
-                    <a:blip r:embed="rId29">
+                    <a:blip r:embed="rId32">
                       <a:extLst>
                         <a:ext uri="{28A0092B-C50C-407E-A947-70E740481C1C}">
                           <a14:useLocalDpi xmlns:a14="http://schemas.microsoft.com/office/drawing/2010/main" val="0"/>
@@ -24416,7 +24514,7 @@
         <w:pStyle w:val="Caption"/>
         <w:jc w:val="center"/>
       </w:pPr>
-      <w:bookmarkStart w:id="65" w:name="_Toc485384924"/>
+      <w:bookmarkStart w:id="66" w:name="_Toc485384924"/>
       <w:r>
         <w:t xml:space="preserve">Gambar </w:t>
       </w:r>
@@ -24434,12 +24532,10 @@
       <w:r>
         <w:t>Archive</w:t>
       </w:r>
-      <w:bookmarkStart w:id="66" w:name="_GoBack"/>
+      <w:r>
+        <w:t xml:space="preserve"> Settings</w:t>
+      </w:r>
       <w:bookmarkEnd w:id="66"/>
-      <w:r>
-        <w:t xml:space="preserve"> Settings</w:t>
-      </w:r>
-      <w:bookmarkEnd w:id="65"/>
     </w:p>
     <w:p>
       <w:pPr>
@@ -25299,7 +25395,7 @@
                     <pic:cNvPicPr/>
                   </pic:nvPicPr>
                   <pic:blipFill>
-                    <a:blip r:embed="rId26">
+                    <a:blip r:embed="rId29">
                       <a:extLst>
                         <a:ext uri="{28A0092B-C50C-407E-A947-70E740481C1C}">
                           <a14:useLocalDpi xmlns:a14="http://schemas.microsoft.com/office/drawing/2010/main" val="0"/>
@@ -25367,7 +25463,7 @@
         <w:pStyle w:val="ListParagraph"/>
         <w:numPr>
           <w:ilvl w:val="0"/>
-          <w:numId w:val="11"/>
+          <w:numId w:val="17"/>
         </w:numPr>
         <w:ind w:left="284" w:hanging="284"/>
         <w:contextualSpacing w:val="0"/>
@@ -25449,7 +25545,7 @@
         <w:pStyle w:val="ListParagraph"/>
         <w:numPr>
           <w:ilvl w:val="0"/>
-          <w:numId w:val="11"/>
+          <w:numId w:val="17"/>
         </w:numPr>
         <w:ind w:left="284" w:hanging="284"/>
         <w:contextualSpacing w:val="0"/>
@@ -25518,7 +25614,7 @@
         <w:pStyle w:val="ListParagraph"/>
         <w:numPr>
           <w:ilvl w:val="0"/>
-          <w:numId w:val="11"/>
+          <w:numId w:val="17"/>
         </w:numPr>
         <w:ind w:left="284" w:hanging="284"/>
         <w:contextualSpacing w:val="0"/>
@@ -25587,7 +25683,7 @@
         <w:pStyle w:val="ListParagraph"/>
         <w:numPr>
           <w:ilvl w:val="0"/>
-          <w:numId w:val="11"/>
+          <w:numId w:val="17"/>
         </w:numPr>
         <w:ind w:left="284" w:hanging="284"/>
         <w:contextualSpacing w:val="0"/>
@@ -25684,7 +25780,7 @@
                     <pic:cNvPicPr/>
                   </pic:nvPicPr>
                   <pic:blipFill>
-                    <a:blip r:embed="rId27">
+                    <a:blip r:embed="rId30">
                       <a:extLst>
                         <a:ext uri="{28A0092B-C50C-407E-A947-70E740481C1C}">
                           <a14:useLocalDpi xmlns:a14="http://schemas.microsoft.com/office/drawing/2010/main" val="0"/>
@@ -26239,7 +26335,7 @@
                     <pic:cNvPicPr/>
                   </pic:nvPicPr>
                   <pic:blipFill>
-                    <a:blip r:embed="rId28">
+                    <a:blip r:embed="rId31">
                       <a:extLst>
                         <a:ext uri="{28A0092B-C50C-407E-A947-70E740481C1C}">
                           <a14:useLocalDpi xmlns:a14="http://schemas.microsoft.com/office/drawing/2010/main" val="0"/>
@@ -26788,7 +26884,6 @@
               <w:rPr>
                 <w:i/>
               </w:rPr>
-              <w:lastRenderedPageBreak/>
               <w:t>Item</w:t>
             </w:r>
           </w:p>
@@ -27122,7 +27217,7 @@
                     <pic:cNvPicPr/>
                   </pic:nvPicPr>
                   <pic:blipFill>
-                    <a:blip r:embed="rId26">
+                    <a:blip r:embed="rId29">
                       <a:extLst>
                         <a:ext uri="{28A0092B-C50C-407E-A947-70E740481C1C}">
                           <a14:useLocalDpi xmlns:a14="http://schemas.microsoft.com/office/drawing/2010/main" val="0"/>
@@ -27190,7 +27285,7 @@
         <w:pStyle w:val="ListParagraph"/>
         <w:numPr>
           <w:ilvl w:val="0"/>
-          <w:numId w:val="11"/>
+          <w:numId w:val="17"/>
         </w:numPr>
         <w:ind w:left="284" w:hanging="284"/>
         <w:contextualSpacing w:val="0"/>
@@ -27272,7 +27367,7 @@
         <w:pStyle w:val="ListParagraph"/>
         <w:numPr>
           <w:ilvl w:val="0"/>
-          <w:numId w:val="11"/>
+          <w:numId w:val="17"/>
         </w:numPr>
         <w:ind w:left="284" w:hanging="284"/>
         <w:contextualSpacing w:val="0"/>
@@ -27341,7 +27436,7 @@
         <w:pStyle w:val="ListParagraph"/>
         <w:numPr>
           <w:ilvl w:val="0"/>
-          <w:numId w:val="11"/>
+          <w:numId w:val="17"/>
         </w:numPr>
         <w:ind w:left="284" w:hanging="284"/>
         <w:contextualSpacing w:val="0"/>
@@ -27410,7 +27505,7 @@
         <w:pStyle w:val="ListParagraph"/>
         <w:numPr>
           <w:ilvl w:val="0"/>
-          <w:numId w:val="11"/>
+          <w:numId w:val="17"/>
         </w:numPr>
         <w:ind w:left="284" w:hanging="284"/>
         <w:contextualSpacing w:val="0"/>
@@ -27507,7 +27602,7 @@
                     <pic:cNvPicPr/>
                   </pic:nvPicPr>
                   <pic:blipFill>
-                    <a:blip r:embed="rId27">
+                    <a:blip r:embed="rId30">
                       <a:extLst>
                         <a:ext uri="{28A0092B-C50C-407E-A947-70E740481C1C}">
                           <a14:useLocalDpi xmlns:a14="http://schemas.microsoft.com/office/drawing/2010/main" val="0"/>
@@ -28062,7 +28157,7 @@
                     <pic:cNvPicPr/>
                   </pic:nvPicPr>
                   <pic:blipFill>
-                    <a:blip r:embed="rId28">
+                    <a:blip r:embed="rId31">
                       <a:extLst>
                         <a:ext uri="{28A0092B-C50C-407E-A947-70E740481C1C}">
                           <a14:useLocalDpi xmlns:a14="http://schemas.microsoft.com/office/drawing/2010/main" val="0"/>
@@ -28117,7 +28212,7 @@
       </w:r>
     </w:p>
     <w:sectPr>
-      <w:footerReference w:type="default" r:id="rId30"/>
+      <w:footerReference w:type="default" r:id="rId33"/>
       <w:pgSz w:w="8392" w:h="11907" w:code="11"/>
       <w:pgMar w:top="680" w:right="680" w:bottom="851" w:left="1134" w:header="720" w:footer="397" w:gutter="0"/>
       <w:cols w:space="720"/>
@@ -28425,11 +28520,19 @@
       <w:r>
         <w:t xml:space="preserve"> </w:t>
       </w:r>
+      <w:proofErr w:type="gramStart"/>
       <w:r>
         <w:rPr>
           <w:sz w:val="18"/>
         </w:rPr>
-        <w:t xml:space="preserve">input </w:t>
+        <w:t>input</w:t>
+      </w:r>
+      <w:proofErr w:type="gramEnd"/>
+      <w:r>
+        <w:rPr>
+          <w:sz w:val="18"/>
+        </w:rPr>
+        <w:t xml:space="preserve"> </w:t>
       </w:r>
       <w:r>
         <w:rPr>
@@ -28632,11 +28735,19 @@
       <w:r>
         <w:t xml:space="preserve"> </w:t>
       </w:r>
+      <w:proofErr w:type="gramStart"/>
       <w:r>
         <w:rPr>
           <w:sz w:val="18"/>
         </w:rPr>
-        <w:t xml:space="preserve">input </w:t>
+        <w:t>input</w:t>
+      </w:r>
+      <w:proofErr w:type="gramEnd"/>
+      <w:r>
+        <w:rPr>
+          <w:sz w:val="18"/>
+        </w:rPr>
+        <w:t xml:space="preserve"> </w:t>
       </w:r>
       <w:r>
         <w:rPr>
@@ -28924,6 +29035,92 @@
     </w:lvl>
   </w:abstractNum>
   <w:abstractNum w:abstractNumId="2" w15:restartNumberingAfterBreak="0">
+    <w:nsid w:val="0AB32BA9"/>
+    <w:multiLevelType w:val="hybridMultilevel"/>
+    <w:tmpl w:val="B0702FF0"/>
+    <w:lvl w:ilvl="0" w:tplc="0409000F">
+      <w:start w:val="1"/>
+      <w:numFmt w:val="decimal"/>
+      <w:lvlText w:val="%1."/>
+      <w:lvlJc w:val="left"/>
+      <w:pPr>
+        <w:ind w:left="720" w:hanging="360"/>
+      </w:pPr>
+    </w:lvl>
+    <w:lvl w:ilvl="1" w:tplc="04090019" w:tentative="1">
+      <w:start w:val="1"/>
+      <w:numFmt w:val="lowerLetter"/>
+      <w:lvlText w:val="%2."/>
+      <w:lvlJc w:val="left"/>
+      <w:pPr>
+        <w:ind w:left="1440" w:hanging="360"/>
+      </w:pPr>
+    </w:lvl>
+    <w:lvl w:ilvl="2" w:tplc="0409001B" w:tentative="1">
+      <w:start w:val="1"/>
+      <w:numFmt w:val="lowerRoman"/>
+      <w:lvlText w:val="%3."/>
+      <w:lvlJc w:val="right"/>
+      <w:pPr>
+        <w:ind w:left="2160" w:hanging="180"/>
+      </w:pPr>
+    </w:lvl>
+    <w:lvl w:ilvl="3" w:tplc="0409000F" w:tentative="1">
+      <w:start w:val="1"/>
+      <w:numFmt w:val="decimal"/>
+      <w:lvlText w:val="%4."/>
+      <w:lvlJc w:val="left"/>
+      <w:pPr>
+        <w:ind w:left="2880" w:hanging="360"/>
+      </w:pPr>
+    </w:lvl>
+    <w:lvl w:ilvl="4" w:tplc="04090019" w:tentative="1">
+      <w:start w:val="1"/>
+      <w:numFmt w:val="lowerLetter"/>
+      <w:lvlText w:val="%5."/>
+      <w:lvlJc w:val="left"/>
+      <w:pPr>
+        <w:ind w:left="3600" w:hanging="360"/>
+      </w:pPr>
+    </w:lvl>
+    <w:lvl w:ilvl="5" w:tplc="0409001B" w:tentative="1">
+      <w:start w:val="1"/>
+      <w:numFmt w:val="lowerRoman"/>
+      <w:lvlText w:val="%6."/>
+      <w:lvlJc w:val="right"/>
+      <w:pPr>
+        <w:ind w:left="4320" w:hanging="180"/>
+      </w:pPr>
+    </w:lvl>
+    <w:lvl w:ilvl="6" w:tplc="0409000F" w:tentative="1">
+      <w:start w:val="1"/>
+      <w:numFmt w:val="decimal"/>
+      <w:lvlText w:val="%7."/>
+      <w:lvlJc w:val="left"/>
+      <w:pPr>
+        <w:ind w:left="5040" w:hanging="360"/>
+      </w:pPr>
+    </w:lvl>
+    <w:lvl w:ilvl="7" w:tplc="04090019" w:tentative="1">
+      <w:start w:val="1"/>
+      <w:numFmt w:val="lowerLetter"/>
+      <w:lvlText w:val="%8."/>
+      <w:lvlJc w:val="left"/>
+      <w:pPr>
+        <w:ind w:left="5760" w:hanging="360"/>
+      </w:pPr>
+    </w:lvl>
+    <w:lvl w:ilvl="8" w:tplc="0409001B" w:tentative="1">
+      <w:start w:val="1"/>
+      <w:numFmt w:val="lowerRoman"/>
+      <w:lvlText w:val="%9."/>
+      <w:lvlJc w:val="right"/>
+      <w:pPr>
+        <w:ind w:left="6480" w:hanging="180"/>
+      </w:pPr>
+    </w:lvl>
+  </w:abstractNum>
+  <w:abstractNum w:abstractNumId="3" w15:restartNumberingAfterBreak="0">
     <w:nsid w:val="12EE5BC3"/>
     <w:multiLevelType w:val="hybridMultilevel"/>
     <w:tmpl w:val="B0702FF0"/>
@@ -29009,7 +29206,7 @@
       </w:pPr>
     </w:lvl>
   </w:abstractNum>
-  <w:abstractNum w:abstractNumId="3" w15:restartNumberingAfterBreak="0">
+  <w:abstractNum w:abstractNumId="4" w15:restartNumberingAfterBreak="0">
     <w:nsid w:val="16197E49"/>
     <w:multiLevelType w:val="hybridMultilevel"/>
     <w:tmpl w:val="DEAAA934"/>
@@ -29098,7 +29295,7 @@
       </w:pPr>
     </w:lvl>
   </w:abstractNum>
-  <w:abstractNum w:abstractNumId="4" w15:restartNumberingAfterBreak="0">
+  <w:abstractNum w:abstractNumId="5" w15:restartNumberingAfterBreak="0">
     <w:nsid w:val="16D17CA2"/>
     <w:multiLevelType w:val="hybridMultilevel"/>
     <w:tmpl w:val="B0702FF0"/>
@@ -29184,7 +29381,7 @@
       </w:pPr>
     </w:lvl>
   </w:abstractNum>
-  <w:abstractNum w:abstractNumId="5" w15:restartNumberingAfterBreak="0">
+  <w:abstractNum w:abstractNumId="6" w15:restartNumberingAfterBreak="0">
     <w:nsid w:val="1F552C26"/>
     <w:multiLevelType w:val="hybridMultilevel"/>
     <w:tmpl w:val="B0702FF0"/>
@@ -29270,7 +29467,7 @@
       </w:pPr>
     </w:lvl>
   </w:abstractNum>
-  <w:abstractNum w:abstractNumId="6" w15:restartNumberingAfterBreak="0">
+  <w:abstractNum w:abstractNumId="7" w15:restartNumberingAfterBreak="0">
     <w:nsid w:val="261D5642"/>
     <w:multiLevelType w:val="hybridMultilevel"/>
     <w:tmpl w:val="CF544FE2"/>
@@ -29383,7 +29580,7 @@
       </w:rPr>
     </w:lvl>
   </w:abstractNum>
-  <w:abstractNum w:abstractNumId="7" w15:restartNumberingAfterBreak="0">
+  <w:abstractNum w:abstractNumId="8" w15:restartNumberingAfterBreak="0">
     <w:nsid w:val="3B735CCC"/>
     <w:multiLevelType w:val="hybridMultilevel"/>
     <w:tmpl w:val="B0702FF0"/>
@@ -29469,7 +29666,7 @@
       </w:pPr>
     </w:lvl>
   </w:abstractNum>
-  <w:abstractNum w:abstractNumId="8" w15:restartNumberingAfterBreak="0">
+  <w:abstractNum w:abstractNumId="9" w15:restartNumberingAfterBreak="0">
     <w:nsid w:val="4A5D09D5"/>
     <w:multiLevelType w:val="hybridMultilevel"/>
     <w:tmpl w:val="B0702FF0"/>
@@ -29555,7 +29752,7 @@
       </w:pPr>
     </w:lvl>
   </w:abstractNum>
-  <w:abstractNum w:abstractNumId="9" w15:restartNumberingAfterBreak="0">
+  <w:abstractNum w:abstractNumId="10" w15:restartNumberingAfterBreak="0">
     <w:nsid w:val="518479B3"/>
     <w:multiLevelType w:val="hybridMultilevel"/>
     <w:tmpl w:val="2D3E0182"/>
@@ -29668,7 +29865,7 @@
       </w:rPr>
     </w:lvl>
   </w:abstractNum>
-  <w:abstractNum w:abstractNumId="10" w15:restartNumberingAfterBreak="0">
+  <w:abstractNum w:abstractNumId="11" w15:restartNumberingAfterBreak="0">
     <w:nsid w:val="622E3CA9"/>
     <w:multiLevelType w:val="hybridMultilevel"/>
     <w:tmpl w:val="1DDCF648"/>
@@ -29781,7 +29978,7 @@
       </w:rPr>
     </w:lvl>
   </w:abstractNum>
-  <w:abstractNum w:abstractNumId="11" w15:restartNumberingAfterBreak="0">
+  <w:abstractNum w:abstractNumId="12" w15:restartNumberingAfterBreak="0">
     <w:nsid w:val="67FF6ACA"/>
     <w:multiLevelType w:val="hybridMultilevel"/>
     <w:tmpl w:val="B0702FF0"/>
@@ -29867,7 +30064,7 @@
       </w:pPr>
     </w:lvl>
   </w:abstractNum>
-  <w:abstractNum w:abstractNumId="12" w15:restartNumberingAfterBreak="0">
+  <w:abstractNum w:abstractNumId="13" w15:restartNumberingAfterBreak="0">
     <w:nsid w:val="720C7D55"/>
     <w:multiLevelType w:val="hybridMultilevel"/>
     <w:tmpl w:val="B0702FF0"/>
@@ -29953,7 +30150,7 @@
       </w:pPr>
     </w:lvl>
   </w:abstractNum>
-  <w:abstractNum w:abstractNumId="13" w15:restartNumberingAfterBreak="0">
+  <w:abstractNum w:abstractNumId="14" w15:restartNumberingAfterBreak="0">
     <w:nsid w:val="78FF2667"/>
     <w:multiLevelType w:val="hybridMultilevel"/>
     <w:tmpl w:val="F9409FA0"/>
@@ -30066,7 +30263,7 @@
       </w:rPr>
     </w:lvl>
   </w:abstractNum>
-  <w:abstractNum w:abstractNumId="14" w15:restartNumberingAfterBreak="0">
+  <w:abstractNum w:abstractNumId="15" w15:restartNumberingAfterBreak="0">
     <w:nsid w:val="7D9A620E"/>
     <w:multiLevelType w:val="hybridMultilevel"/>
     <w:tmpl w:val="14CAE65C"/>
@@ -30179,7 +30376,7 @@
       </w:rPr>
     </w:lvl>
   </w:abstractNum>
-  <w:abstractNum w:abstractNumId="15" w15:restartNumberingAfterBreak="0">
+  <w:abstractNum w:abstractNumId="16" w15:restartNumberingAfterBreak="0">
     <w:nsid w:val="7E375F62"/>
     <w:multiLevelType w:val="hybridMultilevel"/>
     <w:tmpl w:val="073E2262"/>
@@ -30269,52 +30466,55 @@
     </w:lvl>
   </w:abstractNum>
   <w:num w:numId="1">
+    <w:abstractNumId w:val="15"/>
+  </w:num>
+  <w:num w:numId="2">
+    <w:abstractNumId w:val="7"/>
+  </w:num>
+  <w:num w:numId="3">
+    <w:abstractNumId w:val="11"/>
+  </w:num>
+  <w:num w:numId="4">
+    <w:abstractNumId w:val="10"/>
+  </w:num>
+  <w:num w:numId="5">
+    <w:abstractNumId w:val="4"/>
+  </w:num>
+  <w:num w:numId="6">
     <w:abstractNumId w:val="14"/>
   </w:num>
-  <w:num w:numId="2">
-    <w:abstractNumId w:val="6"/>
-  </w:num>
-  <w:num w:numId="3">
-    <w:abstractNumId w:val="10"/>
-  </w:num>
-  <w:num w:numId="4">
-    <w:abstractNumId w:val="9"/>
-  </w:num>
-  <w:num w:numId="5">
-    <w:abstractNumId w:val="3"/>
-  </w:num>
-  <w:num w:numId="6">
-    <w:abstractNumId w:val="13"/>
-  </w:num>
   <w:num w:numId="7">
-    <w:abstractNumId w:val="15"/>
+    <w:abstractNumId w:val="16"/>
   </w:num>
   <w:num w:numId="8">
     <w:abstractNumId w:val="0"/>
   </w:num>
   <w:num w:numId="9">
-    <w:abstractNumId w:val="8"/>
+    <w:abstractNumId w:val="9"/>
   </w:num>
   <w:num w:numId="10">
-    <w:abstractNumId w:val="12"/>
+    <w:abstractNumId w:val="13"/>
   </w:num>
   <w:num w:numId="11">
     <w:abstractNumId w:val="1"/>
   </w:num>
   <w:num w:numId="12">
-    <w:abstractNumId w:val="11"/>
+    <w:abstractNumId w:val="12"/>
   </w:num>
   <w:num w:numId="13">
-    <w:abstractNumId w:val="7"/>
+    <w:abstractNumId w:val="8"/>
   </w:num>
   <w:num w:numId="14">
-    <w:abstractNumId w:val="2"/>
+    <w:abstractNumId w:val="3"/>
   </w:num>
   <w:num w:numId="15">
+    <w:abstractNumId w:val="6"/>
+  </w:num>
+  <w:num w:numId="16">
     <w:abstractNumId w:val="5"/>
   </w:num>
-  <w:num w:numId="16">
-    <w:abstractNumId w:val="4"/>
+  <w:num w:numId="17">
+    <w:abstractNumId w:val="2"/>
   </w:num>
   <w:numIdMacAtCleanup w:val="14"/>
 </w:numbering>
@@ -31343,7 +31543,7 @@
 </file>
 
 <file path=customXml/itemProps1.xml><?xml version="1.0" encoding="utf-8"?>
-<ds:datastoreItem xmlns:ds="http://schemas.openxmlformats.org/officeDocument/2006/customXml" ds:itemID="{9C59567D-4516-4AFE-9DDC-BB31818F00EA}">
+<ds:datastoreItem xmlns:ds="http://schemas.openxmlformats.org/officeDocument/2006/customXml" ds:itemID="{EACE02BE-031A-4A19-9AB0-8F919C18EF4D}">
   <ds:schemaRefs>
     <ds:schemaRef ds:uri="http://schemas.openxmlformats.org/officeDocument/2006/bibliography"/>
   </ds:schemaRefs>

</xml_diff>

<commit_message>
modify types fucntion + manual nb. add interface, modify pageTitle
</commit_message>
<xml_diff>
--- a/modules/archive/assets/manual/mod-archive_CP.docx
+++ b/modules/archive/assets/manual/mod-archive_CP.docx
@@ -17746,6 +17746,13 @@
                 <w:i/>
                 <w:sz w:val="18"/>
               </w:rPr>
+              <w:t xml:space="preserve">data </w:t>
+            </w:r>
+            <w:r>
+              <w:rPr>
+                <w:i/>
+                <w:sz w:val="18"/>
+              </w:rPr>
               <w:t>lokasi</w:t>
             </w:r>
             <w:r>
@@ -18299,12 +18306,10 @@
               <w:t xml:space="preserve">Kolom ini berisi informasi jumlah senarai arsip </w:t>
             </w:r>
             <w:r>
-              <w:t xml:space="preserve">yeng termasuk </w:t>
-            </w:r>
-            <w:bookmarkStart w:id="48" w:name="_GoBack"/>
-            <w:bookmarkEnd w:id="48"/>
-            <w:r>
-              <w:t xml:space="preserve">kelompok </w:t>
+              <w:t>ya</w:t>
+            </w:r>
+            <w:r>
+              <w:t xml:space="preserve">ng termasuk kelompok </w:t>
             </w:r>
             <w:r>
               <w:t xml:space="preserve">pada </w:t>
@@ -18833,7 +18838,7 @@
         <w:pStyle w:val="Caption"/>
         <w:jc w:val="center"/>
       </w:pPr>
-      <w:bookmarkStart w:id="49" w:name="_Toc485384915"/>
+      <w:bookmarkStart w:id="48" w:name="_Toc485384915"/>
       <w:r>
         <w:t xml:space="preserve">Gambar </w:t>
       </w:r>
@@ -18848,7 +18853,7 @@
       <w:r>
         <w:t xml:space="preserve"> Archive </w:t>
       </w:r>
-      <w:bookmarkEnd w:id="49"/>
+      <w:bookmarkEnd w:id="48"/>
       <w:r>
         <w:t>Stories</w:t>
       </w:r>
@@ -19359,7 +19364,7 @@
         <w:pStyle w:val="Caption"/>
         <w:jc w:val="center"/>
       </w:pPr>
-      <w:bookmarkStart w:id="50" w:name="_Toc485384916"/>
+      <w:bookmarkStart w:id="49" w:name="_Toc485384916"/>
       <w:r>
         <w:t xml:space="preserve">Gambar </w:t>
       </w:r>
@@ -19383,7 +19388,7 @@
       <w:r>
         <w:t>Detail</w:t>
       </w:r>
-      <w:bookmarkEnd w:id="50"/>
+      <w:bookmarkEnd w:id="49"/>
     </w:p>
     <w:p>
       <w:pPr>
@@ -19422,7 +19427,7 @@
         <w:pStyle w:val="Caption"/>
         <w:keepNext/>
       </w:pPr>
-      <w:bookmarkStart w:id="51" w:name="_Toc485384941"/>
+      <w:bookmarkStart w:id="50" w:name="_Toc485384941"/>
       <w:r>
         <w:t xml:space="preserve">Table </w:t>
       </w:r>
@@ -19446,7 +19451,7 @@
       <w:r>
         <w:t>Input Form</w:t>
       </w:r>
-      <w:bookmarkEnd w:id="51"/>
+      <w:bookmarkEnd w:id="50"/>
     </w:p>
     <w:tbl>
       <w:tblPr>
@@ -19783,6 +19788,13 @@
                 <w:sz w:val="18"/>
               </w:rPr>
               <w:t xml:space="preserve"> Checklist jika Anda ingin menayangkan </w:t>
+            </w:r>
+            <w:r>
+              <w:rPr>
+                <w:i/>
+                <w:sz w:val="18"/>
+              </w:rPr>
+              <w:t xml:space="preserve">data </w:t>
             </w:r>
             <w:r>
               <w:rPr>
@@ -19909,7 +19921,7 @@
         <w:pStyle w:val="Caption"/>
         <w:jc w:val="center"/>
       </w:pPr>
-      <w:bookmarkStart w:id="52" w:name="_Toc485384917"/>
+      <w:bookmarkStart w:id="51" w:name="_Toc485384917"/>
       <w:r>
         <w:t xml:space="preserve">Gambar </w:t>
       </w:r>
@@ -19933,32 +19945,36 @@
       <w:r>
         <w:t>Form</w:t>
       </w:r>
+      <w:bookmarkEnd w:id="51"/>
+    </w:p>
+    <w:p>
+      <w:pPr>
+        <w:pStyle w:val="Heading3"/>
+      </w:pPr>
+      <w:bookmarkStart w:id="52" w:name="_Toc485384962"/>
+      <w:r>
+        <w:t>Types</w:t>
+      </w:r>
       <w:bookmarkEnd w:id="52"/>
     </w:p>
     <w:p>
       <w:pPr>
-        <w:pStyle w:val="Heading3"/>
-      </w:pPr>
-      <w:bookmarkStart w:id="53" w:name="_Toc485384962"/>
-      <w:r>
-        <w:t>Types</w:t>
-      </w:r>
-      <w:bookmarkEnd w:id="53"/>
-    </w:p>
-    <w:p>
-      <w:pPr>
         <w:ind w:firstLine="709"/>
       </w:pPr>
       <w:r>
-        <w:t xml:space="preserve">Lokasi (tempat, organisasi atau lembaga) merupakan salah satu dari unsur yang digunakan untuk pengelompokkan arsip-arsip pada senarai. Pada fitur ini Anda dapat melihat daftar lokasi yang </w:t>
-      </w:r>
-      <w:proofErr w:type="gramStart"/>
-      <w:r>
-        <w:t>akan</w:t>
-      </w:r>
-      <w:proofErr w:type="gramEnd"/>
-      <w:r>
-        <w:t xml:space="preserve"> digunakan untuk pengelompokkan arsip-arsip pada senarai dan melakukan kelola terhadap daftar tersebut. </w:t>
+        <w:t xml:space="preserve">Fitur ini Anda dapat gunakan untuk melakukan kelola terhadap data </w:t>
+      </w:r>
+      <w:r>
+        <w:t xml:space="preserve">tipe </w:t>
+      </w:r>
+      <w:r>
+        <w:t>(</w:t>
+      </w:r>
+      <w:r>
+        <w:t>bahan</w:t>
+      </w:r>
+      <w:r>
+        <w:t xml:space="preserve">) pembuatan sebuah arsip yang merupakan salah satu unsur yang digunakan untuk mengelompokkan arsip-arsip pada senarai arsip. </w:t>
       </w:r>
     </w:p>
     <w:p>
@@ -19966,10 +19982,16 @@
         <w:ind w:firstLine="709"/>
       </w:pPr>
       <w:r>
-        <w:t xml:space="preserve">Data yang dapat Anda lihat pada tabel kelola </w:t>
-      </w:r>
-      <w:r>
-        <w:t>lokasi</w:t>
+        <w:t>Data yang dapat Anda lihat pada tabel kelola</w:t>
+      </w:r>
+      <w:r>
+        <w:t xml:space="preserve"> data</w:t>
+      </w:r>
+      <w:r>
+        <w:t xml:space="preserve"> </w:t>
+      </w:r>
+      <w:r>
+        <w:t>tipe</w:t>
       </w:r>
       <w:r>
         <w:t>, yaitu:</w:t>
@@ -19980,7 +20002,7 @@
         <w:pStyle w:val="Caption"/>
         <w:keepNext/>
       </w:pPr>
-      <w:bookmarkStart w:id="54" w:name="_Toc485384942"/>
+      <w:bookmarkStart w:id="53" w:name="_Toc485384942"/>
       <w:r>
         <w:lastRenderedPageBreak/>
         <w:t xml:space="preserve">Table </w:t>
@@ -19994,9 +20016,12 @@
         </w:r>
       </w:fldSimple>
       <w:r>
-        <w:t xml:space="preserve"> Archive Locations</w:t>
-      </w:r>
-      <w:bookmarkEnd w:id="54"/>
+        <w:t xml:space="preserve"> Archive </w:t>
+      </w:r>
+      <w:bookmarkEnd w:id="53"/>
+      <w:r>
+        <w:t>Types</w:t>
+      </w:r>
     </w:p>
     <w:tbl>
       <w:tblPr>
@@ -20090,7 +20115,13 @@
               <w:t xml:space="preserve">Nomor urut </w:t>
             </w:r>
             <w:r>
-              <w:t xml:space="preserve">data lokasi </w:t>
+              <w:t xml:space="preserve">data </w:t>
+            </w:r>
+            <w:r>
+              <w:t>tipe</w:t>
+            </w:r>
+            <w:r>
+              <w:t xml:space="preserve"> </w:t>
             </w:r>
             <w:r>
               <w:t>berdasarkan data terbaru yang dibuat</w:t>
@@ -20130,7 +20161,16 @@
               <w:spacing w:line="240" w:lineRule="auto"/>
             </w:pPr>
             <w:r>
-              <w:t>Kolom ini berisi informasi nama lokasi yang digunakan untuk pengelompokkan arsip-arsip pada senarai</w:t>
+              <w:t xml:space="preserve">Kolom ini berisi informasi nama </w:t>
+            </w:r>
+            <w:r>
+              <w:t>tipe</w:t>
+            </w:r>
+            <w:r>
+              <w:t xml:space="preserve"> yang digunakan untuk pengelompokkan arsip-arsip pada senarai</w:t>
+            </w:r>
+            <w:r>
+              <w:t xml:space="preserve"> arsip</w:t>
             </w:r>
           </w:p>
         </w:tc>
@@ -20164,7 +20204,16 @@
               <w:spacing w:line="240" w:lineRule="auto"/>
             </w:pPr>
             <w:r>
-              <w:t>Kolom ini berisi informasi nama kode pada data lokasi yang akan digunakan untuk pengelompokkan arsip-arsip pada senarai</w:t>
+              <w:t xml:space="preserve">Kolom ini berisi informasi nama kode pada data </w:t>
+            </w:r>
+            <w:r>
+              <w:t>tipe</w:t>
+            </w:r>
+            <w:r>
+              <w:t xml:space="preserve"> yang akan digunakan untuk pengelompokkan arsip-arsip pada senarai</w:t>
+            </w:r>
+            <w:r>
+              <w:t xml:space="preserve"> arsip</w:t>
             </w:r>
           </w:p>
         </w:tc>
@@ -20198,7 +20247,10 @@
               <w:spacing w:line="240" w:lineRule="auto"/>
             </w:pPr>
             <w:r>
-              <w:t>Kolom ini berisi informasi user pembuat data lokasi</w:t>
+              <w:t xml:space="preserve">Kolom ini berisi informasi user pembuat data </w:t>
+            </w:r>
+            <w:r>
+              <w:t>tipe</w:t>
             </w:r>
           </w:p>
         </w:tc>
@@ -20232,7 +20284,10 @@
               <w:spacing w:line="240" w:lineRule="auto"/>
             </w:pPr>
             <w:r>
-              <w:t>Kolom ini berisi informasi tanggal pembuatan data lokasi</w:t>
+              <w:t xml:space="preserve">Kolom ini berisi informasi tanggal pembuatan data </w:t>
+            </w:r>
+            <w:r>
+              <w:t>tipe</w:t>
             </w:r>
           </w:p>
         </w:tc>
@@ -20266,7 +20321,19 @@
               <w:spacing w:line="240" w:lineRule="auto"/>
             </w:pPr>
             <w:r>
-              <w:t>Kolom ini berisi informasi jumlah senarai arsip pada lokasi.</w:t>
+              <w:t>Kolom ini berisi informasi jumlah senarai arsip</w:t>
+            </w:r>
+            <w:r>
+              <w:t xml:space="preserve"> yang termasuk kelompok</w:t>
+            </w:r>
+            <w:r>
+              <w:t xml:space="preserve"> pada </w:t>
+            </w:r>
+            <w:r>
+              <w:t>tipe tertentu</w:t>
+            </w:r>
+            <w:r>
+              <w:t>.</w:t>
             </w:r>
           </w:p>
           <w:p>
@@ -20330,7 +20397,21 @@
                 <w:i/>
                 <w:sz w:val="18"/>
               </w:rPr>
-              <w:t>senarai arsip yang termasuk pada kelompok lokasi tertentu.</w:t>
+              <w:t xml:space="preserve">senarai arsip yang termasuk pada kelompok </w:t>
+            </w:r>
+            <w:r>
+              <w:rPr>
+                <w:i/>
+                <w:sz w:val="18"/>
+              </w:rPr>
+              <w:t>tipe</w:t>
+            </w:r>
+            <w:r>
+              <w:rPr>
+                <w:i/>
+                <w:sz w:val="18"/>
+              </w:rPr>
+              <w:t xml:space="preserve"> tertentu.</w:t>
             </w:r>
           </w:p>
         </w:tc>
@@ -20351,7 +20432,7 @@
               <w:rPr>
                 <w:i/>
               </w:rPr>
-              <w:t>Alih</w:t>
+              <w:t>Publish</w:t>
             </w:r>
           </w:p>
         </w:tc>
@@ -20364,12 +20445,36 @@
               <w:spacing w:line="240" w:lineRule="auto"/>
             </w:pPr>
             <w:r>
-              <w:t>Kolom ini berisi informasi jumlah senarai alih media, Bahasa dan tulis pada lokasi.</w:t>
-            </w:r>
-          </w:p>
-          <w:p>
-            <w:pPr>
-              <w:spacing w:line="240" w:lineRule="auto"/>
+              <w:t xml:space="preserve">Kolom ini berisi informasi status tayang </w:t>
+            </w:r>
+            <w:r>
+              <w:t xml:space="preserve">data </w:t>
+            </w:r>
+            <w:r>
+              <w:t>tipe</w:t>
+            </w:r>
+            <w:r>
+              <w:t xml:space="preserve"> yang akan digunakan untuk </w:t>
+            </w:r>
+            <w:r>
+              <w:t>mengelompokkan</w:t>
+            </w:r>
+            <w:r>
+              <w:t xml:space="preserve"> arsip-arsip pada senarai</w:t>
+            </w:r>
+            <w:r>
+              <w:t xml:space="preserve"> arsip</w:t>
+            </w:r>
+            <w:r>
+              <w:t>.</w:t>
+            </w:r>
+          </w:p>
+          <w:p>
+            <w:pPr>
+              <w:spacing w:line="240" w:lineRule="auto"/>
+              <w:rPr>
+                <w:i/>
+              </w:rPr>
             </w:pPr>
             <w:r>
               <w:rPr>
@@ -20384,42 +20489,91 @@
                 <w:i/>
                 <w:sz w:val="18"/>
               </w:rPr>
-              <w:t xml:space="preserve"> klik jumlah </w:t>
-            </w:r>
-            <w:r>
-              <w:rPr>
-                <w:i/>
-                <w:sz w:val="18"/>
-              </w:rPr>
-              <w:t xml:space="preserve">alih </w:t>
-            </w:r>
-            <w:r>
-              <w:rPr>
-                <w:i/>
-                <w:sz w:val="18"/>
-              </w:rPr>
-              <w:t xml:space="preserve">pada kolom </w:t>
-            </w:r>
-            <w:r>
-              <w:rPr>
-                <w:i/>
-                <w:sz w:val="18"/>
-              </w:rPr>
-              <w:t>ALIH</w:t>
-            </w:r>
-            <w:r>
-              <w:rPr>
-                <w:i/>
-                <w:sz w:val="18"/>
-              </w:rPr>
-              <w:t xml:space="preserve"> jika Anda ingin melihat daftar </w:t>
-            </w:r>
-            <w:r>
-              <w:rPr>
-                <w:i/>
-                <w:sz w:val="18"/>
-              </w:rPr>
-              <w:t>senarai alih media, Bahasa dan tulis yang termasuk pada kelompok lokasi tertentu</w:t>
+              <w:t xml:space="preserve"> Pada kolom ini Anda dapat memperbarui status </w:t>
+            </w:r>
+            <w:r>
+              <w:rPr>
+                <w:i/>
+                <w:sz w:val="18"/>
+              </w:rPr>
+              <w:t>tayang</w:t>
+            </w:r>
+            <w:r>
+              <w:rPr>
+                <w:i/>
+                <w:sz w:val="18"/>
+              </w:rPr>
+              <w:t xml:space="preserve"> </w:t>
+            </w:r>
+            <w:r>
+              <w:rPr>
+                <w:i/>
+                <w:sz w:val="18"/>
+              </w:rPr>
+              <w:t xml:space="preserve">data </w:t>
+            </w:r>
+            <w:r>
+              <w:rPr>
+                <w:i/>
+                <w:sz w:val="18"/>
+              </w:rPr>
+              <w:t>tipe</w:t>
+            </w:r>
+            <w:r>
+              <w:rPr>
+                <w:i/>
+                <w:sz w:val="18"/>
+              </w:rPr>
+              <w:t xml:space="preserve"> dengan menggunakan fungsi quickupdate. Klik icon yang terdapat pada kolom </w:t>
+            </w:r>
+            <w:r>
+              <w:rPr>
+                <w:i/>
+                <w:sz w:val="18"/>
+              </w:rPr>
+              <w:t>PUBLISH</w:t>
+            </w:r>
+            <w:r>
+              <w:rPr>
+                <w:i/>
+                <w:sz w:val="18"/>
+              </w:rPr>
+              <w:t xml:space="preserve"> untuk merubah status </w:t>
+            </w:r>
+            <w:r>
+              <w:rPr>
+                <w:i/>
+                <w:sz w:val="18"/>
+              </w:rPr>
+              <w:t>tayang</w:t>
+            </w:r>
+            <w:r>
+              <w:rPr>
+                <w:i/>
+                <w:sz w:val="18"/>
+              </w:rPr>
+              <w:t xml:space="preserve"> </w:t>
+            </w:r>
+            <w:r>
+              <w:rPr>
+                <w:i/>
+                <w:sz w:val="18"/>
+              </w:rPr>
+              <w:t xml:space="preserve">data </w:t>
+            </w:r>
+            <w:r>
+              <w:rPr>
+                <w:i/>
+                <w:sz w:val="18"/>
+              </w:rPr>
+              <w:t>tipe</w:t>
+            </w:r>
+            <w:r>
+              <w:rPr>
+                <w:i/>
+                <w:sz w:val="18"/>
+              </w:rPr>
+              <w:t>.</w:t>
             </w:r>
           </w:p>
         </w:tc>
@@ -20440,7 +20594,7 @@
               <w:rPr>
                 <w:i/>
               </w:rPr>
-              <w:t>Story</w:t>
+              <w:t>Options</w:t>
             </w:r>
           </w:p>
         </w:tc>
@@ -20453,241 +20607,6 @@
               <w:spacing w:line="240" w:lineRule="auto"/>
             </w:pPr>
             <w:r>
-              <w:t xml:space="preserve">Kolom ini berisi informasi status </w:t>
-            </w:r>
-            <w:r>
-              <w:rPr>
-                <w:i/>
-              </w:rPr>
-              <w:t>required</w:t>
-            </w:r>
-            <w:r>
-              <w:t xml:space="preserve"> input </w:t>
-            </w:r>
-            <w:r>
-              <w:rPr>
-                <w:i/>
-              </w:rPr>
-              <w:t>story</w:t>
-            </w:r>
-            <w:r>
-              <w:t xml:space="preserve"> pada formulir senarai arsip</w:t>
-            </w:r>
-          </w:p>
-        </w:tc>
-      </w:tr>
-      <w:tr>
-        <w:tc>
-          <w:tcPr>
-            <w:tcW w:w="1555" w:type="dxa"/>
-          </w:tcPr>
-          <w:p>
-            <w:pPr>
-              <w:spacing w:line="240" w:lineRule="auto"/>
-              <w:rPr>
-                <w:i/>
-              </w:rPr>
-            </w:pPr>
-            <w:r>
-              <w:rPr>
-                <w:i/>
-              </w:rPr>
-              <w:t>Type</w:t>
-            </w:r>
-          </w:p>
-        </w:tc>
-        <w:tc>
-          <w:tcPr>
-            <w:tcW w:w="4961" w:type="dxa"/>
-          </w:tcPr>
-          <w:p>
-            <w:pPr>
-              <w:spacing w:line="240" w:lineRule="auto"/>
-            </w:pPr>
-            <w:r>
-              <w:t xml:space="preserve">Kolom ini berisi informasi status </w:t>
-            </w:r>
-            <w:r>
-              <w:rPr>
-                <w:i/>
-              </w:rPr>
-              <w:t>required</w:t>
-            </w:r>
-            <w:r>
-              <w:t xml:space="preserve"> input </w:t>
-            </w:r>
-            <w:r>
-              <w:rPr>
-                <w:i/>
-              </w:rPr>
-              <w:t>type</w:t>
-            </w:r>
-            <w:r>
-              <w:t xml:space="preserve"> pada formulir senarai arsip</w:t>
-            </w:r>
-          </w:p>
-        </w:tc>
-      </w:tr>
-      <w:tr>
-        <w:tc>
-          <w:tcPr>
-            <w:tcW w:w="1555" w:type="dxa"/>
-          </w:tcPr>
-          <w:p>
-            <w:pPr>
-              <w:spacing w:line="240" w:lineRule="auto"/>
-              <w:rPr>
-                <w:i/>
-              </w:rPr>
-            </w:pPr>
-            <w:r>
-              <w:rPr>
-                <w:i/>
-              </w:rPr>
-              <w:t>Publish</w:t>
-            </w:r>
-          </w:p>
-        </w:tc>
-        <w:tc>
-          <w:tcPr>
-            <w:tcW w:w="4961" w:type="dxa"/>
-          </w:tcPr>
-          <w:p>
-            <w:pPr>
-              <w:spacing w:line="240" w:lineRule="auto"/>
-            </w:pPr>
-            <w:r>
-              <w:t xml:space="preserve">Kolom ini berisi informasi status tayang </w:t>
-            </w:r>
-            <w:r>
-              <w:t>data lokasi yang akan digunakan untuk pengelompokkan arsip-arsip pada senarai.</w:t>
-            </w:r>
-          </w:p>
-          <w:p>
-            <w:pPr>
-              <w:spacing w:line="240" w:lineRule="auto"/>
-              <w:rPr>
-                <w:i/>
-              </w:rPr>
-            </w:pPr>
-            <w:r>
-              <w:rPr>
-                <w:b/>
-                <w:i/>
-                <w:sz w:val="18"/>
-              </w:rPr>
-              <w:t>Catatan:</w:t>
-            </w:r>
-            <w:r>
-              <w:rPr>
-                <w:i/>
-                <w:sz w:val="18"/>
-              </w:rPr>
-              <w:t xml:space="preserve"> Pada kolom ini Anda dapat memperbarui status </w:t>
-            </w:r>
-            <w:r>
-              <w:rPr>
-                <w:i/>
-                <w:sz w:val="18"/>
-              </w:rPr>
-              <w:t>tayang</w:t>
-            </w:r>
-            <w:r>
-              <w:rPr>
-                <w:i/>
-                <w:sz w:val="18"/>
-              </w:rPr>
-              <w:t xml:space="preserve"> </w:t>
-            </w:r>
-            <w:r>
-              <w:rPr>
-                <w:i/>
-                <w:sz w:val="18"/>
-              </w:rPr>
-              <w:t>data lokasi</w:t>
-            </w:r>
-            <w:r>
-              <w:rPr>
-                <w:i/>
-                <w:sz w:val="18"/>
-              </w:rPr>
-              <w:t xml:space="preserve"> dengan menggunakan fungsi quickupdate. Klik icon yang terdapat pada kolom </w:t>
-            </w:r>
-            <w:r>
-              <w:rPr>
-                <w:i/>
-                <w:sz w:val="18"/>
-              </w:rPr>
-              <w:t>PUBLISH</w:t>
-            </w:r>
-            <w:r>
-              <w:rPr>
-                <w:i/>
-                <w:sz w:val="18"/>
-              </w:rPr>
-              <w:t xml:space="preserve"> untuk merubah status </w:t>
-            </w:r>
-            <w:r>
-              <w:rPr>
-                <w:i/>
-                <w:sz w:val="18"/>
-              </w:rPr>
-              <w:t>tayang</w:t>
-            </w:r>
-            <w:r>
-              <w:rPr>
-                <w:i/>
-                <w:sz w:val="18"/>
-              </w:rPr>
-              <w:t xml:space="preserve"> </w:t>
-            </w:r>
-            <w:r>
-              <w:rPr>
-                <w:i/>
-                <w:sz w:val="18"/>
-              </w:rPr>
-              <w:t>data lokasi</w:t>
-            </w:r>
-            <w:r>
-              <w:rPr>
-                <w:i/>
-                <w:sz w:val="18"/>
-              </w:rPr>
-              <w:t>.</w:t>
-            </w:r>
-          </w:p>
-        </w:tc>
-      </w:tr>
-      <w:tr>
-        <w:tc>
-          <w:tcPr>
-            <w:tcW w:w="1555" w:type="dxa"/>
-          </w:tcPr>
-          <w:p>
-            <w:pPr>
-              <w:spacing w:line="240" w:lineRule="auto"/>
-              <w:rPr>
-                <w:i/>
-              </w:rPr>
-            </w:pPr>
-            <w:r>
-              <w:rPr>
-                <w:i/>
-              </w:rPr>
-              <w:lastRenderedPageBreak/>
-              <w:t>Options</w:t>
-            </w:r>
-          </w:p>
-        </w:tc>
-        <w:tc>
-          <w:tcPr>
-            <w:tcW w:w="4961" w:type="dxa"/>
-          </w:tcPr>
-          <w:p>
-            <w:pPr>
-              <w:spacing w:line="240" w:lineRule="auto"/>
-            </w:pPr>
-            <w:r>
               <w:t xml:space="preserve">Kolom ini berisi </w:t>
             </w:r>
             <w:r>
@@ -20706,7 +20625,10 @@
               <w:t xml:space="preserve"> melakukan kelola terhadap data </w:t>
             </w:r>
             <w:r>
-              <w:t xml:space="preserve">lokasi. </w:t>
+              <w:t>tipe</w:t>
+            </w:r>
+            <w:r>
+              <w:t xml:space="preserve">. </w:t>
             </w:r>
           </w:p>
           <w:p>
@@ -20783,10 +20705,13 @@
               <w:rPr>
                 <w:i/>
               </w:rPr>
-              <w:t>Location</w:t>
-            </w:r>
-            <w:r>
-              <w:t>, action ini dapat Anda gunakan untuk melihat informasi lengkap tentang data lokasi</w:t>
+              <w:t>Type</w:t>
+            </w:r>
+            <w:r>
+              <w:t xml:space="preserve">, action ini dapat Anda gunakan untuk melihat informasi lengkap tentang data </w:t>
+            </w:r>
+            <w:r>
+              <w:t>tipe</w:t>
             </w:r>
           </w:p>
           <w:p>
@@ -20810,10 +20735,13 @@
               <w:rPr>
                 <w:i/>
               </w:rPr>
-              <w:t>Location</w:t>
-            </w:r>
-            <w:r>
-              <w:t>, action ini dapat Anda gunakan untuk memperbarui data lokasi</w:t>
+              <w:t>Type</w:t>
+            </w:r>
+            <w:r>
+              <w:t xml:space="preserve">, action ini dapat Anda gunakan untuk memperbarui data </w:t>
+            </w:r>
+            <w:r>
+              <w:t>tipe</w:t>
             </w:r>
           </w:p>
           <w:p>
@@ -20830,16 +20758,20 @@
               <w:rPr>
                 <w:i/>
               </w:rPr>
+              <w:lastRenderedPageBreak/>
               <w:t xml:space="preserve">Delete </w:t>
             </w:r>
             <w:r>
               <w:rPr>
                 <w:i/>
               </w:rPr>
-              <w:t>Location</w:t>
-            </w:r>
-            <w:r>
-              <w:t>, action ini dapat Anda gunakan untuk menghapus data lokasi</w:t>
+              <w:t>Type</w:t>
+            </w:r>
+            <w:r>
+              <w:t xml:space="preserve">, action ini dapat Anda gunakan untuk menghapus data </w:t>
+            </w:r>
+            <w:r>
+              <w:t>tipe</w:t>
             </w:r>
           </w:p>
         </w:tc>
@@ -20851,7 +20783,14 @@
         <w:ind w:firstLine="709"/>
       </w:pPr>
       <w:r>
-        <w:t>Tampilan halaman kelola data lokasi dapat dilihat pada gambar dibawah ini:</w:t>
+        <w:lastRenderedPageBreak/>
+        <w:t xml:space="preserve">Tampilan halaman kelola data </w:t>
+      </w:r>
+      <w:r>
+        <w:t>tipe</w:t>
+      </w:r>
+      <w:r>
+        <w:t xml:space="preserve"> dapat dilihat pada gambar dibawah ini:</w:t>
       </w:r>
     </w:p>
     <w:p>
@@ -20869,7 +20808,7 @@
         </w:rPr>
         <w:drawing>
           <wp:inline distT="0" distB="0" distL="0" distR="0" wp14:anchorId="6842631C" wp14:editId="55E10F60">
-            <wp:extent cx="4177030" cy="1831638"/>
+            <wp:extent cx="4177030" cy="1642754"/>
             <wp:effectExtent l="0" t="0" r="0" b="0"/>
             <wp:docPr id="7" name="Picture 7"/>
             <wp:cNvGraphicFramePr>
@@ -20897,7 +20836,7 @@
                   <pic:spPr>
                     <a:xfrm>
                       <a:off x="0" y="0"/>
-                      <a:ext cx="4177030" cy="1831638"/>
+                      <a:ext cx="4177030" cy="1642754"/>
                     </a:xfrm>
                     <a:prstGeom prst="rect">
                       <a:avLst/>
@@ -20915,7 +20854,7 @@
         <w:pStyle w:val="Caption"/>
         <w:jc w:val="center"/>
       </w:pPr>
-      <w:bookmarkStart w:id="55" w:name="_Toc485384918"/>
+      <w:bookmarkStart w:id="54" w:name="_Toc485384918"/>
       <w:r>
         <w:t xml:space="preserve">Gambar </w:t>
       </w:r>
@@ -20928,9 +20867,12 @@
         </w:r>
       </w:fldSimple>
       <w:r>
-        <w:t xml:space="preserve"> Archive Locations</w:t>
-      </w:r>
-      <w:bookmarkEnd w:id="55"/>
+        <w:t xml:space="preserve"> Archive </w:t>
+      </w:r>
+      <w:bookmarkEnd w:id="54"/>
+      <w:r>
+        <w:t>Types</w:t>
+      </w:r>
     </w:p>
     <w:p>
       <w:pPr>
@@ -20943,7 +20885,19 @@
         <w:rPr>
           <w:szCs w:val="20"/>
         </w:rPr>
-        <w:t>Terdapat beberapa fungsi pada fitur ini yang dapat Anda gunakan untuk melakukan kelola data lokasi, yaitu:</w:t>
+        <w:t xml:space="preserve">Terdapat beberapa fungsi pada fitur ini yang dapat Anda gunakan untuk melakukan kelola data </w:t>
+      </w:r>
+      <w:r>
+        <w:rPr>
+          <w:szCs w:val="20"/>
+        </w:rPr>
+        <w:t>tipe</w:t>
+      </w:r>
+      <w:r>
+        <w:rPr>
+          <w:szCs w:val="20"/>
+        </w:rPr>
+        <w:t>, yaitu:</w:t>
       </w:r>
     </w:p>
     <w:p>
@@ -20951,7 +20905,7 @@
         <w:pStyle w:val="ListParagraph"/>
         <w:numPr>
           <w:ilvl w:val="0"/>
-          <w:numId w:val="17"/>
+          <w:numId w:val="18"/>
         </w:numPr>
         <w:ind w:left="284" w:hanging="284"/>
         <w:contextualSpacing w:val="0"/>
@@ -20963,7 +20917,19 @@
         <w:rPr>
           <w:szCs w:val="20"/>
         </w:rPr>
-        <w:t>Tambah Lokasi (</w:t>
+        <w:t xml:space="preserve">Tambah </w:t>
+      </w:r>
+      <w:r>
+        <w:rPr>
+          <w:szCs w:val="20"/>
+        </w:rPr>
+        <w:t>Tipe</w:t>
+      </w:r>
+      <w:r>
+        <w:rPr>
+          <w:szCs w:val="20"/>
+        </w:rPr>
+        <w:t xml:space="preserve"> (</w:t>
       </w:r>
       <w:r>
         <w:rPr>
@@ -20977,7 +20943,7 @@
           <w:i/>
           <w:szCs w:val="20"/>
         </w:rPr>
-        <w:t>Location</w:t>
+        <w:t>Type</w:t>
       </w:r>
       <w:r>
         <w:rPr>
@@ -21025,7 +20991,31 @@
         <w:rPr>
           <w:szCs w:val="20"/>
         </w:rPr>
-        <w:t>da dapat menambahkan data lokasi baru dengan menggunakan formulir kelola data lokasi.</w:t>
+        <w:t xml:space="preserve">da dapat menambahkan data </w:t>
+      </w:r>
+      <w:r>
+        <w:rPr>
+          <w:szCs w:val="20"/>
+        </w:rPr>
+        <w:t>tipe</w:t>
+      </w:r>
+      <w:r>
+        <w:rPr>
+          <w:szCs w:val="20"/>
+        </w:rPr>
+        <w:t xml:space="preserve"> baru dengan menggunakan formulir kelola data </w:t>
+      </w:r>
+      <w:r>
+        <w:rPr>
+          <w:szCs w:val="20"/>
+        </w:rPr>
+        <w:t>tipe</w:t>
+      </w:r>
+      <w:r>
+        <w:rPr>
+          <w:szCs w:val="20"/>
+        </w:rPr>
+        <w:t>.</w:t>
       </w:r>
     </w:p>
     <w:p>
@@ -21033,7 +21023,7 @@
         <w:pStyle w:val="ListParagraph"/>
         <w:numPr>
           <w:ilvl w:val="0"/>
-          <w:numId w:val="17"/>
+          <w:numId w:val="18"/>
         </w:numPr>
         <w:ind w:left="284" w:hanging="284"/>
         <w:contextualSpacing w:val="0"/>
@@ -21045,7 +21035,19 @@
         <w:rPr>
           <w:szCs w:val="20"/>
         </w:rPr>
-        <w:t>Perbarui Lokasi (</w:t>
+        <w:t xml:space="preserve">Perbarui </w:t>
+      </w:r>
+      <w:r>
+        <w:rPr>
+          <w:szCs w:val="20"/>
+        </w:rPr>
+        <w:t>Tipe</w:t>
+      </w:r>
+      <w:r>
+        <w:rPr>
+          <w:szCs w:val="20"/>
+        </w:rPr>
+        <w:t xml:space="preserve"> (</w:t>
       </w:r>
       <w:r>
         <w:rPr>
@@ -21059,7 +21061,7 @@
           <w:i/>
           <w:szCs w:val="20"/>
         </w:rPr>
-        <w:t>Location</w:t>
+        <w:t>Type</w:t>
       </w:r>
       <w:r>
         <w:rPr>
@@ -21081,7 +21083,6 @@
         <w:rPr>
           <w:szCs w:val="20"/>
         </w:rPr>
-        <w:lastRenderedPageBreak/>
         <w:t xml:space="preserve">Fungsi ini terdapat pada </w:t>
       </w:r>
       <w:r>
@@ -21095,7 +21096,31 @@
         <w:rPr>
           <w:szCs w:val="20"/>
         </w:rPr>
-        <w:t>, Anda dapat memperbarui data lokasi yang sudah ada pada aplikasi dengan menggunakan formulir kelola data lokasi.</w:t>
+        <w:t xml:space="preserve">, Anda dapat memperbarui data </w:t>
+      </w:r>
+      <w:r>
+        <w:rPr>
+          <w:szCs w:val="20"/>
+        </w:rPr>
+        <w:t>tipe</w:t>
+      </w:r>
+      <w:r>
+        <w:rPr>
+          <w:szCs w:val="20"/>
+        </w:rPr>
+        <w:t xml:space="preserve"> yang sudah ada pada aplikasi dengan menggunakan formulir kelola data </w:t>
+      </w:r>
+      <w:r>
+        <w:rPr>
+          <w:szCs w:val="20"/>
+        </w:rPr>
+        <w:t>tipe</w:t>
+      </w:r>
+      <w:r>
+        <w:rPr>
+          <w:szCs w:val="20"/>
+        </w:rPr>
+        <w:t>.</w:t>
       </w:r>
     </w:p>
     <w:p>
@@ -21103,7 +21128,7 @@
         <w:pStyle w:val="ListParagraph"/>
         <w:numPr>
           <w:ilvl w:val="0"/>
-          <w:numId w:val="17"/>
+          <w:numId w:val="18"/>
         </w:numPr>
         <w:ind w:left="284" w:hanging="284"/>
         <w:contextualSpacing w:val="0"/>
@@ -21115,7 +21140,19 @@
         <w:rPr>
           <w:szCs w:val="20"/>
         </w:rPr>
-        <w:t>Lihat Lokasi (</w:t>
+        <w:t xml:space="preserve">Lihat </w:t>
+      </w:r>
+      <w:r>
+        <w:rPr>
+          <w:szCs w:val="20"/>
+        </w:rPr>
+        <w:t>Tipe</w:t>
+      </w:r>
+      <w:r>
+        <w:rPr>
+          <w:szCs w:val="20"/>
+        </w:rPr>
+        <w:t xml:space="preserve"> (</w:t>
       </w:r>
       <w:r>
         <w:rPr>
@@ -21129,7 +21166,7 @@
           <w:i/>
           <w:szCs w:val="20"/>
         </w:rPr>
-        <w:t>Location</w:t>
+        <w:t>Type</w:t>
       </w:r>
       <w:r>
         <w:rPr>
@@ -21164,7 +21201,19 @@
         <w:rPr>
           <w:szCs w:val="20"/>
         </w:rPr>
-        <w:t>, Anda dapat melihat detail data lokasi yang terdapat pada aplikasi menggunakan fungsi ini.</w:t>
+        <w:t xml:space="preserve">, Anda dapat melihat detail data </w:t>
+      </w:r>
+      <w:r>
+        <w:rPr>
+          <w:szCs w:val="20"/>
+        </w:rPr>
+        <w:t>tipe</w:t>
+      </w:r>
+      <w:r>
+        <w:rPr>
+          <w:szCs w:val="20"/>
+        </w:rPr>
+        <w:t xml:space="preserve"> yang terdapat pada aplikasi menggunakan fungsi ini.</w:t>
       </w:r>
     </w:p>
     <w:p>
@@ -21172,7 +21221,7 @@
         <w:pStyle w:val="ListParagraph"/>
         <w:numPr>
           <w:ilvl w:val="0"/>
-          <w:numId w:val="17"/>
+          <w:numId w:val="18"/>
         </w:numPr>
         <w:ind w:left="284" w:hanging="284"/>
         <w:contextualSpacing w:val="0"/>
@@ -21184,7 +21233,19 @@
         <w:rPr>
           <w:szCs w:val="20"/>
         </w:rPr>
-        <w:t>Hapus Lokasi (</w:t>
+        <w:t xml:space="preserve">Hapus </w:t>
+      </w:r>
+      <w:r>
+        <w:rPr>
+          <w:szCs w:val="20"/>
+        </w:rPr>
+        <w:t>Tipe</w:t>
+      </w:r>
+      <w:r>
+        <w:rPr>
+          <w:szCs w:val="20"/>
+        </w:rPr>
+        <w:t xml:space="preserve"> (</w:t>
       </w:r>
       <w:r>
         <w:rPr>
@@ -21198,7 +21259,7 @@
           <w:i/>
           <w:szCs w:val="20"/>
         </w:rPr>
-        <w:t>Location</w:t>
+        <w:t>Type</w:t>
       </w:r>
       <w:r>
         <w:rPr>
@@ -21231,7 +21292,19 @@
         <w:rPr>
           <w:szCs w:val="20"/>
         </w:rPr>
-        <w:t>, Anda dapat menghapus data lokasi dengan menggunakan fungsi ini.</w:t>
+        <w:t xml:space="preserve">, Anda dapat menghapus data </w:t>
+      </w:r>
+      <w:r>
+        <w:rPr>
+          <w:szCs w:val="20"/>
+        </w:rPr>
+        <w:t>tipe</w:t>
+      </w:r>
+      <w:r>
+        <w:rPr>
+          <w:szCs w:val="20"/>
+        </w:rPr>
+        <w:t xml:space="preserve"> dengan menggunakan fungsi ini.</w:t>
       </w:r>
     </w:p>
     <w:p>
@@ -21240,7 +21313,14 @@
         <w:ind w:firstLine="709"/>
       </w:pPr>
       <w:r>
-        <w:t>Tampilan halaman detail data lokasi dapat dilihat pada gambar dibawah ini:</w:t>
+        <w:lastRenderedPageBreak/>
+        <w:t xml:space="preserve">Tampilan halaman detail data </w:t>
+      </w:r>
+      <w:r>
+        <w:t>tipe</w:t>
+      </w:r>
+      <w:r>
+        <w:t xml:space="preserve"> dapat dilihat pada gambar dibawah ini:</w:t>
       </w:r>
     </w:p>
     <w:p>
@@ -21254,7 +21334,7 @@
         </w:rPr>
         <w:drawing>
           <wp:inline distT="0" distB="0" distL="0" distR="0" wp14:anchorId="3617A66D" wp14:editId="44586130">
-            <wp:extent cx="4177030" cy="3148837"/>
+            <wp:extent cx="4114800" cy="3264447"/>
             <wp:effectExtent l="0" t="0" r="0" b="0"/>
             <wp:docPr id="20" name="Picture 20"/>
             <wp:cNvGraphicFramePr>
@@ -21282,7 +21362,7 @@
                   <pic:spPr>
                     <a:xfrm>
                       <a:off x="0" y="0"/>
-                      <a:ext cx="4177030" cy="3148837"/>
+                      <a:ext cx="4120050" cy="3268612"/>
                     </a:xfrm>
                     <a:prstGeom prst="rect">
                       <a:avLst/>
@@ -21300,7 +21380,7 @@
         <w:pStyle w:val="Caption"/>
         <w:jc w:val="center"/>
       </w:pPr>
-      <w:bookmarkStart w:id="56" w:name="_Toc485384919"/>
+      <w:bookmarkStart w:id="55" w:name="_Toc485384919"/>
       <w:r>
         <w:t xml:space="preserve">Gambar </w:t>
       </w:r>
@@ -21313,7 +21393,10 @@
         </w:r>
       </w:fldSimple>
       <w:r>
-        <w:t xml:space="preserve"> Archive Location</w:t>
+        <w:t xml:space="preserve"> Archive </w:t>
+      </w:r>
+      <w:r>
+        <w:t>Type</w:t>
       </w:r>
       <w:r>
         <w:t xml:space="preserve"> </w:t>
@@ -21321,20 +21404,35 @@
       <w:r>
         <w:t>Detail</w:t>
       </w:r>
-      <w:bookmarkEnd w:id="56"/>
+      <w:bookmarkEnd w:id="55"/>
     </w:p>
     <w:p>
       <w:pPr>
         <w:ind w:firstLine="709"/>
       </w:pPr>
       <w:r>
-        <w:t xml:space="preserve">Untuk menambahkan atau menyunting data lokasi Anda dapat menggunakan fasilitas formulir kelola data lokasi. </w:t>
+        <w:t xml:space="preserve">Untuk menambahkan atau menyunting data </w:t>
+      </w:r>
+      <w:r>
+        <w:t>tipe</w:t>
+      </w:r>
+      <w:r>
+        <w:t xml:space="preserve"> Anda dapat menggunakan fasilitas formulir kelola data </w:t>
+      </w:r>
+      <w:r>
+        <w:t>tipe</w:t>
+      </w:r>
+      <w:r>
+        <w:t xml:space="preserve">. </w:t>
       </w:r>
       <w:r>
         <w:t xml:space="preserve">Input yang terdapat pada formulir </w:t>
       </w:r>
       <w:r>
-        <w:t>kelola data lokasi</w:t>
+        <w:t xml:space="preserve">kelola data </w:t>
+      </w:r>
+      <w:r>
+        <w:t>tipe</w:t>
       </w:r>
       <w:r>
         <w:t xml:space="preserve"> ini, yaitu:</w:t>
@@ -21345,9 +21443,8 @@
         <w:pStyle w:val="Caption"/>
         <w:keepNext/>
       </w:pPr>
-      <w:bookmarkStart w:id="57" w:name="_Toc485384943"/>
-      <w:r>
-        <w:lastRenderedPageBreak/>
+      <w:bookmarkStart w:id="56" w:name="_Toc485384943"/>
+      <w:r>
         <w:t xml:space="preserve">Table </w:t>
       </w:r>
       <w:fldSimple w:instr=" SEQ Table \* ARABIC ">
@@ -21359,9 +21456,18 @@
         </w:r>
       </w:fldSimple>
       <w:r>
-        <w:t xml:space="preserve"> Archive Location Input Form</w:t>
-      </w:r>
-      <w:bookmarkEnd w:id="57"/>
+        <w:t xml:space="preserve"> Archive </w:t>
+      </w:r>
+      <w:r>
+        <w:t>Type</w:t>
+      </w:r>
+      <w:r>
+        <w:t xml:space="preserve"> </w:t>
+      </w:r>
+      <w:r>
+        <w:t>Input Form</w:t>
+      </w:r>
+      <w:bookmarkEnd w:id="56"/>
     </w:p>
     <w:tbl>
       <w:tblPr>
@@ -21460,7 +21566,10 @@
               <w:spacing w:line="240" w:lineRule="auto"/>
             </w:pPr>
             <w:r>
-              <w:t>Isikan input ini dengan kode yang akan digunakan sebagai ganti penulisan lokasi</w:t>
+              <w:t xml:space="preserve">Isikan input ini dengan kode yang akan digunakan sebagai ganti penulisan </w:t>
+            </w:r>
+            <w:r>
+              <w:t>tipe</w:t>
             </w:r>
           </w:p>
           <w:p>
@@ -21490,7 +21599,14 @@
                 <w:i/>
                 <w:sz w:val="18"/>
               </w:rPr>
-              <w:t>pembuatan nomor panggil pada senarai arsip dan senarai alih media, Bahasa dan tulis</w:t>
+              <w:t>pembuatan n</w:t>
+            </w:r>
+            <w:r>
+              <w:rPr>
+                <w:i/>
+                <w:sz w:val="18"/>
+              </w:rPr>
+              <w:t>omor panggil pada senarai arsi.</w:t>
             </w:r>
           </w:p>
         </w:tc>
@@ -21538,7 +21654,7 @@
               <w:t xml:space="preserve">nama </w:t>
             </w:r>
             <w:r>
-              <w:t>lokasi</w:t>
+              <w:t>tipe</w:t>
             </w:r>
             <w:r>
               <w:t xml:space="preserve"> yang digunakan untuk mengelompokkan</w:t>
@@ -21569,6 +21685,7 @@
               <w:rPr>
                 <w:i/>
               </w:rPr>
+              <w:lastRenderedPageBreak/>
               <w:t>Description</w:t>
             </w:r>
             <w:r>
@@ -21598,7 +21715,13 @@
               </w:rPr>
             </w:pPr>
             <w:r>
-              <w:t>Input ini berisi informasi keterangan tentang data lokasi yang akan Anda tambahkan atau sunting</w:t>
+              <w:t xml:space="preserve">Input ini berisi informasi keterangan tentang data </w:t>
+            </w:r>
+            <w:r>
+              <w:t>tipe</w:t>
+            </w:r>
+            <w:r>
+              <w:t xml:space="preserve"> yang akan Anda tambahkan atau sunting</w:t>
             </w:r>
           </w:p>
         </w:tc>
@@ -21620,7 +21743,7 @@
               <w:rPr>
                 <w:i/>
               </w:rPr>
-              <w:t>Story</w:t>
+              <w:t>Publish</w:t>
             </w:r>
           </w:p>
         </w:tc>
@@ -21633,195 +21756,114 @@
               <w:spacing w:line="240" w:lineRule="auto"/>
             </w:pPr>
             <w:r>
-              <w:t xml:space="preserve">Input ini berisi informasi status </w:t>
-            </w:r>
-            <w:r>
-              <w:rPr>
-                <w:i/>
-              </w:rPr>
-              <w:t>required</w:t>
-            </w:r>
-            <w:r>
-              <w:t xml:space="preserve"> input </w:t>
-            </w:r>
-            <w:r>
-              <w:rPr>
-                <w:i/>
-              </w:rPr>
-              <w:t>story</w:t>
-            </w:r>
-            <w:r>
+              <w:t>Input ini berisi</w:t>
+            </w:r>
+            <w:r>
+              <w:t xml:space="preserve"> status </w:t>
+            </w:r>
+            <w:r>
+              <w:t>tayang</w:t>
+            </w:r>
+            <w:r>
+              <w:t xml:space="preserve"> </w:t>
+            </w:r>
+            <w:r>
+              <w:t xml:space="preserve">data </w:t>
+            </w:r>
+            <w:r>
+              <w:t>tipe</w:t>
+            </w:r>
+            <w:r>
+              <w:t xml:space="preserve"> </w:t>
+            </w:r>
+            <w:r>
+              <w:t xml:space="preserve">pada aplikasi. </w:t>
+            </w:r>
+          </w:p>
+          <w:p>
+            <w:pPr>
+              <w:spacing w:line="240" w:lineRule="auto"/>
+              <w:rPr>
+                <w:i/>
+              </w:rPr>
+            </w:pPr>
+            <w:r>
+              <w:rPr>
+                <w:b/>
+                <w:i/>
+                <w:sz w:val="18"/>
+              </w:rPr>
+              <w:t>Catatan:</w:t>
+            </w:r>
+            <w:r>
+              <w:rPr>
+                <w:i/>
+                <w:sz w:val="18"/>
+              </w:rPr>
+              <w:t xml:space="preserve"> Checklist jika Anda ingin menayangkan</w:t>
+            </w:r>
+            <w:r>
+              <w:rPr>
+                <w:i/>
+                <w:sz w:val="18"/>
+              </w:rPr>
+              <w:t xml:space="preserve"> data</w:t>
+            </w:r>
+            <w:r>
+              <w:rPr>
+                <w:i/>
+                <w:sz w:val="18"/>
+              </w:rPr>
+              <w:t xml:space="preserve"> </w:t>
+            </w:r>
+            <w:r>
+              <w:rPr>
+                <w:i/>
+                <w:sz w:val="18"/>
+              </w:rPr>
+              <w:t>tipe</w:t>
+            </w:r>
+            <w:r>
+              <w:rPr>
+                <w:i/>
+                <w:sz w:val="18"/>
+              </w:rPr>
+              <w:t xml:space="preserve"> </w:t>
+            </w:r>
+            <w:r>
+              <w:rPr>
+                <w:i/>
+                <w:sz w:val="18"/>
+              </w:rPr>
+              <w:t>yang Anda buat</w:t>
+            </w:r>
+            <w:r>
+              <w:rPr>
+                <w:i/>
+                <w:sz w:val="18"/>
+              </w:rPr>
+              <w:t xml:space="preserve"> pada input </w:t>
+            </w:r>
+            <w:r>
+              <w:rPr>
+                <w:i/>
+                <w:sz w:val="18"/>
+              </w:rPr>
+              <w:t>tipe</w:t>
+            </w:r>
+            <w:r>
+              <w:rPr>
+                <w:i/>
+                <w:sz w:val="18"/>
+              </w:rPr>
               <w:t xml:space="preserve"> pada formulir kelola senarai arsip</w:t>
             </w:r>
-          </w:p>
-        </w:tc>
-      </w:tr>
-      <w:tr>
-        <w:tc>
-          <w:tcPr>
-            <w:tcW w:w="1555" w:type="dxa"/>
-          </w:tcPr>
-          <w:p>
-            <w:pPr>
-              <w:spacing w:line="240" w:lineRule="auto"/>
-              <w:jc w:val="left"/>
-              <w:rPr>
-                <w:i/>
-              </w:rPr>
-            </w:pPr>
-            <w:r>
-              <w:rPr>
-                <w:i/>
-              </w:rPr>
-              <w:t>Type</w:t>
-            </w:r>
-          </w:p>
-        </w:tc>
-        <w:tc>
-          <w:tcPr>
-            <w:tcW w:w="4961" w:type="dxa"/>
-          </w:tcPr>
-          <w:p>
-            <w:pPr>
-              <w:spacing w:line="240" w:lineRule="auto"/>
-            </w:pPr>
-            <w:r>
-              <w:t xml:space="preserve">Input ini berisi informasi status </w:t>
-            </w:r>
-            <w:r>
-              <w:rPr>
-                <w:i/>
-              </w:rPr>
-              <w:t>required</w:t>
-            </w:r>
-            <w:r>
-              <w:t xml:space="preserve"> input </w:t>
-            </w:r>
-            <w:r>
-              <w:rPr>
-                <w:i/>
-              </w:rPr>
-              <w:t>type</w:t>
-            </w:r>
-            <w:r>
-              <w:t xml:space="preserve"> pada formulir kelola senarai arsip</w:t>
-            </w:r>
-          </w:p>
-        </w:tc>
-      </w:tr>
-      <w:tr>
-        <w:tc>
-          <w:tcPr>
-            <w:tcW w:w="1555" w:type="dxa"/>
-          </w:tcPr>
-          <w:p>
-            <w:pPr>
-              <w:spacing w:line="240" w:lineRule="auto"/>
-              <w:jc w:val="left"/>
-              <w:rPr>
-                <w:i/>
-              </w:rPr>
-            </w:pPr>
-            <w:r>
-              <w:rPr>
-                <w:i/>
-              </w:rPr>
-              <w:t>Publish</w:t>
-            </w:r>
-          </w:p>
-        </w:tc>
-        <w:tc>
-          <w:tcPr>
-            <w:tcW w:w="4961" w:type="dxa"/>
-          </w:tcPr>
-          <w:p>
-            <w:pPr>
-              <w:spacing w:line="240" w:lineRule="auto"/>
-            </w:pPr>
-            <w:r>
-              <w:t>Input ini berisi</w:t>
-            </w:r>
-            <w:r>
-              <w:t xml:space="preserve"> status </w:t>
-            </w:r>
-            <w:r>
-              <w:t>aktif</w:t>
-            </w:r>
-            <w:r>
-              <w:t xml:space="preserve"> </w:t>
-            </w:r>
-            <w:r>
-              <w:t xml:space="preserve">data lokasi </w:t>
-            </w:r>
-            <w:r>
-              <w:t xml:space="preserve">pada aplikasi. </w:t>
-            </w:r>
-          </w:p>
-          <w:p>
-            <w:pPr>
-              <w:spacing w:line="240" w:lineRule="auto"/>
-              <w:rPr>
-                <w:i/>
-              </w:rPr>
-            </w:pPr>
-            <w:r>
-              <w:rPr>
-                <w:b/>
-                <w:i/>
-                <w:sz w:val="18"/>
-              </w:rPr>
-              <w:t>Catatan:</w:t>
-            </w:r>
-            <w:r>
-              <w:rPr>
-                <w:i/>
-                <w:sz w:val="18"/>
-              </w:rPr>
-              <w:t xml:space="preserve"> Checklist jika Anda ingin menayangkan </w:t>
-            </w:r>
-            <w:r>
-              <w:rPr>
-                <w:i/>
-                <w:sz w:val="18"/>
-              </w:rPr>
-              <w:t xml:space="preserve">lokasi </w:t>
-            </w:r>
-            <w:r>
-              <w:rPr>
-                <w:i/>
-                <w:sz w:val="18"/>
-              </w:rPr>
-              <w:t>yang Anda buat</w:t>
-            </w:r>
-            <w:r>
-              <w:rPr>
-                <w:i/>
-                <w:sz w:val="18"/>
-              </w:rPr>
-              <w:t xml:space="preserve"> pada input lokasi pada formulir kelola senarai arsip dan senarai alih media, Bahasa dan tulis</w:t>
-            </w:r>
-            <w:r>
-              <w:rPr>
-                <w:i/>
-                <w:sz w:val="18"/>
-              </w:rPr>
-              <w:t xml:space="preserve">, </w:t>
-            </w:r>
-            <w:proofErr w:type="gramStart"/>
-            <w:r>
-              <w:rPr>
-                <w:i/>
-                <w:sz w:val="18"/>
-              </w:rPr>
-              <w:t>begitu</w:t>
-            </w:r>
-            <w:proofErr w:type="gramEnd"/>
-            <w:r>
-              <w:rPr>
-                <w:i/>
-                <w:sz w:val="18"/>
-              </w:rPr>
-              <w:t xml:space="preserve"> juga sebaliknya.</w:t>
+            <w:r>
+              <w:rPr>
+                <w:i/>
+                <w:sz w:val="18"/>
+              </w:rPr>
+              <w:t>, begitu juga sebaliknya.</w:t>
             </w:r>
           </w:p>
         </w:tc>
@@ -21833,7 +21875,13 @@
         <w:ind w:firstLine="709"/>
       </w:pPr>
       <w:r>
-        <w:t>Tampilan halaman formulir kelola data lokasi dapat dilihat pada gambar dibawah ini:</w:t>
+        <w:t xml:space="preserve">Tampilan halaman formulir kelola data </w:t>
+      </w:r>
+      <w:r>
+        <w:t>tipe</w:t>
+      </w:r>
+      <w:r>
+        <w:t xml:space="preserve"> dapat dilihat pada gambar dibawah ini:</w:t>
       </w:r>
     </w:p>
     <w:p>
@@ -21845,11 +21893,10 @@
         <w:rPr>
           <w:noProof/>
         </w:rPr>
-        <w:lastRenderedPageBreak/>
         <w:drawing>
           <wp:inline distT="0" distB="0" distL="0" distR="0" wp14:anchorId="0D95541E" wp14:editId="34C8C908">
-            <wp:extent cx="4177030" cy="3253105"/>
-            <wp:effectExtent l="0" t="0" r="0" b="4445"/>
+            <wp:extent cx="4177030" cy="2840150"/>
+            <wp:effectExtent l="0" t="0" r="0" b="0"/>
             <wp:docPr id="21" name="Picture 21"/>
             <wp:cNvGraphicFramePr>
               <a:graphicFrameLocks xmlns:a="http://schemas.openxmlformats.org/drawingml/2006/main" noChangeAspect="1"/>
@@ -21876,7 +21923,7 @@
                   <pic:spPr>
                     <a:xfrm>
                       <a:off x="0" y="0"/>
-                      <a:ext cx="4177030" cy="3253105"/>
+                      <a:ext cx="4177030" cy="2840150"/>
                     </a:xfrm>
                     <a:prstGeom prst="rect">
                       <a:avLst/>
@@ -21894,7 +21941,7 @@
         <w:pStyle w:val="Caption"/>
         <w:jc w:val="center"/>
       </w:pPr>
-      <w:bookmarkStart w:id="58" w:name="_Toc485384920"/>
+      <w:bookmarkStart w:id="57" w:name="_Toc485384920"/>
       <w:r>
         <w:t xml:space="preserve">Gambar </w:t>
       </w:r>
@@ -21907,9 +21954,17 @@
         </w:r>
       </w:fldSimple>
       <w:r>
-        <w:t xml:space="preserve"> Archive Location Form</w:t>
-      </w:r>
+        <w:t xml:space="preserve"> Archive </w:t>
+      </w:r>
+      <w:r>
+        <w:t xml:space="preserve">Type </w:t>
+      </w:r>
+      <w:bookmarkStart w:id="58" w:name="_GoBack"/>
       <w:bookmarkEnd w:id="58"/>
+      <w:r>
+        <w:t>Form</w:t>
+      </w:r>
+      <w:bookmarkEnd w:id="57"/>
     </w:p>
     <w:p>
       <w:pPr>
@@ -21926,7 +21981,11 @@
         <w:ind w:firstLine="709"/>
       </w:pPr>
       <w:r>
-        <w:t xml:space="preserve">Lokasi (tempat, organisasi atau lembaga) merupakan salah satu dari unsur yang digunakan untuk pengelompokkan arsip-arsip pada senarai. Pada fitur ini Anda dapat melihat daftar lokasi yang </w:t>
+        <w:t xml:space="preserve">Lokasi (tempat, organisasi atau lembaga) merupakan salah satu dari unsur yang digunakan untuk pengelompokkan arsip-arsip pada senarai. Pada fitur </w:t>
+      </w:r>
+      <w:r>
+        <w:lastRenderedPageBreak/>
+        <w:t xml:space="preserve">ini Anda dapat melihat daftar lokasi yang </w:t>
       </w:r>
       <w:proofErr w:type="gramStart"/>
       <w:r>
@@ -22126,7 +22185,6 @@
               <w:rPr>
                 <w:i/>
               </w:rPr>
-              <w:lastRenderedPageBreak/>
               <w:t>Code</w:t>
             </w:r>
           </w:p>
@@ -22552,6 +22610,7 @@
                 <w:i/>
                 <w:sz w:val="18"/>
               </w:rPr>
+              <w:lastRenderedPageBreak/>
               <w:t>Catatan:</w:t>
             </w:r>
             <w:r>
@@ -22650,6 +22709,7 @@
               <w:rPr>
                 <w:i/>
               </w:rPr>
+              <w:lastRenderedPageBreak/>
               <w:t>Options</w:t>
             </w:r>
           </w:p>
@@ -22779,7 +22839,6 @@
               <w:rPr>
                 <w:i/>
               </w:rPr>
-              <w:lastRenderedPageBreak/>
               <w:t xml:space="preserve">Edit </w:t>
             </w:r>
             <w:r>
@@ -22827,7 +22886,6 @@
         <w:ind w:firstLine="709"/>
       </w:pPr>
       <w:r>
-        <w:lastRenderedPageBreak/>
         <w:t>Tampilan halaman kelola data lokasi dapat dilihat pada gambar dibawah ini:</w:t>
       </w:r>
     </w:p>
@@ -22860,7 +22918,7 @@
                     <pic:cNvPicPr/>
                   </pic:nvPicPr>
                   <pic:blipFill>
-                    <a:blip r:embed="rId29">
+                    <a:blip r:embed="rId32">
                       <a:extLst>
                         <a:ext uri="{28A0092B-C50C-407E-A947-70E740481C1C}">
                           <a14:useLocalDpi xmlns:a14="http://schemas.microsoft.com/office/drawing/2010/main" val="0"/>
@@ -22928,7 +22986,7 @@
         <w:pStyle w:val="ListParagraph"/>
         <w:numPr>
           <w:ilvl w:val="0"/>
-          <w:numId w:val="17"/>
+          <w:numId w:val="18"/>
         </w:numPr>
         <w:ind w:left="284" w:hanging="284"/>
         <w:contextualSpacing w:val="0"/>
@@ -22976,6 +23034,7 @@
         <w:rPr>
           <w:szCs w:val="20"/>
         </w:rPr>
+        <w:lastRenderedPageBreak/>
         <w:t xml:space="preserve">Fungsi ini terdapat pada </w:t>
       </w:r>
       <w:r>
@@ -23010,7 +23069,7 @@
         <w:pStyle w:val="ListParagraph"/>
         <w:numPr>
           <w:ilvl w:val="0"/>
-          <w:numId w:val="17"/>
+          <w:numId w:val="18"/>
         </w:numPr>
         <w:ind w:left="284" w:hanging="284"/>
         <w:contextualSpacing w:val="0"/>
@@ -23079,7 +23138,7 @@
         <w:pStyle w:val="ListParagraph"/>
         <w:numPr>
           <w:ilvl w:val="0"/>
-          <w:numId w:val="17"/>
+          <w:numId w:val="18"/>
         </w:numPr>
         <w:ind w:left="284" w:hanging="284"/>
         <w:contextualSpacing w:val="0"/>
@@ -23148,7 +23207,7 @@
         <w:pStyle w:val="ListParagraph"/>
         <w:numPr>
           <w:ilvl w:val="0"/>
-          <w:numId w:val="17"/>
+          <w:numId w:val="18"/>
         </w:numPr>
         <w:ind w:left="284" w:hanging="284"/>
         <w:contextualSpacing w:val="0"/>
@@ -23194,7 +23253,6 @@
         <w:rPr>
           <w:szCs w:val="20"/>
         </w:rPr>
-        <w:lastRenderedPageBreak/>
         <w:t xml:space="preserve">Fungsi ini terdapat pada </w:t>
       </w:r>
       <w:r>
@@ -23245,7 +23303,7 @@
                     <pic:cNvPicPr/>
                   </pic:nvPicPr>
                   <pic:blipFill>
-                    <a:blip r:embed="rId30">
+                    <a:blip r:embed="rId33">
                       <a:extLst>
                         <a:ext uri="{28A0092B-C50C-407E-A947-70E740481C1C}">
                           <a14:useLocalDpi xmlns:a14="http://schemas.microsoft.com/office/drawing/2010/main" val="0"/>
@@ -23305,6 +23363,7 @@
         <w:ind w:firstLine="709"/>
       </w:pPr>
       <w:r>
+        <w:lastRenderedPageBreak/>
         <w:t xml:space="preserve">Untuk menambahkan atau menyunting data lokasi Anda dapat menggunakan fasilitas formulir kelola data lokasi. </w:t>
       </w:r>
       <w:r>
@@ -23452,7 +23511,6 @@
                 <w:i/>
                 <w:sz w:val="18"/>
               </w:rPr>
-              <w:lastRenderedPageBreak/>
               <w:t>Catatan:</w:t>
             </w:r>
             <w:r>
@@ -23489,7 +23547,6 @@
               <w:rPr>
                 <w:i/>
               </w:rPr>
-              <w:lastRenderedPageBreak/>
               <w:t xml:space="preserve">Name </w:t>
             </w:r>
             <w:r>
@@ -23840,7 +23897,7 @@
                     <pic:cNvPicPr/>
                   </pic:nvPicPr>
                   <pic:blipFill>
-                    <a:blip r:embed="rId31">
+                    <a:blip r:embed="rId34">
                       <a:extLst>
                         <a:ext uri="{28A0092B-C50C-407E-A947-70E740481C1C}">
                           <a14:useLocalDpi xmlns:a14="http://schemas.microsoft.com/office/drawing/2010/main" val="0"/>
@@ -24482,7 +24539,7 @@
                     <pic:cNvPicPr/>
                   </pic:nvPicPr>
                   <pic:blipFill>
-                    <a:blip r:embed="rId32">
+                    <a:blip r:embed="rId35">
                       <a:extLst>
                         <a:ext uri="{28A0092B-C50C-407E-A947-70E740481C1C}">
                           <a14:useLocalDpi xmlns:a14="http://schemas.microsoft.com/office/drawing/2010/main" val="0"/>
@@ -25395,7 +25452,7 @@
                     <pic:cNvPicPr/>
                   </pic:nvPicPr>
                   <pic:blipFill>
-                    <a:blip r:embed="rId29">
+                    <a:blip r:embed="rId32">
                       <a:extLst>
                         <a:ext uri="{28A0092B-C50C-407E-A947-70E740481C1C}">
                           <a14:useLocalDpi xmlns:a14="http://schemas.microsoft.com/office/drawing/2010/main" val="0"/>
@@ -25463,7 +25520,7 @@
         <w:pStyle w:val="ListParagraph"/>
         <w:numPr>
           <w:ilvl w:val="0"/>
-          <w:numId w:val="17"/>
+          <w:numId w:val="18"/>
         </w:numPr>
         <w:ind w:left="284" w:hanging="284"/>
         <w:contextualSpacing w:val="0"/>
@@ -25545,7 +25602,7 @@
         <w:pStyle w:val="ListParagraph"/>
         <w:numPr>
           <w:ilvl w:val="0"/>
-          <w:numId w:val="17"/>
+          <w:numId w:val="18"/>
         </w:numPr>
         <w:ind w:left="284" w:hanging="284"/>
         <w:contextualSpacing w:val="0"/>
@@ -25614,7 +25671,7 @@
         <w:pStyle w:val="ListParagraph"/>
         <w:numPr>
           <w:ilvl w:val="0"/>
-          <w:numId w:val="17"/>
+          <w:numId w:val="18"/>
         </w:numPr>
         <w:ind w:left="284" w:hanging="284"/>
         <w:contextualSpacing w:val="0"/>
@@ -25683,7 +25740,7 @@
         <w:pStyle w:val="ListParagraph"/>
         <w:numPr>
           <w:ilvl w:val="0"/>
-          <w:numId w:val="17"/>
+          <w:numId w:val="18"/>
         </w:numPr>
         <w:ind w:left="284" w:hanging="284"/>
         <w:contextualSpacing w:val="0"/>
@@ -25780,7 +25837,7 @@
                     <pic:cNvPicPr/>
                   </pic:nvPicPr>
                   <pic:blipFill>
-                    <a:blip r:embed="rId30">
+                    <a:blip r:embed="rId33">
                       <a:extLst>
                         <a:ext uri="{28A0092B-C50C-407E-A947-70E740481C1C}">
                           <a14:useLocalDpi xmlns:a14="http://schemas.microsoft.com/office/drawing/2010/main" val="0"/>
@@ -26335,7 +26392,7 @@
                     <pic:cNvPicPr/>
                   </pic:nvPicPr>
                   <pic:blipFill>
-                    <a:blip r:embed="rId31">
+                    <a:blip r:embed="rId34">
                       <a:extLst>
                         <a:ext uri="{28A0092B-C50C-407E-A947-70E740481C1C}">
                           <a14:useLocalDpi xmlns:a14="http://schemas.microsoft.com/office/drawing/2010/main" val="0"/>
@@ -27217,7 +27274,7 @@
                     <pic:cNvPicPr/>
                   </pic:nvPicPr>
                   <pic:blipFill>
-                    <a:blip r:embed="rId29">
+                    <a:blip r:embed="rId32">
                       <a:extLst>
                         <a:ext uri="{28A0092B-C50C-407E-A947-70E740481C1C}">
                           <a14:useLocalDpi xmlns:a14="http://schemas.microsoft.com/office/drawing/2010/main" val="0"/>
@@ -27285,7 +27342,7 @@
         <w:pStyle w:val="ListParagraph"/>
         <w:numPr>
           <w:ilvl w:val="0"/>
-          <w:numId w:val="17"/>
+          <w:numId w:val="18"/>
         </w:numPr>
         <w:ind w:left="284" w:hanging="284"/>
         <w:contextualSpacing w:val="0"/>
@@ -27367,7 +27424,7 @@
         <w:pStyle w:val="ListParagraph"/>
         <w:numPr>
           <w:ilvl w:val="0"/>
-          <w:numId w:val="17"/>
+          <w:numId w:val="18"/>
         </w:numPr>
         <w:ind w:left="284" w:hanging="284"/>
         <w:contextualSpacing w:val="0"/>
@@ -27436,7 +27493,7 @@
         <w:pStyle w:val="ListParagraph"/>
         <w:numPr>
           <w:ilvl w:val="0"/>
-          <w:numId w:val="17"/>
+          <w:numId w:val="18"/>
         </w:numPr>
         <w:ind w:left="284" w:hanging="284"/>
         <w:contextualSpacing w:val="0"/>
@@ -27505,7 +27562,7 @@
         <w:pStyle w:val="ListParagraph"/>
         <w:numPr>
           <w:ilvl w:val="0"/>
-          <w:numId w:val="17"/>
+          <w:numId w:val="18"/>
         </w:numPr>
         <w:ind w:left="284" w:hanging="284"/>
         <w:contextualSpacing w:val="0"/>
@@ -27602,7 +27659,7 @@
                     <pic:cNvPicPr/>
                   </pic:nvPicPr>
                   <pic:blipFill>
-                    <a:blip r:embed="rId30">
+                    <a:blip r:embed="rId33">
                       <a:extLst>
                         <a:ext uri="{28A0092B-C50C-407E-A947-70E740481C1C}">
                           <a14:useLocalDpi xmlns:a14="http://schemas.microsoft.com/office/drawing/2010/main" val="0"/>
@@ -28157,7 +28214,7 @@
                     <pic:cNvPicPr/>
                   </pic:nvPicPr>
                   <pic:blipFill>
-                    <a:blip r:embed="rId31">
+                    <a:blip r:embed="rId34">
                       <a:extLst>
                         <a:ext uri="{28A0092B-C50C-407E-A947-70E740481C1C}">
                           <a14:useLocalDpi xmlns:a14="http://schemas.microsoft.com/office/drawing/2010/main" val="0"/>
@@ -28212,7 +28269,7 @@
       </w:r>
     </w:p>
     <w:sectPr>
-      <w:footerReference w:type="default" r:id="rId33"/>
+      <w:footerReference w:type="default" r:id="rId36"/>
       <w:pgSz w:w="8392" w:h="11907" w:code="11"/>
       <w:pgMar w:top="680" w:right="680" w:bottom="851" w:left="1134" w:header="720" w:footer="397" w:gutter="0"/>
       <w:cols w:space="720"/>
@@ -29382,6 +29439,92 @@
     </w:lvl>
   </w:abstractNum>
   <w:abstractNum w:abstractNumId="6" w15:restartNumberingAfterBreak="0">
+    <w:nsid w:val="1AE44958"/>
+    <w:multiLevelType w:val="hybridMultilevel"/>
+    <w:tmpl w:val="B0702FF0"/>
+    <w:lvl w:ilvl="0" w:tplc="0409000F">
+      <w:start w:val="1"/>
+      <w:numFmt w:val="decimal"/>
+      <w:lvlText w:val="%1."/>
+      <w:lvlJc w:val="left"/>
+      <w:pPr>
+        <w:ind w:left="720" w:hanging="360"/>
+      </w:pPr>
+    </w:lvl>
+    <w:lvl w:ilvl="1" w:tplc="04090019" w:tentative="1">
+      <w:start w:val="1"/>
+      <w:numFmt w:val="lowerLetter"/>
+      <w:lvlText w:val="%2."/>
+      <w:lvlJc w:val="left"/>
+      <w:pPr>
+        <w:ind w:left="1440" w:hanging="360"/>
+      </w:pPr>
+    </w:lvl>
+    <w:lvl w:ilvl="2" w:tplc="0409001B" w:tentative="1">
+      <w:start w:val="1"/>
+      <w:numFmt w:val="lowerRoman"/>
+      <w:lvlText w:val="%3."/>
+      <w:lvlJc w:val="right"/>
+      <w:pPr>
+        <w:ind w:left="2160" w:hanging="180"/>
+      </w:pPr>
+    </w:lvl>
+    <w:lvl w:ilvl="3" w:tplc="0409000F" w:tentative="1">
+      <w:start w:val="1"/>
+      <w:numFmt w:val="decimal"/>
+      <w:lvlText w:val="%4."/>
+      <w:lvlJc w:val="left"/>
+      <w:pPr>
+        <w:ind w:left="2880" w:hanging="360"/>
+      </w:pPr>
+    </w:lvl>
+    <w:lvl w:ilvl="4" w:tplc="04090019" w:tentative="1">
+      <w:start w:val="1"/>
+      <w:numFmt w:val="lowerLetter"/>
+      <w:lvlText w:val="%5."/>
+      <w:lvlJc w:val="left"/>
+      <w:pPr>
+        <w:ind w:left="3600" w:hanging="360"/>
+      </w:pPr>
+    </w:lvl>
+    <w:lvl w:ilvl="5" w:tplc="0409001B" w:tentative="1">
+      <w:start w:val="1"/>
+      <w:numFmt w:val="lowerRoman"/>
+      <w:lvlText w:val="%6."/>
+      <w:lvlJc w:val="right"/>
+      <w:pPr>
+        <w:ind w:left="4320" w:hanging="180"/>
+      </w:pPr>
+    </w:lvl>
+    <w:lvl w:ilvl="6" w:tplc="0409000F" w:tentative="1">
+      <w:start w:val="1"/>
+      <w:numFmt w:val="decimal"/>
+      <w:lvlText w:val="%7."/>
+      <w:lvlJc w:val="left"/>
+      <w:pPr>
+        <w:ind w:left="5040" w:hanging="360"/>
+      </w:pPr>
+    </w:lvl>
+    <w:lvl w:ilvl="7" w:tplc="04090019" w:tentative="1">
+      <w:start w:val="1"/>
+      <w:numFmt w:val="lowerLetter"/>
+      <w:lvlText w:val="%8."/>
+      <w:lvlJc w:val="left"/>
+      <w:pPr>
+        <w:ind w:left="5760" w:hanging="360"/>
+      </w:pPr>
+    </w:lvl>
+    <w:lvl w:ilvl="8" w:tplc="0409001B" w:tentative="1">
+      <w:start w:val="1"/>
+      <w:numFmt w:val="lowerRoman"/>
+      <w:lvlText w:val="%9."/>
+      <w:lvlJc w:val="right"/>
+      <w:pPr>
+        <w:ind w:left="6480" w:hanging="180"/>
+      </w:pPr>
+    </w:lvl>
+  </w:abstractNum>
+  <w:abstractNum w:abstractNumId="7" w15:restartNumberingAfterBreak="0">
     <w:nsid w:val="1F552C26"/>
     <w:multiLevelType w:val="hybridMultilevel"/>
     <w:tmpl w:val="B0702FF0"/>
@@ -29467,7 +29610,7 @@
       </w:pPr>
     </w:lvl>
   </w:abstractNum>
-  <w:abstractNum w:abstractNumId="7" w15:restartNumberingAfterBreak="0">
+  <w:abstractNum w:abstractNumId="8" w15:restartNumberingAfterBreak="0">
     <w:nsid w:val="261D5642"/>
     <w:multiLevelType w:val="hybridMultilevel"/>
     <w:tmpl w:val="CF544FE2"/>
@@ -29580,7 +29723,7 @@
       </w:rPr>
     </w:lvl>
   </w:abstractNum>
-  <w:abstractNum w:abstractNumId="8" w15:restartNumberingAfterBreak="0">
+  <w:abstractNum w:abstractNumId="9" w15:restartNumberingAfterBreak="0">
     <w:nsid w:val="3B735CCC"/>
     <w:multiLevelType w:val="hybridMultilevel"/>
     <w:tmpl w:val="B0702FF0"/>
@@ -29666,7 +29809,7 @@
       </w:pPr>
     </w:lvl>
   </w:abstractNum>
-  <w:abstractNum w:abstractNumId="9" w15:restartNumberingAfterBreak="0">
+  <w:abstractNum w:abstractNumId="10" w15:restartNumberingAfterBreak="0">
     <w:nsid w:val="4A5D09D5"/>
     <w:multiLevelType w:val="hybridMultilevel"/>
     <w:tmpl w:val="B0702FF0"/>
@@ -29752,7 +29895,7 @@
       </w:pPr>
     </w:lvl>
   </w:abstractNum>
-  <w:abstractNum w:abstractNumId="10" w15:restartNumberingAfterBreak="0">
+  <w:abstractNum w:abstractNumId="11" w15:restartNumberingAfterBreak="0">
     <w:nsid w:val="518479B3"/>
     <w:multiLevelType w:val="hybridMultilevel"/>
     <w:tmpl w:val="2D3E0182"/>
@@ -29865,7 +30008,7 @@
       </w:rPr>
     </w:lvl>
   </w:abstractNum>
-  <w:abstractNum w:abstractNumId="11" w15:restartNumberingAfterBreak="0">
+  <w:abstractNum w:abstractNumId="12" w15:restartNumberingAfterBreak="0">
     <w:nsid w:val="622E3CA9"/>
     <w:multiLevelType w:val="hybridMultilevel"/>
     <w:tmpl w:val="1DDCF648"/>
@@ -29978,7 +30121,7 @@
       </w:rPr>
     </w:lvl>
   </w:abstractNum>
-  <w:abstractNum w:abstractNumId="12" w15:restartNumberingAfterBreak="0">
+  <w:abstractNum w:abstractNumId="13" w15:restartNumberingAfterBreak="0">
     <w:nsid w:val="67FF6ACA"/>
     <w:multiLevelType w:val="hybridMultilevel"/>
     <w:tmpl w:val="B0702FF0"/>
@@ -30064,7 +30207,7 @@
       </w:pPr>
     </w:lvl>
   </w:abstractNum>
-  <w:abstractNum w:abstractNumId="13" w15:restartNumberingAfterBreak="0">
+  <w:abstractNum w:abstractNumId="14" w15:restartNumberingAfterBreak="0">
     <w:nsid w:val="720C7D55"/>
     <w:multiLevelType w:val="hybridMultilevel"/>
     <w:tmpl w:val="B0702FF0"/>
@@ -30150,7 +30293,7 @@
       </w:pPr>
     </w:lvl>
   </w:abstractNum>
-  <w:abstractNum w:abstractNumId="14" w15:restartNumberingAfterBreak="0">
+  <w:abstractNum w:abstractNumId="15" w15:restartNumberingAfterBreak="0">
     <w:nsid w:val="78FF2667"/>
     <w:multiLevelType w:val="hybridMultilevel"/>
     <w:tmpl w:val="F9409FA0"/>
@@ -30263,7 +30406,7 @@
       </w:rPr>
     </w:lvl>
   </w:abstractNum>
-  <w:abstractNum w:abstractNumId="15" w15:restartNumberingAfterBreak="0">
+  <w:abstractNum w:abstractNumId="16" w15:restartNumberingAfterBreak="0">
     <w:nsid w:val="7D9A620E"/>
     <w:multiLevelType w:val="hybridMultilevel"/>
     <w:tmpl w:val="14CAE65C"/>
@@ -30376,7 +30519,7 @@
       </w:rPr>
     </w:lvl>
   </w:abstractNum>
-  <w:abstractNum w:abstractNumId="16" w15:restartNumberingAfterBreak="0">
+  <w:abstractNum w:abstractNumId="17" w15:restartNumberingAfterBreak="0">
     <w:nsid w:val="7E375F62"/>
     <w:multiLevelType w:val="hybridMultilevel"/>
     <w:tmpl w:val="073E2262"/>
@@ -30466,55 +30609,58 @@
     </w:lvl>
   </w:abstractNum>
   <w:num w:numId="1">
-    <w:abstractNumId w:val="15"/>
+    <w:abstractNumId w:val="16"/>
   </w:num>
   <w:num w:numId="2">
-    <w:abstractNumId w:val="7"/>
+    <w:abstractNumId w:val="8"/>
   </w:num>
   <w:num w:numId="3">
-    <w:abstractNumId w:val="11"/>
+    <w:abstractNumId w:val="12"/>
   </w:num>
   <w:num w:numId="4">
-    <w:abstractNumId w:val="10"/>
+    <w:abstractNumId w:val="11"/>
   </w:num>
   <w:num w:numId="5">
     <w:abstractNumId w:val="4"/>
   </w:num>
   <w:num w:numId="6">
-    <w:abstractNumId w:val="14"/>
+    <w:abstractNumId w:val="15"/>
   </w:num>
   <w:num w:numId="7">
-    <w:abstractNumId w:val="16"/>
+    <w:abstractNumId w:val="17"/>
   </w:num>
   <w:num w:numId="8">
     <w:abstractNumId w:val="0"/>
   </w:num>
   <w:num w:numId="9">
-    <w:abstractNumId w:val="9"/>
+    <w:abstractNumId w:val="10"/>
   </w:num>
   <w:num w:numId="10">
-    <w:abstractNumId w:val="13"/>
+    <w:abstractNumId w:val="14"/>
   </w:num>
   <w:num w:numId="11">
     <w:abstractNumId w:val="1"/>
   </w:num>
   <w:num w:numId="12">
-    <w:abstractNumId w:val="12"/>
+    <w:abstractNumId w:val="13"/>
   </w:num>
   <w:num w:numId="13">
-    <w:abstractNumId w:val="8"/>
+    <w:abstractNumId w:val="9"/>
   </w:num>
   <w:num w:numId="14">
     <w:abstractNumId w:val="3"/>
   </w:num>
   <w:num w:numId="15">
-    <w:abstractNumId w:val="6"/>
+    <w:abstractNumId w:val="7"/>
   </w:num>
   <w:num w:numId="16">
     <w:abstractNumId w:val="5"/>
   </w:num>
   <w:num w:numId="17">
     <w:abstractNumId w:val="2"/>
+  </w:num>
+  <w:num w:numId="18">
+    <w:abstractNumId w:val="6"/>
   </w:num>
   <w:numIdMacAtCleanup w:val="14"/>
 </w:numbering>
@@ -30913,7 +31059,7 @@
   <w:style w:type="paragraph" w:default="1" w:styleId="Normal">
     <w:name w:val="Normal"/>
     <w:qFormat/>
-    <w:rsid w:val="00761075"/>
+    <w:rsid w:val="00044CA9"/>
     <w:pPr>
       <w:spacing w:after="80" w:line="276" w:lineRule="auto"/>
       <w:jc w:val="both"/>
@@ -31543,7 +31689,7 @@
 </file>
 
 <file path=customXml/itemProps1.xml><?xml version="1.0" encoding="utf-8"?>
-<ds:datastoreItem xmlns:ds="http://schemas.openxmlformats.org/officeDocument/2006/customXml" ds:itemID="{EACE02BE-031A-4A19-9AB0-8F919C18EF4D}">
+<ds:datastoreItem xmlns:ds="http://schemas.openxmlformats.org/officeDocument/2006/customXml" ds:itemID="{CFD4067E-13C5-41B8-A913-261D79144A1C}">
   <ds:schemaRefs>
     <ds:schemaRef ds:uri="http://schemas.openxmlformats.org/officeDocument/2006/bibliography"/>
   </ds:schemaRefs>

</xml_diff>